<commit_message>
Changed graphs, added data dictionary, added some pros/cons, removed user table from subsystem model, edited timeline, etc.
</commit_message>
<xml_diff>
--- a/docs/Progress Reports/490_progress_rep_3.docx
+++ b/docs/Progress Reports/490_progress_rep_3.docx
@@ -1187,7 +1187,7 @@
         </w:rPr>
       </w:pPr>
     </w:p>
-    <w:p xmlns:wp14="http://schemas.microsoft.com/office/word/2010/wordml" wp14:textId="77777777">
+    <w:p xmlns:wp14="http://schemas.microsoft.com/office/word/2010/wordml" wp14:noSpellErr="1" wp14:textId="0C9979B0">
       <w:pPr>
         <w:spacing w:after="0"/>
         <w:rPr>
@@ -1196,195 +1196,26 @@
         </w:rPr>
       </w:pPr>
       <w:r>
-        <w:rPr>
-          <w:noProof/>
-          <w:sz w:val="24"/>
-          <w:szCs w:val="24"/>
-        </w:rPr>
         <w:drawing>
-          <wp:inline xmlns:wp14="http://schemas.microsoft.com/office/word/2010/wordprocessingDrawing" distT="114300" distB="114300" distL="114300" distR="114300" wp14:anchorId="27B6DEE6" wp14:editId="2D91D4A1">
-            <wp:extent cx="5943600" cy="3098047"/>
-            <wp:effectExtent l="0" t="0" r="0" b="7620"/>
-            <wp:docPr id="1" name="image02.png" descr="490SysModel - Page 1.png"/>
-            <wp:cNvGraphicFramePr/>
-            <a:graphic xmlns:a="http://schemas.openxmlformats.org/drawingml/2006/main">
+          <wp:inline xmlns:wp14="http://schemas.microsoft.com/office/word/2010/wordprocessingDrawing" wp14:editId="1C726531" wp14:anchorId="5E7F7F3F">
+            <wp:extent cx="5859262" cy="2514600"/>
+            <wp:effectExtent l="0" t="0" r="0" b="0"/>
+            <wp:docPr id="1508281392" name="picture" title=""/>
+            <wp:cNvGraphicFramePr>
+              <a:graphicFrameLocks noChangeAspect="1"/>
+            </wp:cNvGraphicFramePr>
+            <a:graphic>
               <a:graphicData uri="http://schemas.openxmlformats.org/drawingml/2006/picture">
-                <pic:pic xmlns:pic="http://schemas.openxmlformats.org/drawingml/2006/picture">
+                <pic:pic>
                   <pic:nvPicPr>
-                    <pic:cNvPr id="0" name="image02.png" descr="490SysModel - Page 1.png"/>
-                    <pic:cNvPicPr preferRelativeResize="0"/>
-                  </pic:nvPicPr>
-                  <pic:blipFill>
-                    <a:blip r:embed="rId7"/>
-                    <a:srcRect/>
-                    <a:stretch>
-                      <a:fillRect/>
-                    </a:stretch>
-                  </pic:blipFill>
-                  <pic:spPr>
-                    <a:xfrm>
-                      <a:off x="0" y="0"/>
-                      <a:ext cx="5943600" cy="3098047"/>
-                    </a:xfrm>
-                    <a:prstGeom prst="rect">
-                      <a:avLst/>
-                    </a:prstGeom>
-                    <a:ln/>
-                  </pic:spPr>
-                </pic:pic>
-              </a:graphicData>
-            </a:graphic>
-          </wp:inline>
-        </w:drawing>
-      </w:r>
-    </w:p>
-    <w:p xmlns:wp14="http://schemas.microsoft.com/office/word/2010/wordml" wp14:textId="77777777">
-      <w:pPr>
-        <w:jc w:val="center"/>
-        <w:rPr>
-          <w:sz w:val="24"/>
-          <w:szCs w:val="24"/>
-        </w:rPr>
-      </w:pPr>
-      <w:r>
-        <w:rPr>
-          <w:sz w:val="24"/>
-          <w:szCs w:val="24"/>
-        </w:rPr>
-        <w:t>Fig.1</w:t>
-      </w:r>
-    </w:p>
-    <w:p xmlns:wp14="http://schemas.microsoft.com/office/word/2010/wordml" wp14:noSpellErr="1" wp14:textId="3DCE5351">
-      <w:pPr>
-        <w:rPr>
-          <w:sz w:val="24"/>
-          <w:szCs w:val="24"/>
-        </w:rPr>
-      </w:pPr>
-      <w:r>
-        <w:rPr>
-          <w:b w:val="1"/>
-          <w:bCs w:val="1"/>
-          <w:sz w:val="24"/>
-          <w:szCs w:val="24"/>
-        </w:rPr>
-        <w:t>System Model</w:t>
-      </w:r>
-      <w:r>
-        <w:rPr>
-          <w:b w:val="1"/>
-          <w:bCs w:val="1"/>
-          <w:sz w:val="24"/>
-          <w:szCs w:val="24"/>
-        </w:rPr>
-        <w:t xml:space="preserve"> </w:t>
-      </w:r>
-      <w:r>
-        <w:rPr>
-          <w:b w:val="1"/>
-          <w:bCs w:val="1"/>
-          <w:color w:val="FF0000"/>
-          <w:sz w:val="24"/>
-          <w:szCs w:val="24"/>
-        </w:rPr>
-        <w:t>(new)</w:t>
-      </w:r>
-      <w:r>
-        <w:rPr>
-          <w:b w:val="1"/>
-          <w:bCs w:val="1"/>
-          <w:sz w:val="24"/>
-          <w:szCs w:val="24"/>
-        </w:rPr>
-        <w:t>:</w:t>
-      </w:r>
-      <w:r>
-        <w:rPr>
-          <w:sz w:val="24"/>
-          <w:szCs w:val="24"/>
-        </w:rPr>
-        <w:tab/>
-      </w:r>
-    </w:p>
-    <w:p xmlns:wp14="http://schemas.microsoft.com/office/word/2010/wordml" wp14:textId="77777777">
-      <w:pPr>
-        <w:jc w:val="both"/>
-        <w:rPr>
-          <w:sz w:val="24"/>
-          <w:szCs w:val="24"/>
-        </w:rPr>
-      </w:pPr>
-      <w:r>
-        <w:rPr>
-          <w:sz w:val="24"/>
-          <w:szCs w:val="24"/>
-        </w:rPr>
-        <w:t>The profile of the system(Fig.1) is a web application comprised of a database, backend, frontend, machine learning algorithms, and a cloud hosting service.  The figure above shows the data flow of the two primary functions of our project.  The user can enter either a zip code or a combination of a zip code and their own home’s attributes in the front end of the web application, this information will be sent to the backend of the website, which will query the database.  After creating a data frame comprised of home data from a certain zip code or attributes, the frame will be run through machine learning algorithms via the backend, and the results will be displayed on the front end of the website.</w:t>
-      </w:r>
-      <w:r>
-        <w:rPr>
-          <w:sz w:val="24"/>
-          <w:szCs w:val="24"/>
-        </w:rPr>
-        <w:t xml:space="preserve">  An alternative to this model is shown below(Fig.2).  Instead of offering predictions and data visualizations based on a combination of machine learning and statistical analysis, this model is based solely on statistical analysis.  </w:t>
-      </w:r>
-      <w:r>
-        <w:rPr>
-          <w:sz w:val="24"/>
-          <w:szCs w:val="24"/>
-        </w:rPr>
-        <w:t xml:space="preserve">We chose the model with machine learning as our two primary functions are prediction based and </w:t>
-      </w:r>
-      <w:r>
-        <w:rPr>
-          <w:sz w:val="24"/>
-          <w:szCs w:val="24"/>
-        </w:rPr>
-        <w:lastRenderedPageBreak/>
-        <w:t xml:space="preserve">the random forest algorithm lends itself perfectly to binary classification and the return of most important factors relating to that classification.  This alternative model also contains different frameworks and programming languages.  We decided upon our model containing a front end built with Bootstrap and AngularJS, </w:t>
-      </w:r>
-      <w:r>
-        <w:rPr>
-          <w:sz w:val="24"/>
-          <w:szCs w:val="24"/>
-        </w:rPr>
-        <w:t>backend framework with Django, machine learning and statistical analysis in Python, and a MySQL database because we felt that as a team we had more experience with these languages and frameworks and we would have a higher chance of success in fulfilling the tenants of the project if we adhered to their usage.</w:t>
-      </w:r>
-    </w:p>
-    <w:p xmlns:wp14="http://schemas.microsoft.com/office/word/2010/wordml" wp14:textId="77777777">
-      <w:pPr>
-        <w:jc w:val="both"/>
-        <w:rPr>
-          <w:sz w:val="24"/>
-          <w:szCs w:val="24"/>
-        </w:rPr>
-      </w:pPr>
-      <w:r>
-        <w:rPr>
-          <w:noProof/>
-          <w:sz w:val="24"/>
-          <w:szCs w:val="24"/>
-        </w:rPr>
-        <w:drawing>
-          <wp:inline xmlns:wp14="http://schemas.microsoft.com/office/word/2010/wordprocessingDrawing" distT="0" distB="0" distL="0" distR="0" wp14:anchorId="6F80CBBD" wp14:editId="3B150F2A">
-            <wp:extent cx="5943600" cy="2710815"/>
-            <wp:effectExtent l="0" t="0" r="0" b="0"/>
-            <wp:docPr id="4" name="Picture 4"/>
-            <wp:cNvGraphicFramePr>
-              <a:graphicFrameLocks xmlns:a="http://schemas.openxmlformats.org/drawingml/2006/main" noChangeAspect="1"/>
-            </wp:cNvGraphicFramePr>
-            <a:graphic xmlns:a="http://schemas.openxmlformats.org/drawingml/2006/main">
-              <a:graphicData uri="http://schemas.openxmlformats.org/drawingml/2006/picture">
-                <pic:pic xmlns:pic="http://schemas.openxmlformats.org/drawingml/2006/picture">
-                  <pic:nvPicPr>
-                    <pic:cNvPr id="4" name="490AlternateModel - Page 1.png"/>
+                    <pic:cNvPr id="0" name="picture"/>
                     <pic:cNvPicPr/>
                   </pic:nvPicPr>
                   <pic:blipFill>
-                    <a:blip r:embed="rId8">
+                    <a:blip r:embed="Rfa47e5e2cb2a47fc">
                       <a:extLst>
-                        <a:ext uri="{28A0092B-C50C-407E-A947-70E740481C1C}">
-                          <a14:useLocalDpi xmlns:a14="http://schemas.microsoft.com/office/drawing/2010/main" val="0"/>
+                        <a:ext xmlns:a="http://schemas.openxmlformats.org/drawingml/2006/main" uri="{28A0092B-C50C-407E-A947-70E740481C1C}">
+                          <a14:useLocalDpi val="0"/>
                         </a:ext>
                       </a:extLst>
                     </a:blip>
@@ -1395,7 +1226,7 @@
                   <pic:spPr>
                     <a:xfrm>
                       <a:off x="0" y="0"/>
-                      <a:ext cx="5943600" cy="2710815"/>
+                      <a:ext cx="5859262" cy="2514600"/>
                     </a:xfrm>
                     <a:prstGeom prst="rect">
                       <a:avLst/>
@@ -1421,12 +1252,11 @@
           <w:sz w:val="24"/>
           <w:szCs w:val="24"/>
         </w:rPr>
-        <w:t>Fig.2</w:t>
-      </w:r>
-    </w:p>
-    <w:p xmlns:wp14="http://schemas.microsoft.com/office/word/2010/wordml" wp14:noSpellErr="1" wp14:textId="3906F704">
-      <w:pPr>
-        <w:jc w:val="both"/>
+        <w:t>Fig.1</w:t>
+      </w:r>
+    </w:p>
+    <w:p xmlns:wp14="http://schemas.microsoft.com/office/word/2010/wordml" wp14:noSpellErr="1" wp14:textId="3DCE5351">
+      <w:pPr>
         <w:rPr>
           <w:sz w:val="24"/>
           <w:szCs w:val="24"/>
@@ -1439,7 +1269,7 @@
           <w:sz w:val="24"/>
           <w:szCs w:val="24"/>
         </w:rPr>
-        <w:t>Subsystems Model</w:t>
+        <w:t>System Model</w:t>
       </w:r>
       <w:r>
         <w:rPr>
@@ -1469,8 +1299,15 @@
         </w:rPr>
         <w:t>:</w:t>
       </w:r>
-    </w:p>
-    <w:p xmlns:wp14="http://schemas.microsoft.com/office/word/2010/wordml" wp14:textId="77777777">
+      <w:r>
+        <w:rPr>
+          <w:sz w:val="24"/>
+          <w:szCs w:val="24"/>
+        </w:rPr>
+        <w:tab/>
+      </w:r>
+    </w:p>
+    <w:p xmlns:wp14="http://schemas.microsoft.com/office/word/2010/wordml" wp14:noSpellErr="1" wp14:textId="4E5F4CDE">
       <w:pPr>
         <w:jc w:val="both"/>
         <w:rPr>
@@ -1483,49 +1320,52 @@
           <w:sz w:val="24"/>
           <w:szCs w:val="24"/>
         </w:rPr>
-        <w:t>The figure below(Fig.3</w:t>
-      </w:r>
-      <w:r>
-        <w:rPr>
-          <w:sz w:val="24"/>
-          <w:szCs w:val="24"/>
-        </w:rPr>
-        <w:t xml:space="preserve">) represents the subsystems of the major components of the system.  The front end of the website will be built using Bootstrap and AngularJS to provide the user with an interface using input modules(text areas, drop-down boxes, and checkboxes),  result windows, data visualizations as well as a real estate experts’ blog and about page.  The backend of the web application will be developed using Django for the framework, python for the machine learning and statistical analysis functions, and a database update function that calls the Zillow API to maintain the currency of the database.  The database will be contain a list of approved users and an administrator, and tables separated by zip code and having the following attributes: address, price, home type, bedrooms, bathrooms, finished </w:t>
-      </w:r>
-      <w:proofErr w:type="spellStart"/>
-      <w:r>
-        <w:rPr>
-          <w:sz w:val="24"/>
-          <w:szCs w:val="24"/>
-        </w:rPr>
-        <w:t>sq</w:t>
-      </w:r>
-      <w:proofErr w:type="spellEnd"/>
-      <w:r>
-        <w:rPr>
-          <w:sz w:val="24"/>
-          <w:szCs w:val="24"/>
-        </w:rPr>
-        <w:t xml:space="preserve"> footage, lot size </w:t>
-      </w:r>
-      <w:proofErr w:type="spellStart"/>
-      <w:r>
-        <w:rPr>
-          <w:sz w:val="24"/>
-          <w:szCs w:val="24"/>
-        </w:rPr>
-        <w:t>sq</w:t>
-      </w:r>
-      <w:proofErr w:type="spellEnd"/>
-      <w:r>
-        <w:rPr>
-          <w:sz w:val="24"/>
-          <w:szCs w:val="24"/>
-        </w:rPr>
-        <w:t xml:space="preserve"> footage, year built, year updated, parking type, heating sources, heating system, floor covering, neighborhood, school district, sold binary, last sold date, last sale price, appliances, roof type. </w:t>
-      </w:r>
-    </w:p>
-    <w:p xmlns:wp14="http://schemas.microsoft.com/office/word/2010/wordml" wp14:textId="77777777">
+        <w:t>The profile of the system(Fig.1) is a web application comprised of a database, backend, frontend, machine learning algorithms, and a cloud hosting service.  The figure above shows the data flow of the two primary functions of our project.  The user can enter either a zip code or a combination of a zip code and their own home’s attributes in the front end of the web application, this information will be sent to the backend of the website, which will query the database.  After creating a data frame comprised of home data from a certain zip code or attributes, the frame will be run through machine learning algorithms via the backend, and the results will be displayed on the front end of the website.</w:t>
+      </w:r>
+      <w:r>
+        <w:rPr>
+          <w:sz w:val="24"/>
+          <w:szCs w:val="24"/>
+        </w:rPr>
+        <w:t xml:space="preserve">  An alternative to this model is shown below(Fig.2).  Instead of offering predictions and data visualizations based on </w:t>
+      </w:r>
+      <w:r>
+        <w:rPr>
+          <w:sz w:val="24"/>
+          <w:szCs w:val="24"/>
+        </w:rPr>
+        <w:t xml:space="preserve">statistical analysis, this model is based solely on statistical analysis.  </w:t>
+      </w:r>
+      <w:r>
+        <w:rPr>
+          <w:sz w:val="24"/>
+          <w:szCs w:val="24"/>
+        </w:rPr>
+        <w:t xml:space="preserve">We chose the model with machine learning as our two primary functions are prediction based and </w:t>
+      </w:r>
+      <w:r>
+        <w:rPr>
+          <w:sz w:val="24"/>
+          <w:szCs w:val="24"/>
+        </w:rPr>
+        <w:t xml:space="preserve">the random forest algorithm lends itself perfectly to binary classification and the return of most important factors relating to that classification.  This alternative model also contains different frameworks and programming languages.  We decided upon our model containing a front end built with Bootstrap and AngularJS, </w:t>
+      </w:r>
+      <w:r>
+        <w:rPr>
+          <w:sz w:val="24"/>
+          <w:szCs w:val="24"/>
+        </w:rPr>
+        <w:t>backend framework with Django, machine learning</w:t>
+      </w:r>
+      <w:r>
+        <w:rPr>
+          <w:sz w:val="24"/>
+          <w:szCs w:val="24"/>
+        </w:rPr>
+        <w:t xml:space="preserve"> in Python, and a MySQL database because we felt that as a team we had more experience with these languages and frameworks and we would have a higher chance of success in fulfilling the tenants of the project if we adhered to their usage.</w:t>
+      </w:r>
+    </w:p>
+    <w:p xmlns:wp14="http://schemas.microsoft.com/office/word/2010/wordml" wp14:noSpellErr="1" wp14:textId="0888F8CB">
       <w:pPr>
         <w:jc w:val="both"/>
         <w:rPr>
@@ -1533,38 +1373,30 @@
           <w:szCs w:val="24"/>
         </w:rPr>
       </w:pPr>
-    </w:p>
-    <w:p xmlns:wp14="http://schemas.microsoft.com/office/word/2010/wordml" wp14:textId="77777777">
-      <w:pPr>
-        <w:jc w:val="both"/>
-        <w:rPr>
-          <w:sz w:val="24"/>
-          <w:szCs w:val="24"/>
-        </w:rPr>
-      </w:pPr>
-      <w:r>
-        <w:rPr>
-          <w:noProof/>
-          <w:sz w:val="24"/>
-          <w:szCs w:val="24"/>
-        </w:rPr>
-        <w:lastRenderedPageBreak/>
+      <w:r>
         <w:drawing>
-          <wp:inline xmlns:wp14="http://schemas.microsoft.com/office/word/2010/wordprocessingDrawing" distT="114300" distB="114300" distL="114300" distR="114300" wp14:anchorId="0257E60D" wp14:editId="7777777">
-            <wp:extent cx="5767388" cy="5648325"/>
+          <wp:inline xmlns:wp14="http://schemas.microsoft.com/office/word/2010/wordprocessingDrawing" wp14:editId="2F116380" wp14:anchorId="5A882DAB">
+            <wp:extent cx="5895975" cy="2530356"/>
             <wp:effectExtent l="0" t="0" r="0" b="0"/>
-            <wp:docPr id="2" name="image04.png" descr="490SubsystemModel - Page 1.png"/>
-            <wp:cNvGraphicFramePr/>
-            <a:graphic xmlns:a="http://schemas.openxmlformats.org/drawingml/2006/main">
+            <wp:docPr id="1302656031" name="picture" title=""/>
+            <wp:cNvGraphicFramePr>
+              <a:graphicFrameLocks noChangeAspect="1"/>
+            </wp:cNvGraphicFramePr>
+            <a:graphic>
               <a:graphicData uri="http://schemas.openxmlformats.org/drawingml/2006/picture">
-                <pic:pic xmlns:pic="http://schemas.openxmlformats.org/drawingml/2006/picture">
+                <pic:pic>
                   <pic:nvPicPr>
-                    <pic:cNvPr id="0" name="image04.png" descr="490SubsystemModel - Page 1.png"/>
-                    <pic:cNvPicPr preferRelativeResize="0"/>
+                    <pic:cNvPr id="0" name="picture"/>
+                    <pic:cNvPicPr/>
                   </pic:nvPicPr>
                   <pic:blipFill>
-                    <a:blip r:embed="rId9"/>
-                    <a:srcRect/>
+                    <a:blip r:embed="R7c87d2ee17004f22">
+                      <a:extLst>
+                        <a:ext xmlns:a="http://schemas.openxmlformats.org/drawingml/2006/main" uri="{28A0092B-C50C-407E-A947-70E740481C1C}">
+                          <a14:useLocalDpi val="0"/>
+                        </a:ext>
+                      </a:extLst>
+                    </a:blip>
                     <a:stretch>
                       <a:fillRect/>
                     </a:stretch>
@@ -1572,12 +1404,11 @@
                   <pic:spPr>
                     <a:xfrm>
                       <a:off x="0" y="0"/>
-                      <a:ext cx="5767388" cy="5648325"/>
+                      <a:ext cx="5895975" cy="2530356"/>
                     </a:xfrm>
                     <a:prstGeom prst="rect">
                       <a:avLst/>
                     </a:prstGeom>
-                    <a:ln/>
                   </pic:spPr>
                 </pic:pic>
               </a:graphicData>
@@ -1585,6 +1416,1158 @@
           </wp:inline>
         </w:drawing>
       </w:r>
+    </w:p>
+    <w:p xmlns:wp14="http://schemas.microsoft.com/office/word/2010/wordml" wp14:noSpellErr="1" wp14:textId="6895F6DD">
+      <w:pPr>
+        <w:jc w:val="center"/>
+        <w:rPr>
+          <w:sz w:val="24"/>
+          <w:szCs w:val="24"/>
+        </w:rPr>
+      </w:pPr>
+      <w:r>
+        <w:rPr>
+          <w:sz w:val="24"/>
+          <w:szCs w:val="24"/>
+        </w:rPr>
+        <w:t>Fig.2</w:t>
+      </w:r>
+    </w:p>
+    <w:p>
+      <w:pPr>
+        <w:pStyle w:val="Normal"/>
+        <w:jc w:val="center"/>
+        <w:rPr>
+          <w:sz w:val="24"/>
+          <w:szCs w:val="24"/>
+        </w:rPr>
+      </w:pPr>
+    </w:p>
+    <w:p w14:noSpellErr="1">
+      <w:pPr>
+        <w:pStyle w:val="Normal"/>
+        <w:jc w:val="both"/>
+        <w:rPr>
+          <w:sz w:val="24"/>
+          <w:szCs w:val="24"/>
+        </w:rPr>
+      </w:pPr>
+      <w:r>
+        <w:rPr>
+          <w:sz w:val="24"/>
+          <w:szCs w:val="24"/>
+        </w:rPr>
+        <w:t>Pros and Cons of each primary model (Random forest, Django, MySQL):</w:t>
+      </w:r>
+    </w:p>
+    <w:p w14:noSpellErr="1">
+      <w:pPr>
+        <w:pStyle w:val="Normal"/>
+        <w:jc w:val="both"/>
+        <w:rPr>
+          <w:sz w:val="24"/>
+          <w:szCs w:val="24"/>
+        </w:rPr>
+      </w:pPr>
+    </w:p>
+    <w:tbl>
+      <w:tblPr>
+        <w:tblStyle w:val="GridTable1Light-Accent1"/>
+        <w:tblW w:w="0" w:type="auto"/>
+        <w:jc w:val="center"/>
+        <w:tblInd w:w="0" w:type="dxa"/>
+        <w:tblLook w:val="04A0" w:firstRow="1" w:lastRow="0" w:firstColumn="1" w:lastColumn="0" w:noHBand="0" w:noVBand="1"/>
+      </w:tblPr>
+      <w:tblGrid>
+        <w:gridCol w:w="4800"/>
+        <w:gridCol w:w="4560"/>
+      </w:tblGrid>
+      <w:tr>
+        <w:tc>
+          <w:tcPr>
+            <w:cnfStyle w:val="001000000000" w:firstRow="0" w:lastRow="0" w:firstColumn="1" w:lastColumn="0" w:oddVBand="0" w:evenVBand="0" w:oddHBand="0" w:evenHBand="0" w:firstRowFirstColumn="0" w:firstRowLastColumn="0" w:lastRowFirstColumn="0" w:lastRowLastColumn="0"/>
+            <w:tcW w:w="4800" w:type="dxa"/>
+            <w:tcMar/>
+          </w:tcPr>
+          <w:p w14:noSpellErr="1">
+            <w:pPr>
+              <w:pStyle w:val="Normal"/>
+              <w:jc w:val="center"/>
+              <w:rPr>
+                <w:sz w:val="24"/>
+                <w:szCs w:val="24"/>
+              </w:rPr>
+            </w:pPr>
+            <w:r>
+              <w:rPr>
+                <w:sz w:val="24"/>
+                <w:szCs w:val="24"/>
+              </w:rPr>
+              <w:t>Pros</w:t>
+            </w:r>
+          </w:p>
+        </w:tc>
+        <w:tc>
+          <w:tcPr>
+            <w:cnfStyle w:val="000000000000" w:firstRow="0" w:lastRow="0" w:firstColumn="0" w:lastColumn="0" w:oddVBand="0" w:evenVBand="0" w:oddHBand="0" w:evenHBand="0" w:firstRowFirstColumn="0" w:firstRowLastColumn="0" w:lastRowFirstColumn="0" w:lastRowLastColumn="0"/>
+            <w:tcW w:w="4560" w:type="dxa"/>
+            <w:tcMar/>
+          </w:tcPr>
+          <w:p w14:noSpellErr="1">
+            <w:pPr>
+              <w:pStyle w:val="Normal"/>
+              <w:jc w:val="center"/>
+              <w:rPr>
+                <w:sz w:val="24"/>
+                <w:szCs w:val="24"/>
+              </w:rPr>
+            </w:pPr>
+            <w:r>
+              <w:rPr>
+                <w:sz w:val="24"/>
+                <w:szCs w:val="24"/>
+              </w:rPr>
+              <w:t>Cons</w:t>
+            </w:r>
+          </w:p>
+        </w:tc>
+      </w:tr>
+      <w:tr>
+        <w:tc>
+          <w:tcPr>
+            <w:cnfStyle w:val="001000000000" w:firstRow="0" w:lastRow="0" w:firstColumn="1" w:lastColumn="0" w:oddVBand="0" w:evenVBand="0" w:oddHBand="0" w:evenHBand="0" w:firstRowFirstColumn="0" w:firstRowLastColumn="0" w:lastRowFirstColumn="0" w:lastRowLastColumn="0"/>
+            <w:tcW w:w="4800" w:type="dxa"/>
+            <w:tcMar/>
+          </w:tcPr>
+          <w:p w14:noSpellErr="1">
+            <w:pPr>
+              <w:pStyle w:val="Normal"/>
+              <w:rPr>
+                <w:b w:val="0"/>
+                <w:bCs w:val="0"/>
+                <w:sz w:val="24"/>
+                <w:szCs w:val="24"/>
+              </w:rPr>
+            </w:pPr>
+            <w:r>
+              <w:rPr>
+                <w:b w:val="0"/>
+                <w:bCs w:val="0"/>
+                <w:sz w:val="24"/>
+                <w:szCs w:val="24"/>
+                <w:u w:val="single"/>
+              </w:rPr>
+              <w:t>Front end (Angular/Bootstrap)</w:t>
+            </w:r>
+            <w:r>
+              <w:rPr>
+                <w:b w:val="0"/>
+                <w:bCs w:val="0"/>
+                <w:sz w:val="24"/>
+                <w:szCs w:val="24"/>
+                <w:u w:val="single"/>
+              </w:rPr>
+              <w:t>:</w:t>
+            </w:r>
+            <w:r>
+              <w:rPr>
+                <w:b w:val="0"/>
+                <w:bCs w:val="0"/>
+                <w:sz w:val="24"/>
+                <w:szCs w:val="24"/>
+              </w:rPr>
+              <w:t xml:space="preserve"> More organized, write less, easier to </w:t>
+            </w:r>
+            <w:r>
+              <w:rPr>
+                <w:b w:val="0"/>
+                <w:bCs w:val="0"/>
+                <w:sz w:val="24"/>
+                <w:szCs w:val="24"/>
+              </w:rPr>
+              <w:t>manipulate</w:t>
+            </w:r>
+            <w:r>
+              <w:rPr>
+                <w:b w:val="0"/>
+                <w:bCs w:val="0"/>
+                <w:sz w:val="24"/>
+                <w:szCs w:val="24"/>
+              </w:rPr>
+              <w:t xml:space="preserve"> DOM, </w:t>
+            </w:r>
+            <w:r>
+              <w:rPr>
+                <w:b w:val="0"/>
+                <w:bCs w:val="0"/>
+                <w:sz w:val="24"/>
+                <w:szCs w:val="24"/>
+              </w:rPr>
+              <w:t>consistent</w:t>
+            </w:r>
+            <w:r>
+              <w:rPr>
+                <w:b w:val="0"/>
+                <w:bCs w:val="0"/>
+                <w:sz w:val="24"/>
+                <w:szCs w:val="24"/>
+              </w:rPr>
+              <w:t xml:space="preserve"> and responsive.</w:t>
+            </w:r>
+          </w:p>
+        </w:tc>
+        <w:tc>
+          <w:tcPr>
+            <w:cnfStyle w:val="000000000000" w:firstRow="0" w:lastRow="0" w:firstColumn="0" w:lastColumn="0" w:oddVBand="0" w:evenVBand="0" w:oddHBand="0" w:evenHBand="0" w:firstRowFirstColumn="0" w:firstRowLastColumn="0" w:lastRowFirstColumn="0" w:lastRowLastColumn="0"/>
+            <w:tcW w:w="4560" w:type="dxa"/>
+            <w:tcMar/>
+          </w:tcPr>
+          <w:p w14:noSpellErr="1">
+            <w:pPr>
+              <w:pStyle w:val="Normal"/>
+              <w:rPr>
+                <w:sz w:val="24"/>
+                <w:szCs w:val="24"/>
+                <w:u w:val="single"/>
+              </w:rPr>
+            </w:pPr>
+            <w:r>
+              <w:rPr>
+                <w:sz w:val="24"/>
+                <w:szCs w:val="24"/>
+                <w:u w:val="single"/>
+              </w:rPr>
+              <w:t xml:space="preserve">Front end </w:t>
+            </w:r>
+            <w:r>
+              <w:rPr>
+                <w:b w:val="0"/>
+                <w:bCs w:val="0"/>
+                <w:sz w:val="24"/>
+                <w:szCs w:val="24"/>
+                <w:u w:val="single"/>
+              </w:rPr>
+              <w:t>(Angular/Bootstrap)</w:t>
+            </w:r>
+            <w:r>
+              <w:rPr>
+                <w:sz w:val="24"/>
+                <w:szCs w:val="24"/>
+                <w:u w:val="single"/>
+              </w:rPr>
+              <w:t>:</w:t>
+            </w:r>
+            <w:r>
+              <w:rPr>
+                <w:sz w:val="24"/>
+                <w:szCs w:val="24"/>
+                <w:u w:val="none"/>
+              </w:rPr>
+              <w:t xml:space="preserve"> Not as much experience, have to include dependencies of both frameworks.</w:t>
+            </w:r>
+          </w:p>
+        </w:tc>
+      </w:tr>
+      <w:tr>
+        <w:tc>
+          <w:tcPr>
+            <w:cnfStyle w:val="001000000000" w:firstRow="0" w:lastRow="0" w:firstColumn="1" w:lastColumn="0" w:oddVBand="0" w:evenVBand="0" w:oddHBand="0" w:evenHBand="0" w:firstRowFirstColumn="0" w:firstRowLastColumn="0" w:lastRowFirstColumn="0" w:lastRowLastColumn="0"/>
+            <w:tcW w:w="4800" w:type="dxa"/>
+            <w:tcMar/>
+          </w:tcPr>
+          <w:p w14:noSpellErr="1">
+            <w:pPr>
+              <w:pStyle w:val="Normal"/>
+              <w:rPr>
+                <w:sz w:val="24"/>
+                <w:szCs w:val="24"/>
+              </w:rPr>
+            </w:pPr>
+            <w:r>
+              <w:rPr>
+                <w:b w:val="0"/>
+                <w:bCs w:val="0"/>
+                <w:sz w:val="24"/>
+                <w:szCs w:val="24"/>
+                <w:u w:val="single"/>
+              </w:rPr>
+              <w:t>Back end (Django):</w:t>
+            </w:r>
+            <w:r>
+              <w:rPr>
+                <w:b w:val="0"/>
+                <w:bCs w:val="0"/>
+                <w:sz w:val="24"/>
+                <w:szCs w:val="24"/>
+                <w:u w:val="none"/>
+              </w:rPr>
+              <w:t xml:space="preserve"> Would allow us to use python for both the backend and machine learning.</w:t>
+            </w:r>
+          </w:p>
+        </w:tc>
+        <w:tc>
+          <w:tcPr>
+            <w:cnfStyle w:val="000000000000" w:firstRow="0" w:lastRow="0" w:firstColumn="0" w:lastColumn="0" w:oddVBand="0" w:evenVBand="0" w:oddHBand="0" w:evenHBand="0" w:firstRowFirstColumn="0" w:firstRowLastColumn="0" w:lastRowFirstColumn="0" w:lastRowLastColumn="0"/>
+            <w:tcW w:w="4560" w:type="dxa"/>
+            <w:tcMar/>
+          </w:tcPr>
+          <w:p w14:noSpellErr="1">
+            <w:pPr>
+              <w:pStyle w:val="Normal"/>
+              <w:rPr>
+                <w:sz w:val="24"/>
+                <w:szCs w:val="24"/>
+              </w:rPr>
+            </w:pPr>
+            <w:r>
+              <w:rPr>
+                <w:sz w:val="24"/>
+                <w:szCs w:val="24"/>
+                <w:u w:val="single"/>
+              </w:rPr>
+              <w:t>Back end (Django):</w:t>
+            </w:r>
+            <w:r>
+              <w:rPr>
+                <w:sz w:val="24"/>
+                <w:szCs w:val="24"/>
+              </w:rPr>
+              <w:t xml:space="preserve"> No experience with django, but we do have experience in python.</w:t>
+            </w:r>
+          </w:p>
+        </w:tc>
+      </w:tr>
+      <w:tr>
+        <w:tc>
+          <w:tcPr>
+            <w:cnfStyle w:val="001000000000" w:firstRow="0" w:lastRow="0" w:firstColumn="1" w:lastColumn="0" w:oddVBand="0" w:evenVBand="0" w:oddHBand="0" w:evenHBand="0" w:firstRowFirstColumn="0" w:firstRowLastColumn="0" w:lastRowFirstColumn="0" w:lastRowLastColumn="0"/>
+            <w:tcW w:w="4800" w:type="dxa"/>
+            <w:tcMar/>
+          </w:tcPr>
+          <w:p w14:noSpellErr="1">
+            <w:pPr>
+              <w:pStyle w:val="Normal"/>
+              <w:rPr>
+                <w:sz w:val="24"/>
+                <w:szCs w:val="24"/>
+              </w:rPr>
+            </w:pPr>
+            <w:r>
+              <w:rPr>
+                <w:b w:val="0"/>
+                <w:bCs w:val="0"/>
+                <w:sz w:val="24"/>
+                <w:szCs w:val="24"/>
+                <w:u w:val="single"/>
+              </w:rPr>
+              <w:t>Hosting (Cloud):</w:t>
+            </w:r>
+            <w:r>
+              <w:rPr>
+                <w:b w:val="0"/>
+                <w:bCs w:val="0"/>
+                <w:sz w:val="24"/>
+                <w:szCs w:val="24"/>
+              </w:rPr>
+              <w:t xml:space="preserve"> Easier to scale, and we would have support staff to help if we ran into problems.</w:t>
+            </w:r>
+          </w:p>
+        </w:tc>
+        <w:tc>
+          <w:tcPr>
+            <w:cnfStyle w:val="000000000000" w:firstRow="0" w:lastRow="0" w:firstColumn="0" w:lastColumn="0" w:oddVBand="0" w:evenVBand="0" w:oddHBand="0" w:evenHBand="0" w:firstRowFirstColumn="0" w:firstRowLastColumn="0" w:lastRowFirstColumn="0" w:lastRowLastColumn="0"/>
+            <w:tcW w:w="4560" w:type="dxa"/>
+            <w:tcMar/>
+          </w:tcPr>
+          <w:p w14:noSpellErr="1">
+            <w:pPr>
+              <w:pStyle w:val="Normal"/>
+              <w:rPr>
+                <w:b w:val="0"/>
+                <w:bCs w:val="0"/>
+                <w:sz w:val="24"/>
+                <w:szCs w:val="24"/>
+              </w:rPr>
+            </w:pPr>
+            <w:r>
+              <w:rPr>
+                <w:b w:val="0"/>
+                <w:bCs w:val="0"/>
+                <w:sz w:val="24"/>
+                <w:szCs w:val="24"/>
+                <w:u w:val="single"/>
+              </w:rPr>
+              <w:t>Hosting (Cloud):</w:t>
+            </w:r>
+            <w:r>
+              <w:rPr>
+                <w:sz w:val="24"/>
+                <w:szCs w:val="24"/>
+              </w:rPr>
+              <w:t xml:space="preserve"> Cost money, and requires internet access.</w:t>
+            </w:r>
+          </w:p>
+        </w:tc>
+      </w:tr>
+      <w:tr>
+        <w:tc>
+          <w:tcPr>
+            <w:cnfStyle w:val="001000000000" w:firstRow="0" w:lastRow="0" w:firstColumn="1" w:lastColumn="0" w:oddVBand="0" w:evenVBand="0" w:oddHBand="0" w:evenHBand="0" w:firstRowFirstColumn="0" w:firstRowLastColumn="0" w:lastRowFirstColumn="0" w:lastRowLastColumn="0"/>
+            <w:tcW w:w="4800" w:type="dxa"/>
+            <w:tcMar/>
+          </w:tcPr>
+          <w:p w14:noSpellErr="1">
+            <w:pPr>
+              <w:pStyle w:val="Normal"/>
+              <w:rPr>
+                <w:sz w:val="24"/>
+                <w:szCs w:val="24"/>
+              </w:rPr>
+            </w:pPr>
+            <w:r>
+              <w:rPr>
+                <w:b w:val="0"/>
+                <w:bCs w:val="0"/>
+                <w:sz w:val="24"/>
+                <w:szCs w:val="24"/>
+                <w:u w:val="single"/>
+              </w:rPr>
+              <w:t>Database (MySQL):</w:t>
+            </w:r>
+            <w:r>
+              <w:rPr>
+                <w:b w:val="0"/>
+                <w:bCs w:val="0"/>
+                <w:sz w:val="24"/>
+                <w:szCs w:val="24"/>
+                <w:u w:val="none"/>
+              </w:rPr>
+              <w:t xml:space="preserve"> Several members have experience.</w:t>
+            </w:r>
+          </w:p>
+        </w:tc>
+        <w:tc>
+          <w:tcPr>
+            <w:cnfStyle w:val="000000000000" w:firstRow="0" w:lastRow="0" w:firstColumn="0" w:lastColumn="0" w:oddVBand="0" w:evenVBand="0" w:oddHBand="0" w:evenHBand="0" w:firstRowFirstColumn="0" w:firstRowLastColumn="0" w:lastRowFirstColumn="0" w:lastRowLastColumn="0"/>
+            <w:tcW w:w="4560" w:type="dxa"/>
+            <w:tcMar/>
+          </w:tcPr>
+          <w:p>
+            <w:pPr>
+              <w:pStyle w:val="Normal"/>
+              <w:rPr>
+                <w:sz w:val="24"/>
+                <w:szCs w:val="24"/>
+              </w:rPr>
+            </w:pPr>
+          </w:p>
+        </w:tc>
+      </w:tr>
+      <w:tr>
+        <w:tc>
+          <w:tcPr>
+            <w:cnfStyle w:val="001000000000" w:firstRow="0" w:lastRow="0" w:firstColumn="1" w:lastColumn="0" w:oddVBand="0" w:evenVBand="0" w:oddHBand="0" w:evenHBand="0" w:firstRowFirstColumn="0" w:firstRowLastColumn="0" w:lastRowFirstColumn="0" w:lastRowLastColumn="0"/>
+            <w:tcW w:w="4800" w:type="dxa"/>
+            <w:tcMar/>
+          </w:tcPr>
+          <w:p w14:noSpellErr="1">
+            <w:pPr>
+              <w:pStyle w:val="Normal"/>
+              <w:rPr>
+                <w:b w:val="0"/>
+                <w:bCs w:val="0"/>
+                <w:sz w:val="24"/>
+                <w:szCs w:val="24"/>
+                <w:u w:val="none"/>
+              </w:rPr>
+            </w:pPr>
+            <w:r>
+              <w:rPr>
+                <w:b w:val="0"/>
+                <w:bCs w:val="0"/>
+                <w:sz w:val="24"/>
+                <w:szCs w:val="24"/>
+                <w:u w:val="single"/>
+              </w:rPr>
+              <w:t>Machine Learning (Random Forest):</w:t>
+            </w:r>
+            <w:r>
+              <w:rPr>
+                <w:b w:val="0"/>
+                <w:bCs w:val="0"/>
+                <w:sz w:val="24"/>
+                <w:szCs w:val="24"/>
+                <w:u w:val="none"/>
+              </w:rPr>
+              <w:t xml:space="preserve"> Some members have experience.</w:t>
+            </w:r>
+          </w:p>
+        </w:tc>
+        <w:tc>
+          <w:tcPr>
+            <w:cnfStyle w:val="000000000000" w:firstRow="0" w:lastRow="0" w:firstColumn="0" w:lastColumn="0" w:oddVBand="0" w:evenVBand="0" w:oddHBand="0" w:evenHBand="0" w:firstRowFirstColumn="0" w:firstRowLastColumn="0" w:lastRowFirstColumn="0" w:lastRowLastColumn="0"/>
+            <w:tcW w:w="4560" w:type="dxa"/>
+            <w:tcMar/>
+          </w:tcPr>
+          <w:p>
+            <w:pPr>
+              <w:pStyle w:val="Normal"/>
+              <w:rPr>
+                <w:sz w:val="24"/>
+                <w:szCs w:val="24"/>
+              </w:rPr>
+            </w:pPr>
+          </w:p>
+        </w:tc>
+      </w:tr>
+      <w:tr>
+        <w:tc>
+          <w:tcPr>
+            <w:cnfStyle w:val="001000000000" w:firstRow="0" w:lastRow="0" w:firstColumn="1" w:lastColumn="0" w:oddVBand="0" w:evenVBand="0" w:oddHBand="0" w:evenHBand="0" w:firstRowFirstColumn="0" w:firstRowLastColumn="0" w:lastRowFirstColumn="0" w:lastRowLastColumn="0"/>
+            <w:tcW w:w="4800" w:type="dxa"/>
+            <w:tcMar/>
+          </w:tcPr>
+          <w:p>
+            <w:pPr>
+              <w:pStyle w:val="Normal"/>
+              <w:rPr>
+                <w:sz w:val="24"/>
+                <w:szCs w:val="24"/>
+              </w:rPr>
+            </w:pPr>
+          </w:p>
+        </w:tc>
+        <w:tc>
+          <w:tcPr>
+            <w:cnfStyle w:val="000000000000" w:firstRow="0" w:lastRow="0" w:firstColumn="0" w:lastColumn="0" w:oddVBand="0" w:evenVBand="0" w:oddHBand="0" w:evenHBand="0" w:firstRowFirstColumn="0" w:firstRowLastColumn="0" w:lastRowFirstColumn="0" w:lastRowLastColumn="0"/>
+            <w:tcW w:w="4560" w:type="dxa"/>
+            <w:tcMar/>
+          </w:tcPr>
+          <w:p>
+            <w:pPr>
+              <w:pStyle w:val="Normal"/>
+              <w:rPr>
+                <w:sz w:val="24"/>
+                <w:szCs w:val="24"/>
+              </w:rPr>
+            </w:pPr>
+          </w:p>
+        </w:tc>
+      </w:tr>
+      <w:tr>
+        <w:tc>
+          <w:tcPr>
+            <w:cnfStyle w:val="001000000000" w:firstRow="0" w:lastRow="0" w:firstColumn="1" w:lastColumn="0" w:oddVBand="0" w:evenVBand="0" w:oddHBand="0" w:evenHBand="0" w:firstRowFirstColumn="0" w:firstRowLastColumn="0" w:lastRowFirstColumn="0" w:lastRowLastColumn="0"/>
+            <w:tcW w:w="4800" w:type="dxa"/>
+            <w:tcMar/>
+          </w:tcPr>
+          <w:p>
+            <w:pPr>
+              <w:pStyle w:val="Normal"/>
+              <w:rPr>
+                <w:sz w:val="24"/>
+                <w:szCs w:val="24"/>
+              </w:rPr>
+            </w:pPr>
+          </w:p>
+        </w:tc>
+        <w:tc>
+          <w:tcPr>
+            <w:cnfStyle w:val="000000000000" w:firstRow="0" w:lastRow="0" w:firstColumn="0" w:lastColumn="0" w:oddVBand="0" w:evenVBand="0" w:oddHBand="0" w:evenHBand="0" w:firstRowFirstColumn="0" w:firstRowLastColumn="0" w:lastRowFirstColumn="0" w:lastRowLastColumn="0"/>
+            <w:tcW w:w="4560" w:type="dxa"/>
+            <w:tcMar/>
+          </w:tcPr>
+          <w:p>
+            <w:pPr>
+              <w:pStyle w:val="Normal"/>
+              <w:rPr>
+                <w:sz w:val="24"/>
+                <w:szCs w:val="24"/>
+              </w:rPr>
+            </w:pPr>
+          </w:p>
+        </w:tc>
+      </w:tr>
+    </w:tbl>
+    <w:p w14:noSpellErr="1">
+      <w:pPr>
+        <w:jc w:val="both"/>
+      </w:pPr>
+    </w:p>
+    <w:p w14:noSpellErr="1">
+      <w:pPr>
+        <w:pStyle w:val="Normal"/>
+        <w:jc w:val="both"/>
+      </w:pPr>
+      <w:r>
+        <w:rPr/>
+        <w:t>Pros and Cons of alternative model (Statistical analysis, Ruby on Rails, MongoDb):</w:t>
+      </w:r>
+    </w:p>
+    <w:p w14:noSpellErr="1">
+      <w:pPr>
+        <w:pStyle w:val="Normal"/>
+        <w:jc w:val="both"/>
+      </w:pPr>
+    </w:p>
+    <w:tbl>
+      <w:tblPr>
+        <w:tblStyle w:val="GridTable1Light-Accent1"/>
+        <w:tblW w:w="0" w:type="auto"/>
+        <w:tblInd w:w="0" w:type="dxa"/>
+        <w:tblLook w:val="04A0" w:firstRow="1" w:lastRow="0" w:firstColumn="1" w:lastColumn="0" w:noHBand="0" w:noVBand="1"/>
+      </w:tblPr>
+      <w:tblGrid>
+        <w:gridCol w:w="4680"/>
+        <w:gridCol w:w="4680"/>
+      </w:tblGrid>
+      <w:tr>
+        <w:tc>
+          <w:tcPr>
+            <w:cnfStyle w:val="001000000000" w:firstRow="0" w:lastRow="0" w:firstColumn="1" w:lastColumn="0" w:oddVBand="0" w:evenVBand="0" w:oddHBand="0" w:evenHBand="0" w:firstRowFirstColumn="0" w:firstRowLastColumn="0" w:lastRowFirstColumn="0" w:lastRowLastColumn="0"/>
+            <w:tcW w:w="4680" w:type="dxa"/>
+            <w:tcMar/>
+          </w:tcPr>
+          <w:p w14:noSpellErr="1">
+            <w:pPr>
+              <w:pStyle w:val="Normal"/>
+              <w:jc w:val="center"/>
+            </w:pPr>
+            <w:r>
+              <w:rPr/>
+              <w:t>Pros</w:t>
+            </w:r>
+          </w:p>
+        </w:tc>
+        <w:tc>
+          <w:tcPr>
+            <w:cnfStyle w:val="000000000000" w:firstRow="0" w:lastRow="0" w:firstColumn="0" w:lastColumn="0" w:oddVBand="0" w:evenVBand="0" w:oddHBand="0" w:evenHBand="0" w:firstRowFirstColumn="0" w:firstRowLastColumn="0" w:lastRowFirstColumn="0" w:lastRowLastColumn="0"/>
+            <w:tcW w:w="4680" w:type="dxa"/>
+            <w:tcMar/>
+          </w:tcPr>
+          <w:p w14:noSpellErr="1">
+            <w:pPr>
+              <w:pStyle w:val="Normal"/>
+              <w:jc w:val="center"/>
+            </w:pPr>
+            <w:r>
+              <w:rPr/>
+              <w:t>Cons</w:t>
+            </w:r>
+          </w:p>
+        </w:tc>
+      </w:tr>
+      <w:tr>
+        <w:tc>
+          <w:tcPr>
+            <w:cnfStyle w:val="001000000000" w:firstRow="0" w:lastRow="0" w:firstColumn="1" w:lastColumn="0" w:oddVBand="0" w:evenVBand="0" w:oddHBand="0" w:evenHBand="0" w:firstRowFirstColumn="0" w:firstRowLastColumn="0" w:lastRowFirstColumn="0" w:lastRowLastColumn="0"/>
+            <w:tcW w:w="4680" w:type="dxa"/>
+            <w:tcMar/>
+          </w:tcPr>
+          <w:p w14:noSpellErr="1">
+            <w:pPr>
+              <w:pStyle w:val="Normal"/>
+            </w:pPr>
+            <w:r>
+              <w:rPr>
+                <w:b w:val="0"/>
+                <w:bCs w:val="0"/>
+                <w:u w:val="single"/>
+              </w:rPr>
+              <w:t>Front end (HTML/CSS):</w:t>
+            </w:r>
+            <w:r>
+              <w:rPr>
+                <w:b w:val="0"/>
+                <w:bCs w:val="0"/>
+                <w:u w:val="none"/>
+              </w:rPr>
+              <w:t xml:space="preserve"> No, or not as many, dependencies. Can write only what we need instead of following MVC.</w:t>
+            </w:r>
+          </w:p>
+        </w:tc>
+        <w:tc>
+          <w:tcPr>
+            <w:cnfStyle w:val="000000000000" w:firstRow="0" w:lastRow="0" w:firstColumn="0" w:lastColumn="0" w:oddVBand="0" w:evenVBand="0" w:oddHBand="0" w:evenHBand="0" w:firstRowFirstColumn="0" w:firstRowLastColumn="0" w:lastRowFirstColumn="0" w:lastRowLastColumn="0"/>
+            <w:tcW w:w="4680" w:type="dxa"/>
+            <w:tcMar/>
+          </w:tcPr>
+          <w:p w14:noSpellErr="1">
+            <w:pPr>
+              <w:pStyle w:val="Normal"/>
+            </w:pPr>
+            <w:r>
+              <w:rPr>
+                <w:u w:val="single"/>
+              </w:rPr>
+              <w:t>Front end (HTML/CSS):</w:t>
+            </w:r>
+            <w:r>
+              <w:rPr>
+                <w:u w:val="none"/>
+              </w:rPr>
+              <w:t xml:space="preserve"> Not as responsive, not as easy to manipulate DOM as a framework may be.</w:t>
+            </w:r>
+          </w:p>
+        </w:tc>
+      </w:tr>
+      <w:tr>
+        <w:tc>
+          <w:tcPr>
+            <w:cnfStyle w:val="001000000000" w:firstRow="0" w:lastRow="0" w:firstColumn="1" w:lastColumn="0" w:oddVBand="0" w:evenVBand="0" w:oddHBand="0" w:evenHBand="0" w:firstRowFirstColumn="0" w:firstRowLastColumn="0" w:lastRowFirstColumn="0" w:lastRowLastColumn="0"/>
+            <w:tcW w:w="4680" w:type="dxa"/>
+            <w:tcMar/>
+          </w:tcPr>
+          <w:p w14:noSpellErr="1">
+            <w:pPr>
+              <w:pStyle w:val="Normal"/>
+            </w:pPr>
+            <w:r>
+              <w:rPr>
+                <w:b w:val="0"/>
+                <w:bCs w:val="0"/>
+                <w:u w:val="single"/>
+              </w:rPr>
+              <w:t>Back end (Ruby on Rails):</w:t>
+            </w:r>
+            <w:r>
+              <w:rPr>
+                <w:b w:val="0"/>
+                <w:bCs w:val="0"/>
+                <w:u w:val="none"/>
+              </w:rPr>
+              <w:t xml:space="preserve"> Some experience with this framework. </w:t>
+            </w:r>
+          </w:p>
+        </w:tc>
+        <w:tc>
+          <w:tcPr>
+            <w:cnfStyle w:val="000000000000" w:firstRow="0" w:lastRow="0" w:firstColumn="0" w:lastColumn="0" w:oddVBand="0" w:evenVBand="0" w:oddHBand="0" w:evenHBand="0" w:firstRowFirstColumn="0" w:firstRowLastColumn="0" w:lastRowFirstColumn="0" w:lastRowLastColumn="0"/>
+            <w:tcW w:w="4680" w:type="dxa"/>
+            <w:tcMar/>
+          </w:tcPr>
+          <w:p w14:noSpellErr="1">
+            <w:pPr>
+              <w:pStyle w:val="Normal"/>
+            </w:pPr>
+            <w:r>
+              <w:rPr>
+                <w:b w:val="0"/>
+                <w:bCs w:val="0"/>
+                <w:u w:val="single"/>
+              </w:rPr>
+              <w:t>Back end (Ruby on Rails):</w:t>
+            </w:r>
+            <w:r>
+              <w:rPr>
+                <w:b w:val="0"/>
+                <w:bCs w:val="0"/>
+                <w:u w:val="none"/>
+              </w:rPr>
+              <w:t xml:space="preserve"> Wouldn't as easily tie in with machine learning, because it uses separate languages.</w:t>
+            </w:r>
+          </w:p>
+        </w:tc>
+      </w:tr>
+      <w:tr>
+        <w:tc>
+          <w:tcPr>
+            <w:cnfStyle w:val="001000000000" w:firstRow="0" w:lastRow="0" w:firstColumn="1" w:lastColumn="0" w:oddVBand="0" w:evenVBand="0" w:oddHBand="0" w:evenHBand="0" w:firstRowFirstColumn="0" w:firstRowLastColumn="0" w:lastRowFirstColumn="0" w:lastRowLastColumn="0"/>
+            <w:tcW w:w="4680" w:type="dxa"/>
+            <w:tcMar/>
+          </w:tcPr>
+          <w:p w14:noSpellErr="1">
+            <w:pPr>
+              <w:pStyle w:val="Normal"/>
+              <w:rPr>
+                <w:b w:val="0"/>
+                <w:bCs w:val="0"/>
+                <w:u w:val="single"/>
+              </w:rPr>
+            </w:pPr>
+            <w:r>
+              <w:rPr>
+                <w:b w:val="0"/>
+                <w:bCs w:val="0"/>
+                <w:u w:val="single"/>
+              </w:rPr>
+              <w:t>Hosting (Localhost):</w:t>
+            </w:r>
+            <w:r>
+              <w:rPr>
+                <w:b w:val="0"/>
+                <w:bCs w:val="0"/>
+                <w:u w:val="none"/>
+              </w:rPr>
+              <w:t xml:space="preserve"> More control, free, and more security.</w:t>
+            </w:r>
+          </w:p>
+        </w:tc>
+        <w:tc>
+          <w:tcPr>
+            <w:cnfStyle w:val="000000000000" w:firstRow="0" w:lastRow="0" w:firstColumn="0" w:lastColumn="0" w:oddVBand="0" w:evenVBand="0" w:oddHBand="0" w:evenHBand="0" w:firstRowFirstColumn="0" w:firstRowLastColumn="0" w:lastRowFirstColumn="0" w:lastRowLastColumn="0"/>
+            <w:tcW w:w="4680" w:type="dxa"/>
+            <w:tcMar/>
+          </w:tcPr>
+          <w:p w14:noSpellErr="1">
+            <w:pPr>
+              <w:pStyle w:val="Normal"/>
+              <w:rPr>
+                <w:b w:val="0"/>
+                <w:bCs w:val="0"/>
+                <w:u w:val="single"/>
+              </w:rPr>
+            </w:pPr>
+            <w:r>
+              <w:rPr>
+                <w:b w:val="0"/>
+                <w:bCs w:val="0"/>
+                <w:u w:val="single"/>
+              </w:rPr>
+              <w:t>Hosting (Localhost):</w:t>
+            </w:r>
+            <w:r>
+              <w:rPr>
+                <w:b w:val="0"/>
+                <w:bCs w:val="0"/>
+                <w:u w:val="none"/>
+              </w:rPr>
+              <w:t xml:space="preserve"> </w:t>
+            </w:r>
+          </w:p>
+        </w:tc>
+      </w:tr>
+      <w:tr>
+        <w:tc>
+          <w:tcPr>
+            <w:cnfStyle w:val="001000000000" w:firstRow="0" w:lastRow="0" w:firstColumn="1" w:lastColumn="0" w:oddVBand="0" w:evenVBand="0" w:oddHBand="0" w:evenHBand="0" w:firstRowFirstColumn="0" w:firstRowLastColumn="0" w:lastRowFirstColumn="0" w:lastRowLastColumn="0"/>
+            <w:tcW w:w="4680" w:type="dxa"/>
+            <w:tcMar/>
+          </w:tcPr>
+          <w:p w14:noSpellErr="1">
+            <w:pPr>
+              <w:pStyle w:val="Normal"/>
+            </w:pPr>
+            <w:r>
+              <w:rPr>
+                <w:b w:val="0"/>
+                <w:bCs w:val="0"/>
+                <w:u w:val="single"/>
+              </w:rPr>
+              <w:t>Database (MongoDB):</w:t>
+            </w:r>
+            <w:r>
+              <w:rPr>
+                <w:b w:val="0"/>
+                <w:bCs w:val="0"/>
+                <w:u w:val="none"/>
+              </w:rPr>
+              <w:t xml:space="preserve"> </w:t>
+            </w:r>
+          </w:p>
+        </w:tc>
+        <w:tc>
+          <w:tcPr>
+            <w:cnfStyle w:val="000000000000" w:firstRow="0" w:lastRow="0" w:firstColumn="0" w:lastColumn="0" w:oddVBand="0" w:evenVBand="0" w:oddHBand="0" w:evenHBand="0" w:firstRowFirstColumn="0" w:firstRowLastColumn="0" w:lastRowFirstColumn="0" w:lastRowLastColumn="0"/>
+            <w:tcW w:w="4680" w:type="dxa"/>
+            <w:tcMar/>
+          </w:tcPr>
+          <w:p w14:noSpellErr="1">
+            <w:pPr>
+              <w:pStyle w:val="Normal"/>
+            </w:pPr>
+            <w:r>
+              <w:rPr>
+                <w:b w:val="0"/>
+                <w:bCs w:val="0"/>
+                <w:u w:val="single"/>
+              </w:rPr>
+              <w:t>Database (MongoDB):</w:t>
+            </w:r>
+            <w:r>
+              <w:rPr>
+                <w:b w:val="0"/>
+                <w:bCs w:val="0"/>
+                <w:u w:val="none"/>
+              </w:rPr>
+              <w:t xml:space="preserve"> No experience with NoSQL databases.</w:t>
+            </w:r>
+          </w:p>
+        </w:tc>
+      </w:tr>
+      <w:tr>
+        <w:tc>
+          <w:tcPr>
+            <w:cnfStyle w:val="001000000000" w:firstRow="0" w:lastRow="0" w:firstColumn="1" w:lastColumn="0" w:oddVBand="0" w:evenVBand="0" w:oddHBand="0" w:evenHBand="0" w:firstRowFirstColumn="0" w:firstRowLastColumn="0" w:lastRowFirstColumn="0" w:lastRowLastColumn="0"/>
+            <w:tcW w:w="4680" w:type="dxa"/>
+            <w:tcMar/>
+          </w:tcPr>
+          <w:p w14:noSpellErr="1">
+            <w:pPr>
+              <w:pStyle w:val="Normal"/>
+            </w:pPr>
+            <w:r>
+              <w:rPr>
+                <w:b w:val="0"/>
+                <w:bCs w:val="0"/>
+                <w:u w:val="single"/>
+              </w:rPr>
+              <w:t xml:space="preserve">Statistical Analysis: </w:t>
+            </w:r>
+          </w:p>
+        </w:tc>
+        <w:tc>
+          <w:tcPr>
+            <w:cnfStyle w:val="000000000000" w:firstRow="0" w:lastRow="0" w:firstColumn="0" w:lastColumn="0" w:oddVBand="0" w:evenVBand="0" w:oddHBand="0" w:evenHBand="0" w:firstRowFirstColumn="0" w:firstRowLastColumn="0" w:lastRowFirstColumn="0" w:lastRowLastColumn="0"/>
+            <w:tcW w:w="4680" w:type="dxa"/>
+            <w:tcMar/>
+          </w:tcPr>
+          <w:p w14:noSpellErr="1">
+            <w:pPr>
+              <w:pStyle w:val="Normal"/>
+            </w:pPr>
+            <w:r>
+              <w:rPr>
+                <w:b w:val="0"/>
+                <w:bCs w:val="0"/>
+                <w:u w:val="single"/>
+              </w:rPr>
+              <w:t xml:space="preserve">Statistical Analysis: </w:t>
+            </w:r>
+          </w:p>
+        </w:tc>
+      </w:tr>
+      <w:tr>
+        <w:tc>
+          <w:tcPr>
+            <w:cnfStyle w:val="001000000000" w:firstRow="0" w:lastRow="0" w:firstColumn="1" w:lastColumn="0" w:oddVBand="0" w:evenVBand="0" w:oddHBand="0" w:evenHBand="0" w:firstRowFirstColumn="0" w:firstRowLastColumn="0" w:lastRowFirstColumn="0" w:lastRowLastColumn="0"/>
+            <w:tcW w:w="4680" w:type="dxa"/>
+            <w:tcMar/>
+          </w:tcPr>
+          <w:p>
+            <w:pPr>
+              <w:pStyle w:val="Normal"/>
+            </w:pPr>
+          </w:p>
+        </w:tc>
+        <w:tc>
+          <w:tcPr>
+            <w:cnfStyle w:val="000000000000" w:firstRow="0" w:lastRow="0" w:firstColumn="0" w:lastColumn="0" w:oddVBand="0" w:evenVBand="0" w:oddHBand="0" w:evenHBand="0" w:firstRowFirstColumn="0" w:firstRowLastColumn="0" w:lastRowFirstColumn="0" w:lastRowLastColumn="0"/>
+            <w:tcW w:w="4680" w:type="dxa"/>
+            <w:tcMar/>
+          </w:tcPr>
+          <w:p>
+            <w:pPr>
+              <w:pStyle w:val="Normal"/>
+            </w:pPr>
+          </w:p>
+        </w:tc>
+      </w:tr>
+      <w:tr>
+        <w:tc>
+          <w:tcPr>
+            <w:cnfStyle w:val="001000000000" w:firstRow="0" w:lastRow="0" w:firstColumn="1" w:lastColumn="0" w:oddVBand="0" w:evenVBand="0" w:oddHBand="0" w:evenHBand="0" w:firstRowFirstColumn="0" w:firstRowLastColumn="0" w:lastRowFirstColumn="0" w:lastRowLastColumn="0"/>
+            <w:tcW w:w="4680" w:type="dxa"/>
+            <w:tcMar/>
+          </w:tcPr>
+          <w:p>
+            <w:pPr>
+              <w:pStyle w:val="Normal"/>
+            </w:pPr>
+          </w:p>
+        </w:tc>
+        <w:tc>
+          <w:tcPr>
+            <w:cnfStyle w:val="000000000000" w:firstRow="0" w:lastRow="0" w:firstColumn="0" w:lastColumn="0" w:oddVBand="0" w:evenVBand="0" w:oddHBand="0" w:evenHBand="0" w:firstRowFirstColumn="0" w:firstRowLastColumn="0" w:lastRowFirstColumn="0" w:lastRowLastColumn="0"/>
+            <w:tcW w:w="4680" w:type="dxa"/>
+            <w:tcMar/>
+          </w:tcPr>
+          <w:p>
+            <w:pPr>
+              <w:pStyle w:val="Normal"/>
+            </w:pPr>
+          </w:p>
+        </w:tc>
+      </w:tr>
+    </w:tbl>
+    <w:p w14:noSpellErr="1">
+      <w:pPr>
+        <w:jc w:val="both"/>
+        <w:rPr>
+          <w:b w:val="1"/>
+          <w:bCs w:val="1"/>
+          <w:sz w:val="24"/>
+          <w:szCs w:val="24"/>
+        </w:rPr>
+      </w:pPr>
+    </w:p>
+    <w:p xmlns:wp14="http://schemas.microsoft.com/office/word/2010/wordml" wp14:noSpellErr="1" wp14:textId="3906F704">
+      <w:pPr>
+        <w:jc w:val="both"/>
+        <w:rPr>
+          <w:sz w:val="24"/>
+          <w:szCs w:val="24"/>
+        </w:rPr>
+      </w:pPr>
+      <w:r>
+        <w:rPr>
+          <w:b w:val="1"/>
+          <w:bCs w:val="1"/>
+          <w:sz w:val="24"/>
+          <w:szCs w:val="24"/>
+        </w:rPr>
+        <w:t>Subsystems Model</w:t>
+      </w:r>
+      <w:r>
+        <w:rPr>
+          <w:b w:val="1"/>
+          <w:bCs w:val="1"/>
+          <w:sz w:val="24"/>
+          <w:szCs w:val="24"/>
+        </w:rPr>
+        <w:t xml:space="preserve"> </w:t>
+      </w:r>
+      <w:r>
+        <w:rPr>
+          <w:b w:val="1"/>
+          <w:bCs w:val="1"/>
+          <w:color w:val="FF0000"/>
+          <w:sz w:val="24"/>
+          <w:szCs w:val="24"/>
+        </w:rPr>
+        <w:t>(new)</w:t>
+      </w:r>
+      <w:r>
+        <w:rPr>
+          <w:b w:val="1"/>
+          <w:bCs w:val="1"/>
+          <w:sz w:val="24"/>
+          <w:szCs w:val="24"/>
+        </w:rPr>
+        <w:t>:</w:t>
+      </w:r>
+    </w:p>
+    <w:p xmlns:wp14="http://schemas.microsoft.com/office/word/2010/wordml" wp14:textId="77777777" wp14:noSpellErr="1">
+      <w:pPr>
+        <w:jc w:val="both"/>
+        <w:rPr>
+          <w:sz w:val="24"/>
+          <w:szCs w:val="24"/>
+        </w:rPr>
+      </w:pPr>
+      <w:r>
+        <w:rPr>
+          <w:sz w:val="24"/>
+          <w:szCs w:val="24"/>
+        </w:rPr>
+        <w:t>The figure below(Fig.3</w:t>
+      </w:r>
+      <w:r>
+        <w:rPr>
+          <w:sz w:val="24"/>
+          <w:szCs w:val="24"/>
+        </w:rPr>
+        <w:t xml:space="preserve">) represents the subsystems of the major components of the system.  The front end of the website will be built using Bootstrap and AngularJS to provide the user with an interface using input modules(text areas, drop-down boxes, and checkboxes),  result windows, data visualizations as well as a real estate experts’ blog and about page.  The backend of the web application will be developed using Django for the framework, python for the machine learning and statistical analysis functions, and a database update function that calls the Zillow API to maintain the currency of the database.  The database will be contain a list of approved users and an administrator, and tables separated by zip code and having the following attributes: address, price, home type, bedrooms, bathrooms, finished </w:t>
+      </w:r>
+      <w:r>
+        <w:rPr>
+          <w:sz w:val="24"/>
+          <w:szCs w:val="24"/>
+        </w:rPr>
+        <w:t>sq</w:t>
+      </w:r>
+      <w:r>
+        <w:rPr>
+          <w:sz w:val="24"/>
+          <w:szCs w:val="24"/>
+        </w:rPr>
+        <w:t xml:space="preserve"> footage, lot size </w:t>
+      </w:r>
+      <w:r>
+        <w:rPr>
+          <w:sz w:val="24"/>
+          <w:szCs w:val="24"/>
+        </w:rPr>
+        <w:t>sq</w:t>
+      </w:r>
+      <w:r>
+        <w:rPr>
+          <w:sz w:val="24"/>
+          <w:szCs w:val="24"/>
+        </w:rPr>
+        <w:t xml:space="preserve"> footage, year built, year updated, parking type, heating sources, heating system, floor covering, neighborhood, school district, sold binary, last sold date, last sale price, appliances, roof type. </w:t>
+      </w:r>
+    </w:p>
+    <w:p>
+      <w:pPr>
+        <w:pStyle w:val="Normal"/>
+        <w:jc w:val="both"/>
+        <w:rPr>
+          <w:sz w:val="24"/>
+          <w:szCs w:val="24"/>
+        </w:rPr>
+      </w:pPr>
+    </w:p>
+    <w:p xmlns:wp14="http://schemas.microsoft.com/office/word/2010/wordml" wp14:noSpellErr="1" wp14:textId="67416E64">
+      <w:pPr>
+        <w:jc w:val="both"/>
+        <w:rPr>
+          <w:sz w:val="24"/>
+          <w:szCs w:val="24"/>
+        </w:rPr>
+      </w:pPr>
+      <w:r>
+        <w:drawing>
+          <wp:inline xmlns:wp14="http://schemas.microsoft.com/office/word/2010/wordprocessingDrawing" wp14:editId="026C5CBB" wp14:anchorId="11489463">
+            <wp:extent cx="5882934" cy="4572000"/>
+            <wp:effectExtent l="0" t="0" r="0" b="0"/>
+            <wp:docPr id="1664655877" name="picture" title=""/>
+            <wp:cNvGraphicFramePr>
+              <a:graphicFrameLocks noChangeAspect="1"/>
+            </wp:cNvGraphicFramePr>
+            <a:graphic>
+              <a:graphicData uri="http://schemas.openxmlformats.org/drawingml/2006/picture">
+                <pic:pic>
+                  <pic:nvPicPr>
+                    <pic:cNvPr id="0" name="picture"/>
+                    <pic:cNvPicPr/>
+                  </pic:nvPicPr>
+                  <pic:blipFill>
+                    <a:blip r:embed="R69f53c2107d840b3">
+                      <a:extLst>
+                        <a:ext xmlns:a="http://schemas.openxmlformats.org/drawingml/2006/main" uri="{28A0092B-C50C-407E-A947-70E740481C1C}">
+                          <a14:useLocalDpi val="0"/>
+                        </a:ext>
+                      </a:extLst>
+                    </a:blip>
+                    <a:stretch>
+                      <a:fillRect/>
+                    </a:stretch>
+                  </pic:blipFill>
+                  <pic:spPr>
+                    <a:xfrm>
+                      <a:off x="0" y="0"/>
+                      <a:ext cx="5882934" cy="4572000"/>
+                    </a:xfrm>
+                    <a:prstGeom prst="rect">
+                      <a:avLst/>
+                    </a:prstGeom>
+                  </pic:spPr>
+                </pic:pic>
+              </a:graphicData>
+            </a:graphic>
+          </wp:inline>
+        </w:drawing>
+      </w:r>
+    </w:p>
+    <w:p xmlns:wp14="http://schemas.microsoft.com/office/word/2010/wordml" wp14:noSpellErr="1" wp14:textId="3C408526">
+      <w:pPr>
+        <w:jc w:val="both"/>
+        <w:rPr>
+          <w:sz w:val="24"/>
+          <w:szCs w:val="24"/>
+        </w:rPr>
+      </w:pPr>
     </w:p>
     <w:p xmlns:wp14="http://schemas.microsoft.com/office/word/2010/wordml" wp14:textId="77777777">
       <w:pPr>
@@ -1742,29 +2725,11 @@
         <w:t>Jeremy: Frontend</w:t>
       </w:r>
     </w:p>
-    <w:p xmlns:wp14="http://schemas.microsoft.com/office/word/2010/wordml" wp14:textId="77777777">
-      <w:pPr>
+    <w:p xmlns:wp14="http://schemas.microsoft.com/office/word/2010/wordml" wp14:noSpellErr="1" wp14:textId="77194851">
+      <w:pPr>
+        <w:pStyle w:val="Normal"/>
         <w:jc w:val="both"/>
         <w:rPr>
-          <w:sz w:val="24"/>
-          <w:szCs w:val="24"/>
-        </w:rPr>
-      </w:pPr>
-    </w:p>
-    <w:p xmlns:wp14="http://schemas.microsoft.com/office/word/2010/wordml" wp14:textId="77777777">
-      <w:pPr>
-        <w:jc w:val="both"/>
-        <w:rPr>
-          <w:sz w:val="24"/>
-          <w:szCs w:val="24"/>
-        </w:rPr>
-      </w:pPr>
-    </w:p>
-    <w:p xmlns:wp14="http://schemas.microsoft.com/office/word/2010/wordml" wp14:textId="77777777">
-      <w:pPr>
-        <w:jc w:val="both"/>
-        <w:rPr>
-          <w:b/>
           <w:sz w:val="24"/>
           <w:szCs w:val="24"/>
         </w:rPr>
@@ -1816,7 +2781,7 @@
         </w:rPr>
       </w:pPr>
     </w:p>
-    <w:p xmlns:wp14="http://schemas.microsoft.com/office/word/2010/wordml" wp14:textId="77777777">
+    <w:p xmlns:wp14="http://schemas.microsoft.com/office/word/2010/wordml" wp14:noSpellErr="1" wp14:textId="1119EB2A">
       <w:pPr>
         <w:jc w:val="both"/>
         <w:rPr>
@@ -1825,27 +2790,29 @@
         </w:rPr>
       </w:pPr>
       <w:r>
-        <w:rPr>
-          <w:noProof/>
-          <w:sz w:val="24"/>
-          <w:szCs w:val="24"/>
-        </w:rPr>
         <w:drawing>
-          <wp:inline xmlns:wp14="http://schemas.microsoft.com/office/word/2010/wordprocessingDrawing" distT="114300" distB="114300" distL="114300" distR="114300" wp14:anchorId="0B0644E8" wp14:editId="7777777">
-            <wp:extent cx="5943600" cy="2997200"/>
+          <wp:inline xmlns:wp14="http://schemas.microsoft.com/office/word/2010/wordprocessingDrawing" wp14:editId="5028D434" wp14:anchorId="1999698C">
+            <wp:extent cx="5857875" cy="2953346"/>
             <wp:effectExtent l="0" t="0" r="0" b="0"/>
-            <wp:docPr id="3" name="image05.png" title="Chart"/>
-            <wp:cNvGraphicFramePr/>
-            <a:graphic xmlns:a="http://schemas.openxmlformats.org/drawingml/2006/main">
+            <wp:docPr id="369444572" name="picture" title=""/>
+            <wp:cNvGraphicFramePr>
+              <a:graphicFrameLocks noChangeAspect="1"/>
+            </wp:cNvGraphicFramePr>
+            <a:graphic>
               <a:graphicData uri="http://schemas.openxmlformats.org/drawingml/2006/picture">
-                <pic:pic xmlns:pic="http://schemas.openxmlformats.org/drawingml/2006/picture">
+                <pic:pic>
                   <pic:nvPicPr>
-                    <pic:cNvPr id="0" name="image05.png" title="Chart"/>
-                    <pic:cNvPicPr preferRelativeResize="0"/>
+                    <pic:cNvPr id="0" name="picture"/>
+                    <pic:cNvPicPr/>
                   </pic:nvPicPr>
                   <pic:blipFill>
-                    <a:blip r:embed="rId10"/>
-                    <a:srcRect/>
+                    <a:blip r:embed="R40c65b33d8944335">
+                      <a:extLst>
+                        <a:ext xmlns:a="http://schemas.openxmlformats.org/drawingml/2006/main" uri="{28A0092B-C50C-407E-A947-70E740481C1C}">
+                          <a14:useLocalDpi val="0"/>
+                        </a:ext>
+                      </a:extLst>
+                    </a:blip>
                     <a:stretch>
                       <a:fillRect/>
                     </a:stretch>
@@ -1853,12 +2820,11 @@
                   <pic:spPr>
                     <a:xfrm>
                       <a:off x="0" y="0"/>
-                      <a:ext cx="5943600" cy="2997200"/>
+                      <a:ext cx="5857875" cy="2953346"/>
                     </a:xfrm>
                     <a:prstGeom prst="rect">
                       <a:avLst/>
                     </a:prstGeom>
-                    <a:ln/>
                   </pic:spPr>
                 </pic:pic>
               </a:graphicData>
@@ -2069,6 +3035,58 @@
         </w:rPr>
         <w:t xml:space="preserve">  Overall, we believe that, as long as we don’t see across the board delays in every subtask, the project is feasible on the timeline we’ve set out. </w:t>
       </w:r>
+    </w:p>
+    <w:p w14:noSpellErr="1">
+      <w:pPr>
+        <w:pStyle w:val="Normal"/>
+        <w:spacing w:after="0" w:line="240" w:lineRule="auto"/>
+        <w:jc w:val="both"/>
+        <w:rPr>
+          <w:color w:val="auto"/>
+          <w:sz w:val="24"/>
+          <w:szCs w:val="24"/>
+        </w:rPr>
+      </w:pPr>
+    </w:p>
+    <w:p w14:noSpellErr="1">
+      <w:pPr>
+        <w:pStyle w:val="Normal"/>
+        <w:spacing w:after="0" w:line="240" w:lineRule="auto"/>
+        <w:ind w:left="720"/>
+        <w:jc w:val="both"/>
+        <w:rPr>
+          <w:color w:val="auto"/>
+          <w:sz w:val="24"/>
+          <w:szCs w:val="24"/>
+        </w:rPr>
+      </w:pPr>
+      <w:r>
+        <w:rPr>
+          <w:color w:val="auto"/>
+          <w:sz w:val="24"/>
+          <w:szCs w:val="24"/>
+          <w:u w:val="single"/>
+        </w:rPr>
+        <w:t>Risk assessment:</w:t>
+      </w:r>
+    </w:p>
+    <w:p>
+      <w:pPr>
+        <w:pStyle w:val="ListParagraph"/>
+        <w:numPr>
+          <w:ilvl w:val="1"/>
+          <w:numId w:val="13"/>
+        </w:numPr>
+        <w:spacing w:after="0" w:line="240" w:lineRule="auto"/>
+        <w:jc w:val="both"/>
+        <w:rPr>
+          <w:rFonts w:ascii="Calibri" w:hAnsi="Calibri" w:eastAsia="Calibri" w:cs="Calibri"/>
+          <w:color w:val="auto"/>
+          <w:sz w:val="24"/>
+          <w:szCs w:val="24"/>
+          <w:u w:val="none"/>
+        </w:rPr>
+      </w:pPr>
     </w:p>
     <w:p xmlns:wp14="http://schemas.microsoft.com/office/word/2010/wordml" wp14:textId="77777777">
       <w:pPr>
@@ -2186,7 +3204,7 @@
           </w:tcPr>
           <w:p w14:noSpellErr="1">
             <w:pPr>
-              <w:jc w:val="both"/>
+              <w:jc w:val="center"/>
             </w:pPr>
             <w:r>
               <w:rPr>
@@ -2206,14 +3224,13 @@
           </w:tcPr>
           <w:p w14:noSpellErr="1">
             <w:pPr>
-              <w:jc w:val="both"/>
+              <w:jc w:val="center"/>
             </w:pPr>
             <w:r>
               <w:rPr>
                 <w:rFonts w:ascii="Calibri" w:hAnsi="Calibri" w:eastAsia="Calibri" w:cs="Calibri"/>
                 <w:b w:val="1"/>
                 <w:bCs w:val="1"/>
-                <w:highlight w:val="yellow"/>
               </w:rPr>
               <w:t>Optional/Required</w:t>
             </w:r>
@@ -2227,14 +3244,13 @@
           </w:tcPr>
           <w:p w14:noSpellErr="1">
             <w:pPr>
-              <w:jc w:val="both"/>
+              <w:jc w:val="center"/>
             </w:pPr>
             <w:r>
               <w:rPr>
                 <w:rFonts w:ascii="Calibri" w:hAnsi="Calibri" w:eastAsia="Calibri" w:cs="Calibri"/>
                 <w:b w:val="1"/>
                 <w:bCs w:val="1"/>
-                <w:highlight w:val="yellow"/>
               </w:rPr>
               <w:t>Attribute Type</w:t>
             </w:r>
@@ -2248,14 +3264,13 @@
           </w:tcPr>
           <w:p w14:noSpellErr="1">
             <w:pPr>
-              <w:jc w:val="both"/>
+              <w:jc w:val="center"/>
             </w:pPr>
             <w:r>
               <w:rPr>
                 <w:rFonts w:ascii="Calibri" w:hAnsi="Calibri" w:eastAsia="Calibri" w:cs="Calibri"/>
                 <w:b w:val="1"/>
                 <w:bCs w:val="1"/>
-                <w:highlight w:val="yellow"/>
               </w:rPr>
               <w:t>Description</w:t>
             </w:r>
@@ -2269,14 +3284,13 @@
           </w:tcPr>
           <w:p w14:noSpellErr="1">
             <w:pPr>
-              <w:jc w:val="both"/>
+              <w:jc w:val="center"/>
             </w:pPr>
             <w:r>
               <w:rPr>
                 <w:rFonts w:ascii="Arial" w:hAnsi="Arial" w:eastAsia="Arial" w:cs="Arial"/>
                 <w:b w:val="1"/>
                 <w:bCs w:val="1"/>
-                <w:highlight w:val="yellow"/>
               </w:rPr>
               <w:t>Database Table</w:t>
             </w:r>
@@ -6089,26 +7103,10 @@
           <w:color w:val="auto"/>
           <w:sz w:val="24"/>
           <w:szCs w:val="24"/>
-        </w:rPr>
-        <w:t>Placeholder</w:t>
-      </w:r>
-    </w:p>
-    <w:p w14:noSpellErr="1">
-      <w:pPr>
-        <w:pStyle w:val="ListParagraph"/>
-        <w:numPr>
-          <w:ilvl w:val="0"/>
-          <w:numId w:val="11"/>
-        </w:numPr>
-        <w:spacing w:after="0" w:line="240" w:lineRule="auto"/>
-        <w:jc w:val="both"/>
-        <w:rPr>
-          <w:rFonts w:ascii="Calibri" w:hAnsi="Calibri" w:eastAsia="Calibri" w:cs="Calibri"/>
-          <w:color w:val="auto"/>
-          <w:sz w:val="24"/>
-          <w:szCs w:val="24"/>
-        </w:rPr>
-      </w:pPr>
+          <w:u w:val="single"/>
+        </w:rPr>
+        <w:t>Indexing Attributes:</w:t>
+      </w:r>
       <w:r>
         <w:rPr>
           <w:b w:val="0"/>
@@ -6116,8 +7114,9 @@
           <w:color w:val="auto"/>
           <w:sz w:val="24"/>
           <w:szCs w:val="24"/>
-        </w:rPr>
-        <w:t>Placeholder</w:t>
+          <w:u w:val="none"/>
+        </w:rPr>
+        <w:t xml:space="preserve"> Primary key on street address. We might also add a secondary index on zip code.</w:t>
       </w:r>
     </w:p>
     <w:p w14:noSpellErr="1">
@@ -6326,6 +7325,117 @@
 
 <file path=word/numbering.xml><?xml version="1.0" encoding="utf-8"?>
 <w:numbering xmlns:wpc="http://schemas.microsoft.com/office/word/2010/wordprocessingCanvas" xmlns:cx="http://schemas.microsoft.com/office/drawing/2014/chartex" xmlns:cx1="http://schemas.microsoft.com/office/drawing/2015/9/8/chartex" xmlns:cx2="http://schemas.microsoft.com/office/drawing/2015/10/21/chartex" xmlns:cx3="http://schemas.microsoft.com/office/drawing/2016/5/9/chartex" xmlns:cx4="http://schemas.microsoft.com/office/drawing/2016/5/10/chartex" xmlns:cx5="http://schemas.microsoft.com/office/drawing/2016/5/11/chartex" xmlns:mc="http://schemas.openxmlformats.org/markup-compatibility/2006" xmlns:o="urn:schemas-microsoft-com:office:office" xmlns:r="http://schemas.openxmlformats.org/officeDocument/2006/relationships" xmlns:m="http://schemas.openxmlformats.org/officeDocument/2006/math" xmlns:v="urn:schemas-microsoft-com:vml" xmlns:wp14="http://schemas.microsoft.com/office/word/2010/wordprocessingDrawing" xmlns:wp="http://schemas.openxmlformats.org/drawingml/2006/wordprocessingDrawing" xmlns:w10="urn:schemas-microsoft-com:office:word" xmlns:w="http://schemas.openxmlformats.org/wordprocessingml/2006/main" xmlns:w14="http://schemas.microsoft.com/office/word/2010/wordml" xmlns:w15="http://schemas.microsoft.com/office/word/2012/wordml" xmlns:w16se="http://schemas.microsoft.com/office/word/2015/wordml/symex" xmlns:wpg="http://schemas.microsoft.com/office/word/2010/wordprocessingGroup" xmlns:wpi="http://schemas.microsoft.com/office/word/2010/wordprocessingInk" xmlns:wne="http://schemas.microsoft.com/office/word/2006/wordml" xmlns:wps="http://schemas.microsoft.com/office/word/2010/wordprocessingShape" mc:Ignorable="w14 w15 w16se wp14">
+  <w:abstractNum xmlns:w="http://schemas.openxmlformats.org/wordprocessingml/2006/main" w:abstractNumId="12">
+    <w:multiLevelType xmlns:w="http://schemas.openxmlformats.org/wordprocessingml/2006/main" w:val="hybridMultilevel"/>
+    <w:lvl xmlns:w="http://schemas.openxmlformats.org/wordprocessingml/2006/main" w:ilvl="0">
+      <w:start w:val="1"/>
+      <w:numFmt w:val="bullet"/>
+      <w:lvlText w:val=""/>
+      <w:lvlJc w:val="left"/>
+      <w:pPr>
+        <w:ind w:left="720" w:hanging="360"/>
+      </w:pPr>
+      <w:rPr>
+        <w:rFonts w:hint="default" w:ascii="Symbol" w:hAnsi="Symbol"/>
+      </w:rPr>
+    </w:lvl>
+    <w:lvl xmlns:w="http://schemas.openxmlformats.org/wordprocessingml/2006/main" w:ilvl="1">
+      <w:start w:val="1"/>
+      <w:numFmt w:val="bullet"/>
+      <w:lvlText w:val=""/>
+      <w:lvlJc w:val="left"/>
+      <w:pPr>
+        <w:ind w:left="1440" w:hanging="360"/>
+      </w:pPr>
+      <w:rPr>
+        <w:rFonts w:hint="default" w:ascii="Symbol" w:hAnsi="Symbol"/>
+      </w:rPr>
+    </w:lvl>
+    <w:lvl xmlns:w="http://schemas.openxmlformats.org/wordprocessingml/2006/main" w:ilvl="2">
+      <w:start w:val="1"/>
+      <w:numFmt w:val="bullet"/>
+      <w:lvlText w:val=""/>
+      <w:lvlJc w:val="left"/>
+      <w:pPr>
+        <w:ind w:left="2160" w:hanging="360"/>
+      </w:pPr>
+      <w:rPr>
+        <w:rFonts w:hint="default" w:ascii="Wingdings" w:hAnsi="Wingdings"/>
+      </w:rPr>
+    </w:lvl>
+    <w:lvl xmlns:w="http://schemas.openxmlformats.org/wordprocessingml/2006/main" w:ilvl="3">
+      <w:start w:val="1"/>
+      <w:numFmt w:val="bullet"/>
+      <w:lvlText w:val=""/>
+      <w:lvlJc w:val="left"/>
+      <w:pPr>
+        <w:ind w:left="2880" w:hanging="360"/>
+      </w:pPr>
+      <w:rPr>
+        <w:rFonts w:hint="default" w:ascii="Symbol" w:hAnsi="Symbol"/>
+      </w:rPr>
+    </w:lvl>
+    <w:lvl xmlns:w="http://schemas.openxmlformats.org/wordprocessingml/2006/main" w:ilvl="4">
+      <w:start w:val="1"/>
+      <w:numFmt w:val="bullet"/>
+      <w:lvlText w:val="o"/>
+      <w:lvlJc w:val="left"/>
+      <w:pPr>
+        <w:ind w:left="3600" w:hanging="360"/>
+      </w:pPr>
+      <w:rPr>
+        <w:rFonts w:hint="default" w:ascii="Courier New" w:hAnsi="Courier New"/>
+      </w:rPr>
+    </w:lvl>
+    <w:lvl xmlns:w="http://schemas.openxmlformats.org/wordprocessingml/2006/main" w:ilvl="5">
+      <w:start w:val="1"/>
+      <w:numFmt w:val="bullet"/>
+      <w:lvlText w:val=""/>
+      <w:lvlJc w:val="left"/>
+      <w:pPr>
+        <w:ind w:left="4320" w:hanging="360"/>
+      </w:pPr>
+      <w:rPr>
+        <w:rFonts w:hint="default" w:ascii="Wingdings" w:hAnsi="Wingdings"/>
+      </w:rPr>
+    </w:lvl>
+    <w:lvl xmlns:w="http://schemas.openxmlformats.org/wordprocessingml/2006/main" w:ilvl="6">
+      <w:start w:val="1"/>
+      <w:numFmt w:val="bullet"/>
+      <w:lvlText w:val=""/>
+      <w:lvlJc w:val="left"/>
+      <w:pPr>
+        <w:ind w:left="5040" w:hanging="360"/>
+      </w:pPr>
+      <w:rPr>
+        <w:rFonts w:hint="default" w:ascii="Symbol" w:hAnsi="Symbol"/>
+      </w:rPr>
+    </w:lvl>
+    <w:lvl xmlns:w="http://schemas.openxmlformats.org/wordprocessingml/2006/main" w:ilvl="7">
+      <w:start w:val="1"/>
+      <w:numFmt w:val="bullet"/>
+      <w:lvlText w:val="o"/>
+      <w:lvlJc w:val="left"/>
+      <w:pPr>
+        <w:ind w:left="5760" w:hanging="360"/>
+      </w:pPr>
+      <w:rPr>
+        <w:rFonts w:hint="default" w:ascii="Courier New" w:hAnsi="Courier New"/>
+      </w:rPr>
+    </w:lvl>
+    <w:lvl xmlns:w="http://schemas.openxmlformats.org/wordprocessingml/2006/main" w:ilvl="8">
+      <w:start w:val="1"/>
+      <w:numFmt w:val="bullet"/>
+      <w:lvlText w:val=""/>
+      <w:lvlJc w:val="left"/>
+      <w:pPr>
+        <w:ind w:left="6480" w:hanging="360"/>
+      </w:pPr>
+      <w:rPr>
+        <w:rFonts w:hint="default" w:ascii="Wingdings" w:hAnsi="Wingdings"/>
+      </w:rPr>
+    </w:lvl>
+  </w:abstractNum>
   <w:abstractNum xmlns:w="http://schemas.openxmlformats.org/wordprocessingml/2006/main" w:abstractNumId="11">
     <w:multiLevelType xmlns:w="http://schemas.openxmlformats.org/wordprocessingml/2006/main" w:val="hybridMultilevel"/>
     <w:lvl xmlns:w="http://schemas.openxmlformats.org/wordprocessingml/2006/main" w:ilvl="0">
@@ -7763,6 +8873,9 @@
       </w:rPr>
     </w:lvl>
   </w:abstractNum>
+  <w:num w:numId="13">
+    <w:abstractNumId w:val="12"/>
+  </w:num>
   <w:num w:numId="12">
     <w:abstractNumId w:val="11"/>
   </w:num>

</xml_diff>

<commit_message>
Mostly done with progress report 3, needs reviewing
</commit_message>
<xml_diff>
--- a/docs/Progress Reports/490_progress_rep_3.docx
+++ b/docs/Progress Reports/490_progress_rep_3.docx
@@ -1086,6 +1086,16 @@
         </w:rPr>
       </w:pPr>
     </w:p>
+    <w:p w14:noSpellErr="1">
+      <w:pPr>
+        <w:pStyle w:val="Normal"/>
+        <w:spacing w:after="0"/>
+        <w:rPr>
+          <w:sz w:val="24"/>
+          <w:szCs w:val="24"/>
+        </w:rPr>
+      </w:pPr>
+    </w:p>
     <w:p xmlns:wp14="http://schemas.microsoft.com/office/word/2010/wordml" wp14:textId="77777777">
       <w:pPr>
         <w:spacing w:after="0"/>
@@ -1187,7 +1197,7 @@
         </w:rPr>
       </w:pPr>
     </w:p>
-    <w:p xmlns:wp14="http://schemas.microsoft.com/office/word/2010/wordml" wp14:noSpellErr="1" wp14:textId="0C9979B0">
+    <w:p xmlns:wp14="http://schemas.microsoft.com/office/word/2010/wordml" wp14:noSpellErr="1" wp14:textId="3A99FECB">
       <w:pPr>
         <w:spacing w:after="0"/>
         <w:rPr>
@@ -1197,10 +1207,10 @@
       </w:pPr>
       <w:r>
         <w:drawing>
-          <wp:inline xmlns:wp14="http://schemas.microsoft.com/office/word/2010/wordprocessingDrawing" wp14:editId="1C726531" wp14:anchorId="5E7F7F3F">
-            <wp:extent cx="5859262" cy="2514600"/>
+          <wp:inline xmlns:wp14="http://schemas.microsoft.com/office/word/2010/wordprocessingDrawing" wp14:editId="017856DD" wp14:anchorId="5BA56D89">
+            <wp:extent cx="6038850" cy="2591673"/>
             <wp:effectExtent l="0" t="0" r="0" b="0"/>
-            <wp:docPr id="1508281392" name="picture" title=""/>
+            <wp:docPr id="790325953" name="picture" title=""/>
             <wp:cNvGraphicFramePr>
               <a:graphicFrameLocks noChangeAspect="1"/>
             </wp:cNvGraphicFramePr>
@@ -1212,7 +1222,7 @@
                     <pic:cNvPicPr/>
                   </pic:nvPicPr>
                   <pic:blipFill>
-                    <a:blip r:embed="Rfa47e5e2cb2a47fc">
+                    <a:blip r:embed="Rc819e67f36974b0a">
                       <a:extLst>
                         <a:ext xmlns:a="http://schemas.openxmlformats.org/drawingml/2006/main" uri="{28A0092B-C50C-407E-A947-70E740481C1C}">
                           <a14:useLocalDpi val="0"/>
@@ -1226,7 +1236,7 @@
                   <pic:spPr>
                     <a:xfrm>
                       <a:off x="0" y="0"/>
-                      <a:ext cx="5859262" cy="2514600"/>
+                      <a:ext cx="6038850" cy="2591673"/>
                     </a:xfrm>
                     <a:prstGeom prst="rect">
                       <a:avLst/>
@@ -1255,7 +1265,7 @@
         <w:t>Fig.1</w:t>
       </w:r>
     </w:p>
-    <w:p xmlns:wp14="http://schemas.microsoft.com/office/word/2010/wordml" wp14:noSpellErr="1" wp14:textId="3DCE5351">
+    <w:p xmlns:wp14="http://schemas.microsoft.com/office/word/2010/wordml" wp14:noSpellErr="1" wp14:textId="50101D94">
       <w:pPr>
         <w:rPr>
           <w:sz w:val="24"/>
@@ -1288,12 +1298,52 @@
           <w:sz w:val="24"/>
           <w:szCs w:val="24"/>
         </w:rPr>
-        <w:t>(new)</w:t>
+        <w:t>(</w:t>
       </w:r>
       <w:r>
         <w:rPr>
           <w:b w:val="1"/>
           <w:bCs w:val="1"/>
+          <w:color w:val="FF0000"/>
+          <w:sz w:val="24"/>
+          <w:szCs w:val="24"/>
+        </w:rPr>
+        <w:t>N</w:t>
+      </w:r>
+      <w:r>
+        <w:rPr>
+          <w:b w:val="1"/>
+          <w:bCs w:val="1"/>
+          <w:color w:val="FF0000"/>
+          <w:sz w:val="24"/>
+          <w:szCs w:val="24"/>
+        </w:rPr>
+        <w:t>ew/M</w:t>
+      </w:r>
+      <w:r>
+        <w:rPr>
+          <w:b w:val="1"/>
+          <w:bCs w:val="1"/>
+          <w:color w:val="FF0000"/>
+          <w:sz w:val="24"/>
+          <w:szCs w:val="24"/>
+        </w:rPr>
+        <w:t>odified</w:t>
+      </w:r>
+      <w:r>
+        <w:rPr>
+          <w:b w:val="1"/>
+          <w:bCs w:val="1"/>
+          <w:color w:val="FF0000"/>
+          <w:sz w:val="24"/>
+          <w:szCs w:val="24"/>
+        </w:rPr>
+        <w:t>)</w:t>
+      </w:r>
+      <w:r>
+        <w:rPr>
+          <w:b w:val="1"/>
+          <w:bCs w:val="1"/>
           <w:sz w:val="24"/>
           <w:szCs w:val="24"/>
         </w:rPr>
@@ -1365,7 +1415,7 @@
         <w:t xml:space="preserve"> in Python, and a MySQL database because we felt that as a team we had more experience with these languages and frameworks and we would have a higher chance of success in fulfilling the tenants of the project if we adhered to their usage.</w:t>
       </w:r>
     </w:p>
-    <w:p xmlns:wp14="http://schemas.microsoft.com/office/word/2010/wordml" wp14:noSpellErr="1" wp14:textId="0888F8CB">
+    <w:p xmlns:wp14="http://schemas.microsoft.com/office/word/2010/wordml" wp14:noSpellErr="1" wp14:textId="0CD93DF4">
       <w:pPr>
         <w:jc w:val="both"/>
         <w:rPr>
@@ -1375,10 +1425,10 @@
       </w:pPr>
       <w:r>
         <w:drawing>
-          <wp:inline xmlns:wp14="http://schemas.microsoft.com/office/word/2010/wordprocessingDrawing" wp14:editId="2F116380" wp14:anchorId="5A882DAB">
-            <wp:extent cx="5895975" cy="2530356"/>
+          <wp:inline xmlns:wp14="http://schemas.microsoft.com/office/word/2010/wordprocessingDrawing" wp14:editId="55FC205A" wp14:anchorId="629D9A18">
+            <wp:extent cx="5992428" cy="2571750"/>
             <wp:effectExtent l="0" t="0" r="0" b="0"/>
-            <wp:docPr id="1302656031" name="picture" title=""/>
+            <wp:docPr id="745158101" name="picture" title=""/>
             <wp:cNvGraphicFramePr>
               <a:graphicFrameLocks noChangeAspect="1"/>
             </wp:cNvGraphicFramePr>
@@ -1390,7 +1440,7 @@
                     <pic:cNvPicPr/>
                   </pic:nvPicPr>
                   <pic:blipFill>
-                    <a:blip r:embed="R7c87d2ee17004f22">
+                    <a:blip r:embed="Rac5bd34124404419">
                       <a:extLst>
                         <a:ext xmlns:a="http://schemas.openxmlformats.org/drawingml/2006/main" uri="{28A0092B-C50C-407E-A947-70E740481C1C}">
                           <a14:useLocalDpi val="0"/>
@@ -1404,7 +1454,7 @@
                   <pic:spPr>
                     <a:xfrm>
                       <a:off x="0" y="0"/>
-                      <a:ext cx="5895975" cy="2530356"/>
+                      <a:ext cx="5992428" cy="2571750"/>
                     </a:xfrm>
                     <a:prstGeom prst="rect">
                       <a:avLst/>
@@ -1433,7 +1483,19 @@
         <w:t>Fig.2</w:t>
       </w:r>
     </w:p>
-    <w:p>
+    <w:p w14:noSpellErr="1">
+      <w:pPr>
+        <w:pStyle w:val="Normal"/>
+        <w:jc w:val="both"/>
+      </w:pPr>
+      <w:r>
+        <w:rPr>
+          <w:color w:val="FF0000"/>
+        </w:rPr>
+        <w:t>(Changed: Added link to Zillow API.)</w:t>
+      </w:r>
+    </w:p>
+    <w:p w14:noSpellErr="1">
       <w:pPr>
         <w:pStyle w:val="Normal"/>
         <w:jc w:val="center"/>
@@ -1852,7 +1914,7 @@
             <w:tcW w:w="4560" w:type="dxa"/>
             <w:tcMar/>
           </w:tcPr>
-          <w:p>
+          <w:p w14:noSpellErr="1">
             <w:pPr>
               <w:pStyle w:val="Normal"/>
               <w:rPr>
@@ -1860,6 +1922,44 @@
                 <w:szCs w:val="24"/>
               </w:rPr>
             </w:pPr>
+            <w:r>
+              <w:rPr>
+                <w:sz w:val="24"/>
+                <w:szCs w:val="24"/>
+                <w:u w:val="single"/>
+              </w:rPr>
+              <w:t>Database</w:t>
+            </w:r>
+            <w:r>
+              <w:rPr>
+                <w:sz w:val="24"/>
+                <w:szCs w:val="24"/>
+                <w:u w:val="single"/>
+              </w:rPr>
+              <w:t xml:space="preserve"> </w:t>
+            </w:r>
+            <w:r>
+              <w:rPr>
+                <w:sz w:val="24"/>
+                <w:szCs w:val="24"/>
+                <w:u w:val="single"/>
+              </w:rPr>
+              <w:t>(MySQL):</w:t>
+            </w:r>
+            <w:r>
+              <w:rPr>
+                <w:sz w:val="24"/>
+                <w:szCs w:val="24"/>
+              </w:rPr>
+              <w:t xml:space="preserve"> Doesn't scale as well across multiple servers as NoSQL would</w:t>
+            </w:r>
+            <w:r>
+              <w:rPr>
+                <w:sz w:val="24"/>
+                <w:szCs w:val="24"/>
+              </w:rPr>
+              <w:t>. This would be a problem later if we were to try to turn our project into an actual service/website.</w:t>
+            </w:r>
           </w:p>
         </w:tc>
       </w:tr>
@@ -1909,7 +2009,7 @@
             <w:tcW w:w="4560" w:type="dxa"/>
             <w:tcMar/>
           </w:tcPr>
-          <w:p>
+          <w:p w14:noSpellErr="1">
             <w:pPr>
               <w:pStyle w:val="Normal"/>
               <w:rPr>
@@ -1917,74 +2017,46 @@
                 <w:szCs w:val="24"/>
               </w:rPr>
             </w:pPr>
-          </w:p>
-        </w:tc>
-      </w:tr>
-      <w:tr>
-        <w:tc>
-          <w:tcPr>
-            <w:cnfStyle w:val="001000000000" w:firstRow="0" w:lastRow="0" w:firstColumn="1" w:lastColumn="0" w:oddVBand="0" w:evenVBand="0" w:oddHBand="0" w:evenHBand="0" w:firstRowFirstColumn="0" w:firstRowLastColumn="0" w:lastRowFirstColumn="0" w:lastRowLastColumn="0"/>
-            <w:tcW w:w="4800" w:type="dxa"/>
-            <w:tcMar/>
-          </w:tcPr>
-          <w:p>
-            <w:pPr>
-              <w:pStyle w:val="Normal"/>
+            <w:r>
               <w:rPr>
                 <w:sz w:val="24"/>
                 <w:szCs w:val="24"/>
-              </w:rPr>
-            </w:pPr>
-          </w:p>
-        </w:tc>
-        <w:tc>
-          <w:tcPr>
-            <w:cnfStyle w:val="000000000000" w:firstRow="0" w:lastRow="0" w:firstColumn="0" w:lastColumn="0" w:oddVBand="0" w:evenVBand="0" w:oddHBand="0" w:evenHBand="0" w:firstRowFirstColumn="0" w:firstRowLastColumn="0" w:lastRowFirstColumn="0" w:lastRowLastColumn="0"/>
-            <w:tcW w:w="4560" w:type="dxa"/>
-            <w:tcMar/>
-          </w:tcPr>
-          <w:p>
-            <w:pPr>
-              <w:pStyle w:val="Normal"/>
+                <w:u w:val="single"/>
+              </w:rPr>
+              <w:t>Machine Learning (Random Forest):</w:t>
+            </w:r>
+            <w:r>
               <w:rPr>
                 <w:sz w:val="24"/>
                 <w:szCs w:val="24"/>
-              </w:rPr>
-            </w:pPr>
-          </w:p>
-        </w:tc>
-      </w:tr>
-      <w:tr>
-        <w:tc>
-          <w:tcPr>
-            <w:cnfStyle w:val="001000000000" w:firstRow="0" w:lastRow="0" w:firstColumn="1" w:lastColumn="0" w:oddVBand="0" w:evenVBand="0" w:oddHBand="0" w:evenHBand="0" w:firstRowFirstColumn="0" w:firstRowLastColumn="0" w:lastRowFirstColumn="0" w:lastRowLastColumn="0"/>
-            <w:tcW w:w="4800" w:type="dxa"/>
-            <w:tcMar/>
-          </w:tcPr>
-          <w:p>
-            <w:pPr>
-              <w:pStyle w:val="Normal"/>
+                <w:u w:val="none"/>
+              </w:rPr>
+              <w:t xml:space="preserve"> </w:t>
+            </w:r>
+            <w:r>
               <w:rPr>
                 <w:sz w:val="24"/>
                 <w:szCs w:val="24"/>
-              </w:rPr>
-            </w:pPr>
-          </w:p>
-        </w:tc>
-        <w:tc>
-          <w:tcPr>
-            <w:cnfStyle w:val="000000000000" w:firstRow="0" w:lastRow="0" w:firstColumn="0" w:lastColumn="0" w:oddVBand="0" w:evenVBand="0" w:oddHBand="0" w:evenHBand="0" w:firstRowFirstColumn="0" w:firstRowLastColumn="0" w:lastRowFirstColumn="0" w:lastRowLastColumn="0"/>
-            <w:tcW w:w="4560" w:type="dxa"/>
-            <w:tcMar/>
-          </w:tcPr>
-          <w:p>
-            <w:pPr>
-              <w:pStyle w:val="Normal"/>
+                <w:u w:val="none"/>
+              </w:rPr>
+              <w:t>A large number of trees</w:t>
+            </w:r>
+            <w:r>
               <w:rPr>
                 <w:sz w:val="24"/>
                 <w:szCs w:val="24"/>
-              </w:rPr>
-            </w:pPr>
+                <w:u w:val="none"/>
+              </w:rPr>
+              <w:t xml:space="preserve"> </w:t>
+            </w:r>
+            <w:r>
+              <w:rPr>
+                <w:sz w:val="24"/>
+                <w:szCs w:val="24"/>
+                <w:u w:val="none"/>
+              </w:rPr>
+              <w:t>may make the algorithm slow for predictions.</w:t>
+            </w:r>
           </w:p>
         </w:tc>
       </w:tr>
@@ -2234,6 +2306,30 @@
               </w:rPr>
               <w:t xml:space="preserve"> </w:t>
             </w:r>
+            <w:r>
+              <w:rPr>
+                <w:b w:val="0"/>
+                <w:bCs w:val="0"/>
+                <w:u w:val="none"/>
+              </w:rPr>
+              <w:t xml:space="preserve">Might have a problem displaying/presenting project. Limited to each </w:t>
+            </w:r>
+            <w:r>
+              <w:rPr>
+                <w:b w:val="0"/>
+                <w:bCs w:val="0"/>
+                <w:u w:val="none"/>
+              </w:rPr>
+              <w:t>person's</w:t>
+            </w:r>
+            <w:r>
+              <w:rPr>
+                <w:b w:val="0"/>
+                <w:bCs w:val="0"/>
+                <w:u w:val="none"/>
+              </w:rPr>
+              <w:t xml:space="preserve"> computer, so not as freely available should we not have said computers available.</w:t>
+            </w:r>
           </w:p>
         </w:tc>
       </w:tr>
@@ -2264,6 +2360,14 @@
               </w:rPr>
               <w:t xml:space="preserve"> </w:t>
             </w:r>
+            <w:r>
+              <w:rPr>
+                <w:b w:val="0"/>
+                <w:bCs w:val="0"/>
+                <w:u w:val="none"/>
+              </w:rPr>
+              <w:t>Scales better across multiple servers if we needed scaling at a later date.</w:t>
+            </w:r>
           </w:p>
         </w:tc>
         <w:tc>
@@ -2312,7 +2416,39 @@
                 <w:bCs w:val="0"/>
                 <w:u w:val="single"/>
               </w:rPr>
-              <w:t xml:space="preserve">Statistical Analysis: </w:t>
+              <w:t>Statistical Analysis:</w:t>
+            </w:r>
+            <w:r>
+              <w:rPr>
+                <w:b w:val="0"/>
+                <w:bCs w:val="0"/>
+                <w:u w:val="none"/>
+              </w:rPr>
+              <w:t xml:space="preserve"> We don't have to use python, so overlap of languages doesn't become a factor in </w:t>
+            </w:r>
+            <w:r>
+              <w:rPr>
+                <w:b w:val="0"/>
+                <w:bCs w:val="0"/>
+                <w:u w:val="none"/>
+              </w:rPr>
+              <w:t>back</w:t>
+            </w:r>
+            <w:r>
+              <w:rPr>
+                <w:b w:val="0"/>
+                <w:bCs w:val="0"/>
+                <w:u w:val="none"/>
+              </w:rPr>
+              <w:t>end</w:t>
+            </w:r>
+            <w:r>
+              <w:rPr>
+                <w:b w:val="0"/>
+                <w:bCs w:val="0"/>
+                <w:u w:val="none"/>
+              </w:rPr>
+              <w:t xml:space="preserve"> language choice.</w:t>
             </w:r>
           </w:p>
         </w:tc>
@@ -2332,67 +2468,23 @@
                 <w:bCs w:val="0"/>
                 <w:u w:val="single"/>
               </w:rPr>
-              <w:t xml:space="preserve">Statistical Analysis: </w:t>
-            </w:r>
-          </w:p>
-        </w:tc>
-      </w:tr>
-      <w:tr>
-        <w:tc>
-          <w:tcPr>
-            <w:cnfStyle w:val="001000000000" w:firstRow="0" w:lastRow="0" w:firstColumn="1" w:lastColumn="0" w:oddVBand="0" w:evenVBand="0" w:oddHBand="0" w:evenHBand="0" w:firstRowFirstColumn="0" w:firstRowLastColumn="0" w:lastRowFirstColumn="0" w:lastRowLastColumn="0"/>
-            <w:tcW w:w="4680" w:type="dxa"/>
-            <w:tcMar/>
-          </w:tcPr>
-          <w:p>
-            <w:pPr>
-              <w:pStyle w:val="Normal"/>
-            </w:pPr>
-          </w:p>
-        </w:tc>
-        <w:tc>
-          <w:tcPr>
-            <w:cnfStyle w:val="000000000000" w:firstRow="0" w:lastRow="0" w:firstColumn="0" w:lastColumn="0" w:oddVBand="0" w:evenVBand="0" w:oddHBand="0" w:evenHBand="0" w:firstRowFirstColumn="0" w:firstRowLastColumn="0" w:lastRowFirstColumn="0" w:lastRowLastColumn="0"/>
-            <w:tcW w:w="4680" w:type="dxa"/>
-            <w:tcMar/>
-          </w:tcPr>
-          <w:p>
-            <w:pPr>
-              <w:pStyle w:val="Normal"/>
-            </w:pPr>
-          </w:p>
-        </w:tc>
-      </w:tr>
-      <w:tr>
-        <w:tc>
-          <w:tcPr>
-            <w:cnfStyle w:val="001000000000" w:firstRow="0" w:lastRow="0" w:firstColumn="1" w:lastColumn="0" w:oddVBand="0" w:evenVBand="0" w:oddHBand="0" w:evenHBand="0" w:firstRowFirstColumn="0" w:firstRowLastColumn="0" w:lastRowFirstColumn="0" w:lastRowLastColumn="0"/>
-            <w:tcW w:w="4680" w:type="dxa"/>
-            <w:tcMar/>
-          </w:tcPr>
-          <w:p>
-            <w:pPr>
-              <w:pStyle w:val="Normal"/>
-            </w:pPr>
-          </w:p>
-        </w:tc>
-        <w:tc>
-          <w:tcPr>
-            <w:cnfStyle w:val="000000000000" w:firstRow="0" w:lastRow="0" w:firstColumn="0" w:lastColumn="0" w:oddVBand="0" w:evenVBand="0" w:oddHBand="0" w:evenHBand="0" w:firstRowFirstColumn="0" w:firstRowLastColumn="0" w:lastRowFirstColumn="0" w:lastRowLastColumn="0"/>
-            <w:tcW w:w="4680" w:type="dxa"/>
-            <w:tcMar/>
-          </w:tcPr>
-          <w:p>
-            <w:pPr>
-              <w:pStyle w:val="Normal"/>
-            </w:pPr>
+              <w:t>Statistical Analysis:</w:t>
+            </w:r>
+            <w:r>
+              <w:rPr>
+                <w:b w:val="0"/>
+                <w:bCs w:val="0"/>
+                <w:u w:val="none"/>
+              </w:rPr>
+              <w:t xml:space="preserve"> We don't have as much experience with statistical analysis.</w:t>
+            </w:r>
           </w:p>
         </w:tc>
       </w:tr>
     </w:tbl>
-    <w:p w14:noSpellErr="1">
-      <w:pPr>
-        <w:jc w:val="both"/>
+    <w:p>
+      <w:pPr>
+        <w:pStyle w:val="Normal"/>
         <w:rPr>
           <w:b w:val="1"/>
           <w:bCs w:val="1"/>
@@ -2401,7 +2493,41 @@
         </w:rPr>
       </w:pPr>
     </w:p>
-    <w:p xmlns:wp14="http://schemas.microsoft.com/office/word/2010/wordml" wp14:noSpellErr="1" wp14:textId="3906F704">
+    <w:p w14:noSpellErr="1">
+      <w:pPr>
+        <w:pStyle w:val="Normal"/>
+        <w:jc w:val="both"/>
+        <w:rPr>
+          <w:b w:val="1"/>
+          <w:bCs w:val="1"/>
+          <w:sz w:val="24"/>
+          <w:szCs w:val="24"/>
+        </w:rPr>
+      </w:pPr>
+      <w:r>
+        <w:rPr>
+          <w:b w:val="0"/>
+          <w:bCs w:val="0"/>
+          <w:color w:val="FF0000"/>
+          <w:sz w:val="24"/>
+          <w:szCs w:val="24"/>
+        </w:rPr>
+        <w:t>(Changed: Added pros/cons list.)</w:t>
+      </w:r>
+    </w:p>
+    <w:p>
+      <w:pPr>
+        <w:pStyle w:val="Normal"/>
+        <w:jc w:val="both"/>
+        <w:rPr>
+          <w:b w:val="1"/>
+          <w:bCs w:val="1"/>
+          <w:sz w:val="24"/>
+          <w:szCs w:val="24"/>
+        </w:rPr>
+      </w:pPr>
+    </w:p>
+    <w:p xmlns:wp14="http://schemas.microsoft.com/office/word/2010/wordml" wp14:noSpellErr="1" wp14:textId="4BA7CE36">
       <w:pPr>
         <w:jc w:val="both"/>
         <w:rPr>
@@ -2435,12 +2561,62 @@
           <w:sz w:val="24"/>
           <w:szCs w:val="24"/>
         </w:rPr>
-        <w:t>(new)</w:t>
+        <w:t>(</w:t>
       </w:r>
       <w:r>
         <w:rPr>
           <w:b w:val="1"/>
           <w:bCs w:val="1"/>
+          <w:color w:val="FF0000"/>
+          <w:sz w:val="24"/>
+          <w:szCs w:val="24"/>
+        </w:rPr>
+        <w:t>N</w:t>
+      </w:r>
+      <w:r>
+        <w:rPr>
+          <w:b w:val="1"/>
+          <w:bCs w:val="1"/>
+          <w:color w:val="FF0000"/>
+          <w:sz w:val="24"/>
+          <w:szCs w:val="24"/>
+        </w:rPr>
+        <w:t>ew</w:t>
+      </w:r>
+      <w:r>
+        <w:rPr>
+          <w:b w:val="1"/>
+          <w:bCs w:val="1"/>
+          <w:color w:val="FF0000"/>
+          <w:sz w:val="24"/>
+          <w:szCs w:val="24"/>
+        </w:rPr>
+        <w:t>/M</w:t>
+      </w:r>
+      <w:r>
+        <w:rPr>
+          <w:b w:val="1"/>
+          <w:bCs w:val="1"/>
+          <w:color w:val="FF0000"/>
+          <w:sz w:val="24"/>
+          <w:szCs w:val="24"/>
+        </w:rPr>
+        <w:t>odified</w:t>
+      </w:r>
+      <w:r>
+        <w:rPr>
+          <w:b w:val="1"/>
+          <w:bCs w:val="1"/>
+          <w:color w:val="FF0000"/>
+          <w:sz w:val="24"/>
+          <w:szCs w:val="24"/>
+        </w:rPr>
+        <w:t>)</w:t>
+      </w:r>
+      <w:r>
+        <w:rPr>
+          <w:b w:val="1"/>
+          <w:bCs w:val="1"/>
           <w:sz w:val="24"/>
           <w:szCs w:val="24"/>
         </w:rPr>
@@ -2508,7 +2684,7 @@
         </w:rPr>
       </w:pPr>
     </w:p>
-    <w:p xmlns:wp14="http://schemas.microsoft.com/office/word/2010/wordml" wp14:noSpellErr="1" wp14:textId="67416E64">
+    <w:p xmlns:wp14="http://schemas.microsoft.com/office/word/2010/wordml" wp14:noSpellErr="1" wp14:textId="66227FE6">
       <w:pPr>
         <w:jc w:val="both"/>
         <w:rPr>
@@ -2518,10 +2694,10 @@
       </w:pPr>
       <w:r>
         <w:drawing>
-          <wp:inline xmlns:wp14="http://schemas.microsoft.com/office/word/2010/wordprocessingDrawing" wp14:editId="026C5CBB" wp14:anchorId="11489463">
-            <wp:extent cx="5882934" cy="4572000"/>
+          <wp:inline xmlns:wp14="http://schemas.microsoft.com/office/word/2010/wordprocessingDrawing" wp14:editId="44EB94D4" wp14:anchorId="760D1746">
+            <wp:extent cx="5819775" cy="4572000"/>
             <wp:effectExtent l="0" t="0" r="0" b="0"/>
-            <wp:docPr id="1664655877" name="picture" title=""/>
+            <wp:docPr id="1951954535" name="picture" title=""/>
             <wp:cNvGraphicFramePr>
               <a:graphicFrameLocks noChangeAspect="1"/>
             </wp:cNvGraphicFramePr>
@@ -2533,7 +2709,7 @@
                     <pic:cNvPicPr/>
                   </pic:nvPicPr>
                   <pic:blipFill>
-                    <a:blip r:embed="R69f53c2107d840b3">
+                    <a:blip r:embed="R3a7ed68ecc824447">
                       <a:extLst>
                         <a:ext xmlns:a="http://schemas.openxmlformats.org/drawingml/2006/main" uri="{28A0092B-C50C-407E-A947-70E740481C1C}">
                           <a14:useLocalDpi val="0"/>
@@ -2547,7 +2723,7 @@
                   <pic:spPr>
                     <a:xfrm>
                       <a:off x="0" y="0"/>
-                      <a:ext cx="5882934" cy="4572000"/>
+                      <a:ext cx="5819775" cy="4572000"/>
                     </a:xfrm>
                     <a:prstGeom prst="rect">
                       <a:avLst/>
@@ -2560,14 +2736,127 @@
         </w:drawing>
       </w:r>
     </w:p>
-    <w:p xmlns:wp14="http://schemas.microsoft.com/office/word/2010/wordml" wp14:noSpellErr="1" wp14:textId="3C408526">
+    <w:p xmlns:wp14="http://schemas.microsoft.com/office/word/2010/wordml" wp14:noSpellErr="1" wp14:textId="5480C410">
       <w:pPr>
         <w:jc w:val="both"/>
         <w:rPr>
-          <w:sz w:val="24"/>
-          <w:szCs w:val="24"/>
-        </w:rPr>
-      </w:pPr>
+          <w:color w:val="FF0000"/>
+          <w:sz w:val="24"/>
+          <w:szCs w:val="24"/>
+        </w:rPr>
+      </w:pPr>
+      <w:r>
+        <w:rPr>
+          <w:color w:val="FF0000"/>
+          <w:sz w:val="24"/>
+          <w:szCs w:val="24"/>
+        </w:rPr>
+        <w:t xml:space="preserve">(Changed: </w:t>
+      </w:r>
+      <w:r>
+        <w:rPr>
+          <w:color w:val="FF0000"/>
+          <w:sz w:val="24"/>
+          <w:szCs w:val="24"/>
+        </w:rPr>
+        <w:t>R</w:t>
+      </w:r>
+      <w:r>
+        <w:rPr>
+          <w:color w:val="FF0000"/>
+          <w:sz w:val="24"/>
+          <w:szCs w:val="24"/>
+        </w:rPr>
+        <w:t>emoved users table from database,</w:t>
+      </w:r>
+      <w:r>
+        <w:rPr>
+          <w:color w:val="FF0000"/>
+          <w:sz w:val="24"/>
+          <w:szCs w:val="24"/>
+        </w:rPr>
+        <w:t xml:space="preserve"> becaus</w:t>
+      </w:r>
+      <w:r>
+        <w:rPr>
+          <w:color w:val="FF0000"/>
+          <w:sz w:val="24"/>
+          <w:szCs w:val="24"/>
+        </w:rPr>
+        <w:t xml:space="preserve">e </w:t>
+      </w:r>
+      <w:r>
+        <w:rPr>
+          <w:color w:val="FF0000"/>
+          <w:sz w:val="24"/>
+          <w:szCs w:val="24"/>
+        </w:rPr>
+        <w:t>we are</w:t>
+      </w:r>
+      <w:r>
+        <w:rPr>
+          <w:color w:val="FF0000"/>
+          <w:sz w:val="24"/>
+          <w:szCs w:val="24"/>
+        </w:rPr>
+        <w:t xml:space="preserve"> </w:t>
+      </w:r>
+      <w:r>
+        <w:rPr>
+          <w:color w:val="FF0000"/>
+          <w:sz w:val="24"/>
+          <w:szCs w:val="24"/>
+        </w:rPr>
+        <w:t>not storing user information.</w:t>
+      </w:r>
+      <w:r>
+        <w:rPr>
+          <w:color w:val="FF0000"/>
+          <w:sz w:val="24"/>
+          <w:szCs w:val="24"/>
+        </w:rPr>
+        <w:t xml:space="preserve"> Also added link to </w:t>
+      </w:r>
+      <w:r>
+        <w:rPr>
+          <w:color w:val="FF0000"/>
+          <w:sz w:val="24"/>
+          <w:szCs w:val="24"/>
+        </w:rPr>
+        <w:t>Zillow</w:t>
+      </w:r>
+      <w:r>
+        <w:rPr>
+          <w:color w:val="FF0000"/>
+          <w:sz w:val="24"/>
+          <w:szCs w:val="24"/>
+        </w:rPr>
+        <w:t xml:space="preserve"> </w:t>
+      </w:r>
+      <w:r>
+        <w:rPr>
+          <w:color w:val="FF0000"/>
+          <w:sz w:val="24"/>
+          <w:szCs w:val="24"/>
+        </w:rPr>
+        <w:t>API</w:t>
+      </w:r>
+      <w:r>
+        <w:rPr>
+          <w:color w:val="FF0000"/>
+          <w:sz w:val="24"/>
+          <w:szCs w:val="24"/>
+        </w:rPr>
+        <w:t>.</w:t>
+      </w:r>
+      <w:r>
+        <w:rPr>
+          <w:color w:val="FF0000"/>
+          <w:sz w:val="24"/>
+          <w:szCs w:val="24"/>
+        </w:rPr>
+        <w:t>)</w:t>
+      </w:r>
     </w:p>
     <w:p xmlns:wp14="http://schemas.microsoft.com/office/word/2010/wordml" wp14:textId="77777777">
       <w:pPr>
@@ -2735,7 +3024,48 @@
         </w:rPr>
       </w:pPr>
     </w:p>
-    <w:p xmlns:wp14="http://schemas.microsoft.com/office/word/2010/wordml" wp14:noSpellErr="1" wp14:textId="66DB0145">
+    <w:p w14:noSpellErr="1">
+      <w:pPr>
+        <w:pStyle w:val="Normal"/>
+        <w:jc w:val="both"/>
+        <w:rPr>
+          <w:sz w:val="24"/>
+          <w:szCs w:val="24"/>
+        </w:rPr>
+      </w:pPr>
+    </w:p>
+    <w:p w14:noSpellErr="1">
+      <w:pPr>
+        <w:pStyle w:val="Normal"/>
+        <w:jc w:val="both"/>
+        <w:rPr>
+          <w:sz w:val="24"/>
+          <w:szCs w:val="24"/>
+        </w:rPr>
+      </w:pPr>
+    </w:p>
+    <w:p w14:noSpellErr="1">
+      <w:pPr>
+        <w:pStyle w:val="Normal"/>
+        <w:jc w:val="both"/>
+        <w:rPr>
+          <w:sz w:val="24"/>
+          <w:szCs w:val="24"/>
+        </w:rPr>
+      </w:pPr>
+    </w:p>
+    <w:p w14:noSpellErr="1">
+      <w:pPr>
+        <w:jc w:val="both"/>
+        <w:rPr>
+          <w:b w:val="1"/>
+          <w:bCs w:val="1"/>
+          <w:sz w:val="24"/>
+          <w:szCs w:val="24"/>
+        </w:rPr>
+      </w:pPr>
+    </w:p>
+    <w:p xmlns:wp14="http://schemas.microsoft.com/office/word/2010/wordml" wp14:noSpellErr="1" wp14:textId="640E13F9">
       <w:pPr>
         <w:jc w:val="both"/>
         <w:rPr>
@@ -2760,12 +3090,62 @@
           <w:sz w:val="24"/>
           <w:szCs w:val="24"/>
         </w:rPr>
-        <w:t xml:space="preserve"> (new)</w:t>
+        <w:t xml:space="preserve"> (</w:t>
       </w:r>
       <w:r>
         <w:rPr>
           <w:b w:val="1"/>
           <w:bCs w:val="1"/>
+          <w:color w:val="FF0000"/>
+          <w:sz w:val="24"/>
+          <w:szCs w:val="24"/>
+        </w:rPr>
+        <w:t>N</w:t>
+      </w:r>
+      <w:r>
+        <w:rPr>
+          <w:b w:val="1"/>
+          <w:bCs w:val="1"/>
+          <w:color w:val="FF0000"/>
+          <w:sz w:val="24"/>
+          <w:szCs w:val="24"/>
+        </w:rPr>
+        <w:t>ew</w:t>
+      </w:r>
+      <w:r>
+        <w:rPr>
+          <w:b w:val="1"/>
+          <w:bCs w:val="1"/>
+          <w:color w:val="FF0000"/>
+          <w:sz w:val="24"/>
+          <w:szCs w:val="24"/>
+        </w:rPr>
+        <w:t>/M</w:t>
+      </w:r>
+      <w:r>
+        <w:rPr>
+          <w:b w:val="1"/>
+          <w:bCs w:val="1"/>
+          <w:color w:val="FF0000"/>
+          <w:sz w:val="24"/>
+          <w:szCs w:val="24"/>
+        </w:rPr>
+        <w:t>odified</w:t>
+      </w:r>
+      <w:r>
+        <w:rPr>
+          <w:b w:val="1"/>
+          <w:bCs w:val="1"/>
+          <w:color w:val="FF0000"/>
+          <w:sz w:val="24"/>
+          <w:szCs w:val="24"/>
+        </w:rPr>
+        <w:t>)</w:t>
+      </w:r>
+      <w:r>
+        <w:rPr>
+          <w:b w:val="1"/>
+          <w:bCs w:val="1"/>
           <w:sz w:val="24"/>
           <w:szCs w:val="24"/>
         </w:rPr>
@@ -2781,7 +3161,7 @@
         </w:rPr>
       </w:pPr>
     </w:p>
-    <w:p xmlns:wp14="http://schemas.microsoft.com/office/word/2010/wordml" wp14:noSpellErr="1" wp14:textId="1119EB2A">
+    <w:p xmlns:wp14="http://schemas.microsoft.com/office/word/2010/wordml" wp14:textId="1119EB2A" wp14:noSpellErr="1">
       <w:pPr>
         <w:jc w:val="both"/>
         <w:rPr>
@@ -2791,10 +3171,10 @@
       </w:pPr>
       <w:r>
         <w:drawing>
-          <wp:inline xmlns:wp14="http://schemas.microsoft.com/office/word/2010/wordprocessingDrawing" wp14:editId="5028D434" wp14:anchorId="1999698C">
+          <wp:inline xmlns:wp14="http://schemas.microsoft.com/office/word/2010/wordprocessingDrawing" wp14:editId="475D26BD" wp14:anchorId="1999698C">
             <wp:extent cx="5857875" cy="2953346"/>
             <wp:effectExtent l="0" t="0" r="0" b="0"/>
-            <wp:docPr id="369444572" name="picture" title=""/>
+            <wp:docPr id="1374758409" name="picture" title=""/>
             <wp:cNvGraphicFramePr>
               <a:graphicFrameLocks noChangeAspect="1"/>
             </wp:cNvGraphicFramePr>
@@ -2806,10 +3186,10 @@
                     <pic:cNvPicPr/>
                   </pic:nvPicPr>
                   <pic:blipFill>
-                    <a:blip r:embed="R40c65b33d8944335">
-                      <a:extLst>
+                    <a:blip r:embed="R6903e200d8f1478f">
+                      <a:extLst xmlns:a="http://schemas.openxmlformats.org/drawingml/2006/main">
                         <a:ext xmlns:a="http://schemas.openxmlformats.org/drawingml/2006/main" uri="{28A0092B-C50C-407E-A947-70E740481C1C}">
-                          <a14:useLocalDpi val="0"/>
+                          <a14:useLocalDpi xmlns:a14="http://schemas.microsoft.com/office/drawing/2010/main" val="0"/>
                         </a:ext>
                       </a:extLst>
                     </a:blip>
@@ -2833,6 +3213,68 @@
         </w:drawing>
       </w:r>
     </w:p>
+    <w:p>
+      <w:pPr>
+        <w:pStyle w:val="Normal"/>
+        <w:jc w:val="both"/>
+      </w:pPr>
+      <w:r>
+        <w:rPr>
+          <w:color w:val="FF0000"/>
+        </w:rPr>
+        <w:t xml:space="preserve">(Changed: </w:t>
+      </w:r>
+      <w:r>
+        <w:rPr>
+          <w:color w:val="FF0000"/>
+        </w:rPr>
+        <w:t>S</w:t>
+      </w:r>
+      <w:r>
+        <w:rPr>
+          <w:color w:val="FF0000"/>
+        </w:rPr>
+        <w:t xml:space="preserve">hortened </w:t>
+      </w:r>
+      <w:r>
+        <w:rPr>
+          <w:color w:val="FF0000"/>
+        </w:rPr>
+        <w:t>"</w:t>
+      </w:r>
+      <w:r>
+        <w:rPr>
+          <w:color w:val="FF0000"/>
+        </w:rPr>
+        <w:t>Build Database with Housing Data</w:t>
+      </w:r>
+      <w:r>
+        <w:rPr>
+          <w:color w:val="FF0000"/>
+        </w:rPr>
+        <w:t>"</w:t>
+      </w:r>
+      <w:r>
+        <w:rPr>
+          <w:color w:val="FF0000"/>
+        </w:rPr>
+        <w:t xml:space="preserve"> </w:t>
+      </w:r>
+      <w:proofErr w:type="spellStart"/>
+      <w:r>
+        <w:rPr>
+          <w:color w:val="FF0000"/>
+        </w:rPr>
+        <w:t>EndDate</w:t>
+      </w:r>
+      <w:proofErr w:type="spellEnd"/>
+      <w:r>
+        <w:rPr>
+          <w:color w:val="FF0000"/>
+        </w:rPr>
+        <w:t>.)</w:t>
+      </w:r>
+    </w:p>
     <w:p xmlns:wp14="http://schemas.microsoft.com/office/word/2010/wordml" wp14:textId="77777777">
       <w:pPr>
         <w:spacing w:after="0" w:line="240" w:lineRule="auto"/>
@@ -2844,7 +3286,7 @@
         </w:rPr>
       </w:pPr>
     </w:p>
-    <w:p xmlns:wp14="http://schemas.microsoft.com/office/word/2010/wordml" wp14:noSpellErr="1" wp14:textId="389350E8">
+    <w:p xmlns:wp14="http://schemas.microsoft.com/office/word/2010/wordml" wp14:noSpellErr="1" wp14:textId="76E1E99D">
       <w:pPr>
         <w:spacing w:after="0" w:line="240" w:lineRule="auto"/>
         <w:contextualSpacing/>
@@ -2884,7 +3326,37 @@
           <w:sz w:val="24"/>
           <w:szCs w:val="24"/>
         </w:rPr>
-        <w:t>(new)</w:t>
+        <w:t>(</w:t>
+      </w:r>
+      <w:r>
+        <w:rPr>
+          <w:b w:val="1"/>
+          <w:bCs w:val="1"/>
+          <w:color w:val="FF0000"/>
+          <w:sz w:val="24"/>
+          <w:szCs w:val="24"/>
+        </w:rPr>
+        <w:t>New/M</w:t>
+      </w:r>
+      <w:r>
+        <w:rPr>
+          <w:b w:val="1"/>
+          <w:bCs w:val="1"/>
+          <w:color w:val="FF0000"/>
+          <w:sz w:val="24"/>
+          <w:szCs w:val="24"/>
+        </w:rPr>
+        <w:t>odified</w:t>
+      </w:r>
+      <w:r>
+        <w:rPr>
+          <w:b w:val="1"/>
+          <w:bCs w:val="1"/>
+          <w:color w:val="FF0000"/>
+          <w:sz w:val="24"/>
+          <w:szCs w:val="24"/>
+        </w:rPr>
+        <w:t>)</w:t>
       </w:r>
       <w:r>
         <w:rPr>
@@ -3070,12 +3542,691 @@
         <w:t>Risk assessment:</w:t>
       </w:r>
     </w:p>
-    <w:p>
+    <w:p w14:noSpellErr="1">
+      <w:pPr>
+        <w:pStyle w:val="Normal"/>
+        <w:spacing w:after="0" w:line="240" w:lineRule="auto"/>
+        <w:ind w:left="1080"/>
+        <w:jc w:val="both"/>
+        <w:rPr>
+          <w:rFonts w:ascii="Calibri" w:hAnsi="Calibri" w:eastAsia="Calibri" w:cs="Calibri"/>
+          <w:color w:val="auto"/>
+          <w:sz w:val="24"/>
+          <w:szCs w:val="24"/>
+          <w:u w:val="none"/>
+        </w:rPr>
+      </w:pPr>
+    </w:p>
+    <w:tbl>
+      <w:tblPr>
+        <w:tblStyle w:val="GridTable1Light-Accent1"/>
+        <w:tblW w:w="0" w:type="auto"/>
+        <w:tblInd w:w="1080" w:type="dxa"/>
+        <w:tblLook w:val="04A0" w:firstRow="1" w:lastRow="0" w:firstColumn="1" w:lastColumn="0" w:noHBand="0" w:noVBand="1"/>
+      </w:tblPr>
+      <w:tblGrid>
+        <w:gridCol w:w="4680"/>
+        <w:gridCol w:w="4680"/>
+      </w:tblGrid>
+      <w:tr>
+        <w:tc>
+          <w:tcPr>
+            <w:cnfStyle w:val="001000000000" w:firstRow="0" w:lastRow="0" w:firstColumn="1" w:lastColumn="0" w:oddVBand="0" w:evenVBand="0" w:oddHBand="0" w:evenHBand="0" w:firstRowFirstColumn="0" w:firstRowLastColumn="0" w:lastRowFirstColumn="0" w:lastRowLastColumn="0"/>
+            <w:tcW w:w="4680" w:type="dxa"/>
+            <w:tcMar/>
+          </w:tcPr>
+          <w:p w14:noSpellErr="1">
+            <w:pPr>
+              <w:pStyle w:val="Normal"/>
+              <w:jc w:val="center"/>
+              <w:rPr>
+                <w:rFonts w:ascii="Calibri" w:hAnsi="Calibri" w:eastAsia="Calibri" w:cs="Calibri"/>
+                <w:color w:val="auto"/>
+                <w:sz w:val="24"/>
+                <w:szCs w:val="24"/>
+                <w:u w:val="none"/>
+              </w:rPr>
+            </w:pPr>
+            <w:r>
+              <w:rPr>
+                <w:rFonts w:ascii="Calibri" w:hAnsi="Calibri" w:eastAsia="Calibri" w:cs="Calibri"/>
+                <w:color w:val="auto"/>
+                <w:sz w:val="24"/>
+                <w:szCs w:val="24"/>
+                <w:u w:val="none"/>
+              </w:rPr>
+              <w:t>Risk</w:t>
+            </w:r>
+          </w:p>
+        </w:tc>
+        <w:tc>
+          <w:tcPr>
+            <w:cnfStyle w:val="000000000000" w:firstRow="0" w:lastRow="0" w:firstColumn="0" w:lastColumn="0" w:oddVBand="0" w:evenVBand="0" w:oddHBand="0" w:evenHBand="0" w:firstRowFirstColumn="0" w:firstRowLastColumn="0" w:lastRowFirstColumn="0" w:lastRowLastColumn="0"/>
+            <w:tcW w:w="4680" w:type="dxa"/>
+            <w:tcMar/>
+          </w:tcPr>
+          <w:p w14:noSpellErr="1">
+            <w:pPr>
+              <w:pStyle w:val="Normal"/>
+              <w:jc w:val="center"/>
+              <w:rPr>
+                <w:rFonts w:ascii="Calibri" w:hAnsi="Calibri" w:eastAsia="Calibri" w:cs="Calibri"/>
+                <w:color w:val="auto"/>
+                <w:sz w:val="24"/>
+                <w:szCs w:val="24"/>
+                <w:u w:val="none"/>
+              </w:rPr>
+            </w:pPr>
+            <w:r>
+              <w:rPr>
+                <w:rFonts w:ascii="Calibri" w:hAnsi="Calibri" w:eastAsia="Calibri" w:cs="Calibri"/>
+                <w:color w:val="auto"/>
+                <w:sz w:val="24"/>
+                <w:szCs w:val="24"/>
+                <w:u w:val="none"/>
+              </w:rPr>
+              <w:t>Possible Solution</w:t>
+            </w:r>
+          </w:p>
+        </w:tc>
+      </w:tr>
+      <w:tr>
+        <w:tc>
+          <w:tcPr>
+            <w:cnfStyle w:val="001000000000" w:firstRow="0" w:lastRow="0" w:firstColumn="1" w:lastColumn="0" w:oddVBand="0" w:evenVBand="0" w:oddHBand="0" w:evenHBand="0" w:firstRowFirstColumn="0" w:firstRowLastColumn="0" w:lastRowFirstColumn="0" w:lastRowLastColumn="0"/>
+            <w:tcW w:w="4680" w:type="dxa"/>
+            <w:tcMar/>
+          </w:tcPr>
+          <w:p w14:noSpellErr="1">
+            <w:pPr>
+              <w:pStyle w:val="Normal"/>
+              <w:jc w:val="center"/>
+              <w:rPr>
+                <w:rFonts w:ascii="Calibri" w:hAnsi="Calibri" w:eastAsia="Calibri" w:cs="Calibri"/>
+                <w:color w:val="auto"/>
+                <w:sz w:val="24"/>
+                <w:szCs w:val="24"/>
+                <w:u w:val="none"/>
+              </w:rPr>
+            </w:pPr>
+            <w:r>
+              <w:rPr>
+                <w:rFonts w:ascii="Calibri" w:hAnsi="Calibri" w:eastAsia="Calibri" w:cs="Calibri"/>
+                <w:b w:val="0"/>
+                <w:bCs w:val="0"/>
+                <w:color w:val="auto"/>
+                <w:sz w:val="24"/>
+                <w:szCs w:val="24"/>
+                <w:u w:val="none"/>
+              </w:rPr>
+              <w:t>Hitting the max number of API requests.</w:t>
+            </w:r>
+          </w:p>
+        </w:tc>
+        <w:tc>
+          <w:tcPr>
+            <w:cnfStyle w:val="000000000000" w:firstRow="0" w:lastRow="0" w:firstColumn="0" w:lastColumn="0" w:oddVBand="0" w:evenVBand="0" w:oddHBand="0" w:evenHBand="0" w:firstRowFirstColumn="0" w:firstRowLastColumn="0" w:lastRowFirstColumn="0" w:lastRowLastColumn="0"/>
+            <w:tcW w:w="4680" w:type="dxa"/>
+            <w:tcMar/>
+          </w:tcPr>
+          <w:p w14:noSpellErr="1">
+            <w:pPr>
+              <w:pStyle w:val="Normal"/>
+              <w:jc w:val="center"/>
+              <w:rPr>
+                <w:rFonts w:ascii="Calibri" w:hAnsi="Calibri" w:eastAsia="Calibri" w:cs="Calibri"/>
+                <w:color w:val="auto"/>
+                <w:sz w:val="24"/>
+                <w:szCs w:val="24"/>
+                <w:u w:val="none"/>
+              </w:rPr>
+            </w:pPr>
+            <w:r>
+              <w:rPr>
+                <w:rFonts w:ascii="Calibri" w:hAnsi="Calibri" w:eastAsia="Calibri" w:cs="Calibri"/>
+                <w:color w:val="auto"/>
+                <w:sz w:val="24"/>
+                <w:szCs w:val="24"/>
+                <w:u w:val="none"/>
+              </w:rPr>
+              <w:t>We can request friends and family members</w:t>
+            </w:r>
+            <w:r>
+              <w:rPr>
+                <w:rFonts w:ascii="Calibri" w:hAnsi="Calibri" w:eastAsia="Calibri" w:cs="Calibri"/>
+                <w:color w:val="auto"/>
+                <w:sz w:val="24"/>
+                <w:szCs w:val="24"/>
+                <w:u w:val="none"/>
+              </w:rPr>
+              <w:t xml:space="preserve"> make Zillow accounts in order to use their API keys, at least until our database is fuller.</w:t>
+            </w:r>
+          </w:p>
+        </w:tc>
+      </w:tr>
+      <w:tr>
+        <w:tc>
+          <w:tcPr>
+            <w:cnfStyle w:val="001000000000" w:firstRow="0" w:lastRow="0" w:firstColumn="1" w:lastColumn="0" w:oddVBand="0" w:evenVBand="0" w:oddHBand="0" w:evenHBand="0" w:firstRowFirstColumn="0" w:firstRowLastColumn="0" w:lastRowFirstColumn="0" w:lastRowLastColumn="0"/>
+            <w:tcW w:w="4680" w:type="dxa"/>
+            <w:tcMar/>
+          </w:tcPr>
+          <w:p w14:noSpellErr="1">
+            <w:pPr>
+              <w:pStyle w:val="Normal"/>
+              <w:jc w:val="center"/>
+              <w:rPr>
+                <w:rFonts w:ascii="Calibri" w:hAnsi="Calibri" w:eastAsia="Calibri" w:cs="Calibri"/>
+                <w:color w:val="auto"/>
+                <w:sz w:val="24"/>
+                <w:szCs w:val="24"/>
+                <w:u w:val="none"/>
+              </w:rPr>
+            </w:pPr>
+            <w:r>
+              <w:rPr>
+                <w:rFonts w:ascii="Calibri" w:hAnsi="Calibri" w:eastAsia="Calibri" w:cs="Calibri"/>
+                <w:b w:val="0"/>
+                <w:bCs w:val="0"/>
+                <w:color w:val="auto"/>
+                <w:sz w:val="24"/>
+                <w:szCs w:val="24"/>
+                <w:u w:val="none"/>
+              </w:rPr>
+              <w:t>Cost of the server</w:t>
+            </w:r>
+          </w:p>
+        </w:tc>
+        <w:tc>
+          <w:tcPr>
+            <w:cnfStyle w:val="000000000000" w:firstRow="0" w:lastRow="0" w:firstColumn="0" w:lastColumn="0" w:oddVBand="0" w:evenVBand="0" w:oddHBand="0" w:evenHBand="0" w:firstRowFirstColumn="0" w:firstRowLastColumn="0" w:lastRowFirstColumn="0" w:lastRowLastColumn="0"/>
+            <w:tcW w:w="4680" w:type="dxa"/>
+            <w:tcMar/>
+          </w:tcPr>
+          <w:p w14:noSpellErr="1">
+            <w:pPr>
+              <w:pStyle w:val="Normal"/>
+              <w:jc w:val="center"/>
+              <w:rPr>
+                <w:rFonts w:ascii="Calibri" w:hAnsi="Calibri" w:eastAsia="Calibri" w:cs="Calibri"/>
+                <w:color w:val="auto"/>
+                <w:sz w:val="24"/>
+                <w:szCs w:val="24"/>
+                <w:u w:val="none"/>
+              </w:rPr>
+            </w:pPr>
+            <w:r>
+              <w:rPr>
+                <w:rFonts w:ascii="Calibri" w:hAnsi="Calibri" w:eastAsia="Calibri" w:cs="Calibri"/>
+                <w:color w:val="auto"/>
+                <w:sz w:val="24"/>
+                <w:szCs w:val="24"/>
+                <w:u w:val="none"/>
+              </w:rPr>
+              <w:t>This is covered by the github student package. If the cost exceeds what the package</w:t>
+            </w:r>
+            <w:r>
+              <w:rPr>
+                <w:rFonts w:ascii="Calibri" w:hAnsi="Calibri" w:eastAsia="Calibri" w:cs="Calibri"/>
+                <w:color w:val="auto"/>
+                <w:sz w:val="24"/>
+                <w:szCs w:val="24"/>
+                <w:u w:val="none"/>
+              </w:rPr>
+              <w:t xml:space="preserve"> has </w:t>
+            </w:r>
+            <w:r>
+              <w:rPr>
+                <w:rFonts w:ascii="Calibri" w:hAnsi="Calibri" w:eastAsia="Calibri" w:cs="Calibri"/>
+                <w:color w:val="auto"/>
+                <w:sz w:val="24"/>
+                <w:szCs w:val="24"/>
+                <w:u w:val="none"/>
+              </w:rPr>
+              <w:t>allocated, we can then decide upon how we will divvy up the cost.</w:t>
+            </w:r>
+          </w:p>
+        </w:tc>
+      </w:tr>
+      <w:tr>
+        <w:tc>
+          <w:tcPr>
+            <w:cnfStyle w:val="001000000000" w:firstRow="0" w:lastRow="0" w:firstColumn="1" w:lastColumn="0" w:oddVBand="0" w:evenVBand="0" w:oddHBand="0" w:evenHBand="0" w:firstRowFirstColumn="0" w:firstRowLastColumn="0" w:lastRowFirstColumn="0" w:lastRowLastColumn="0"/>
+            <w:tcW w:w="4680" w:type="dxa"/>
+            <w:tcMar/>
+          </w:tcPr>
+          <w:p w14:noSpellErr="1">
+            <w:pPr>
+              <w:pStyle w:val="Normal"/>
+              <w:jc w:val="center"/>
+              <w:rPr>
+                <w:rFonts w:ascii="Calibri" w:hAnsi="Calibri" w:eastAsia="Calibri" w:cs="Calibri"/>
+                <w:color w:val="auto"/>
+                <w:sz w:val="24"/>
+                <w:szCs w:val="24"/>
+                <w:u w:val="none"/>
+              </w:rPr>
+            </w:pPr>
+            <w:r>
+              <w:rPr>
+                <w:rFonts w:ascii="Calibri" w:hAnsi="Calibri" w:eastAsia="Calibri" w:cs="Calibri"/>
+                <w:b w:val="0"/>
+                <w:bCs w:val="0"/>
+                <w:color w:val="auto"/>
+                <w:sz w:val="24"/>
+                <w:szCs w:val="24"/>
+                <w:u w:val="none"/>
+              </w:rPr>
+              <w:t>Not having enough time for features.</w:t>
+            </w:r>
+          </w:p>
+        </w:tc>
+        <w:tc>
+          <w:tcPr>
+            <w:cnfStyle w:val="000000000000" w:firstRow="0" w:lastRow="0" w:firstColumn="0" w:lastColumn="0" w:oddVBand="0" w:evenVBand="0" w:oddHBand="0" w:evenHBand="0" w:firstRowFirstColumn="0" w:firstRowLastColumn="0" w:lastRowFirstColumn="0" w:lastRowLastColumn="0"/>
+            <w:tcW w:w="4680" w:type="dxa"/>
+            <w:tcMar/>
+          </w:tcPr>
+          <w:p w14:noSpellErr="1">
+            <w:pPr>
+              <w:pStyle w:val="Normal"/>
+              <w:jc w:val="center"/>
+              <w:rPr>
+                <w:rFonts w:ascii="Calibri" w:hAnsi="Calibri" w:eastAsia="Calibri" w:cs="Calibri"/>
+                <w:color w:val="auto"/>
+                <w:sz w:val="24"/>
+                <w:szCs w:val="24"/>
+                <w:u w:val="none"/>
+              </w:rPr>
+            </w:pPr>
+            <w:r>
+              <w:rPr>
+                <w:rFonts w:ascii="Calibri" w:hAnsi="Calibri" w:eastAsia="Calibri" w:cs="Calibri"/>
+                <w:color w:val="auto"/>
+                <w:sz w:val="24"/>
+                <w:szCs w:val="24"/>
+                <w:u w:val="none"/>
+              </w:rPr>
+              <w:t>We will prioritize the features we're working on based on the tier list mentioned above, and understand going in that some features in the third tier will not get finished.</w:t>
+            </w:r>
+          </w:p>
+        </w:tc>
+      </w:tr>
+      <w:tr>
+        <w:tc>
+          <w:tcPr>
+            <w:cnfStyle w:val="001000000000" w:firstRow="0" w:lastRow="0" w:firstColumn="1" w:lastColumn="0" w:oddVBand="0" w:evenVBand="0" w:oddHBand="0" w:evenHBand="0" w:firstRowFirstColumn="0" w:firstRowLastColumn="0" w:lastRowFirstColumn="0" w:lastRowLastColumn="0"/>
+            <w:tcW w:w="4680" w:type="dxa"/>
+            <w:tcMar/>
+          </w:tcPr>
+          <w:p w14:noSpellErr="1">
+            <w:pPr>
+              <w:pStyle w:val="Normal"/>
+              <w:jc w:val="center"/>
+              <w:rPr>
+                <w:rFonts w:ascii="Calibri" w:hAnsi="Calibri" w:eastAsia="Calibri" w:cs="Calibri"/>
+                <w:b w:val="0"/>
+                <w:bCs w:val="0"/>
+                <w:color w:val="auto"/>
+                <w:sz w:val="24"/>
+                <w:szCs w:val="24"/>
+                <w:u w:val="none"/>
+              </w:rPr>
+            </w:pPr>
+            <w:r>
+              <w:rPr>
+                <w:rFonts w:ascii="Calibri" w:hAnsi="Calibri" w:eastAsia="Calibri" w:cs="Calibri"/>
+                <w:b w:val="0"/>
+                <w:bCs w:val="0"/>
+                <w:color w:val="auto"/>
+                <w:sz w:val="24"/>
+                <w:szCs w:val="24"/>
+                <w:u w:val="none"/>
+              </w:rPr>
+              <w:t>One person falling behind on their work and delaying other people's features.</w:t>
+            </w:r>
+          </w:p>
+        </w:tc>
+        <w:tc>
+          <w:tcPr>
+            <w:cnfStyle w:val="000000000000" w:firstRow="0" w:lastRow="0" w:firstColumn="0" w:lastColumn="0" w:oddVBand="0" w:evenVBand="0" w:oddHBand="0" w:evenHBand="0" w:firstRowFirstColumn="0" w:firstRowLastColumn="0" w:lastRowFirstColumn="0" w:lastRowLastColumn="0"/>
+            <w:tcW w:w="4680" w:type="dxa"/>
+            <w:tcMar/>
+          </w:tcPr>
+          <w:p w14:noSpellErr="1">
+            <w:pPr>
+              <w:pStyle w:val="Normal"/>
+              <w:jc w:val="center"/>
+              <w:rPr>
+                <w:rFonts w:ascii="Calibri" w:hAnsi="Calibri" w:eastAsia="Calibri" w:cs="Calibri"/>
+                <w:color w:val="auto"/>
+                <w:sz w:val="24"/>
+                <w:szCs w:val="24"/>
+                <w:u w:val="none"/>
+              </w:rPr>
+            </w:pPr>
+            <w:r>
+              <w:rPr>
+                <w:rFonts w:ascii="Calibri" w:hAnsi="Calibri" w:eastAsia="Calibri" w:cs="Calibri"/>
+                <w:color w:val="auto"/>
+                <w:sz w:val="24"/>
+                <w:szCs w:val="24"/>
+                <w:u w:val="none"/>
+              </w:rPr>
+              <w:t>Like mentioned above, most features can be done in parallel. However if there are some that can't, then a</w:t>
+            </w:r>
+            <w:r>
+              <w:rPr>
+                <w:rFonts w:ascii="Calibri" w:hAnsi="Calibri" w:eastAsia="Calibri" w:cs="Calibri"/>
+                <w:color w:val="auto"/>
+                <w:sz w:val="24"/>
+                <w:szCs w:val="24"/>
+                <w:u w:val="none"/>
+              </w:rPr>
+              <w:t>s we finish features</w:t>
+            </w:r>
+            <w:r>
+              <w:rPr>
+                <w:rFonts w:ascii="Calibri" w:hAnsi="Calibri" w:eastAsia="Calibri" w:cs="Calibri"/>
+                <w:color w:val="auto"/>
+                <w:sz w:val="24"/>
+                <w:szCs w:val="24"/>
+                <w:u w:val="none"/>
+              </w:rPr>
+              <w:t xml:space="preserve"> and people have free time, we will help</w:t>
+            </w:r>
+            <w:r>
+              <w:rPr>
+                <w:rFonts w:ascii="Calibri" w:hAnsi="Calibri" w:eastAsia="Calibri" w:cs="Calibri"/>
+                <w:color w:val="auto"/>
+                <w:sz w:val="24"/>
+                <w:szCs w:val="24"/>
+                <w:u w:val="none"/>
+              </w:rPr>
+              <w:t xml:space="preserve"> each other with their </w:t>
+            </w:r>
+            <w:r>
+              <w:rPr>
+                <w:rFonts w:ascii="Calibri" w:hAnsi="Calibri" w:eastAsia="Calibri" w:cs="Calibri"/>
+                <w:color w:val="auto"/>
+                <w:sz w:val="24"/>
+                <w:szCs w:val="24"/>
+                <w:u w:val="none"/>
+              </w:rPr>
+              <w:t>responsibilities where appropriate.</w:t>
+            </w:r>
+            <w:r>
+              <w:rPr>
+                <w:rFonts w:ascii="Calibri" w:hAnsi="Calibri" w:eastAsia="Calibri" w:cs="Calibri"/>
+                <w:color w:val="auto"/>
+                <w:sz w:val="24"/>
+                <w:szCs w:val="24"/>
+                <w:u w:val="none"/>
+              </w:rPr>
+              <w:t xml:space="preserve"> </w:t>
+            </w:r>
+          </w:p>
+        </w:tc>
+      </w:tr>
+      <w:tr>
+        <w:tc>
+          <w:tcPr>
+            <w:cnfStyle w:val="001000000000" w:firstRow="0" w:lastRow="0" w:firstColumn="1" w:lastColumn="0" w:oddVBand="0" w:evenVBand="0" w:oddHBand="0" w:evenHBand="0" w:firstRowFirstColumn="0" w:firstRowLastColumn="0" w:lastRowFirstColumn="0" w:lastRowLastColumn="0"/>
+            <w:tcW w:w="4680" w:type="dxa"/>
+            <w:tcMar/>
+          </w:tcPr>
+          <w:p w14:noSpellErr="1">
+            <w:pPr>
+              <w:pStyle w:val="Normal"/>
+              <w:jc w:val="center"/>
+              <w:rPr>
+                <w:rFonts w:ascii="Calibri" w:hAnsi="Calibri" w:eastAsia="Calibri" w:cs="Calibri"/>
+                <w:b w:val="0"/>
+                <w:bCs w:val="0"/>
+                <w:color w:val="auto"/>
+                <w:sz w:val="24"/>
+                <w:szCs w:val="24"/>
+                <w:u w:val="none"/>
+              </w:rPr>
+            </w:pPr>
+            <w:r>
+              <w:rPr>
+                <w:rFonts w:ascii="Calibri" w:hAnsi="Calibri" w:eastAsia="Calibri" w:cs="Calibri"/>
+                <w:b w:val="0"/>
+                <w:bCs w:val="0"/>
+                <w:color w:val="auto"/>
+                <w:sz w:val="24"/>
+                <w:szCs w:val="24"/>
+                <w:u w:val="none"/>
+              </w:rPr>
+              <w:t>Server downtime</w:t>
+            </w:r>
+          </w:p>
+        </w:tc>
+        <w:tc>
+          <w:tcPr>
+            <w:cnfStyle w:val="000000000000" w:firstRow="0" w:lastRow="0" w:firstColumn="0" w:lastColumn="0" w:oddVBand="0" w:evenVBand="0" w:oddHBand="0" w:evenHBand="0" w:firstRowFirstColumn="0" w:firstRowLastColumn="0" w:lastRowFirstColumn="0" w:lastRowLastColumn="0"/>
+            <w:tcW w:w="4680" w:type="dxa"/>
+            <w:tcMar/>
+          </w:tcPr>
+          <w:p w14:noSpellErr="1">
+            <w:pPr>
+              <w:pStyle w:val="Normal"/>
+              <w:jc w:val="center"/>
+              <w:rPr>
+                <w:rFonts w:ascii="Calibri" w:hAnsi="Calibri" w:eastAsia="Calibri" w:cs="Calibri"/>
+                <w:color w:val="auto"/>
+                <w:sz w:val="24"/>
+                <w:szCs w:val="24"/>
+                <w:u w:val="none"/>
+              </w:rPr>
+            </w:pPr>
+            <w:r>
+              <w:rPr>
+                <w:rFonts w:ascii="Calibri" w:hAnsi="Calibri" w:eastAsia="Calibri" w:cs="Calibri"/>
+                <w:color w:val="auto"/>
+                <w:sz w:val="24"/>
+                <w:szCs w:val="24"/>
+                <w:u w:val="none"/>
+              </w:rPr>
+              <w:t>We will work around any unlikely downtime using our localhost. If it begins to become a problem, we can switch hosting providers.</w:t>
+            </w:r>
+          </w:p>
+        </w:tc>
+      </w:tr>
+    </w:tbl>
+    <w:p xmlns:wp14="http://schemas.microsoft.com/office/word/2010/wordml" wp14:textId="77777777">
+      <w:pPr>
+        <w:spacing w:after="0" w:line="240" w:lineRule="auto"/>
+        <w:contextualSpacing/>
+        <w:jc w:val="both"/>
+        <w:rPr>
+          <w:color w:val="auto"/>
+          <w:sz w:val="24"/>
+          <w:szCs w:val="24"/>
+        </w:rPr>
+      </w:pPr>
+    </w:p>
+    <w:p w14:noSpellErr="1">
+      <w:pPr>
+        <w:pStyle w:val="Normal"/>
+        <w:spacing w:after="0" w:line="240" w:lineRule="auto"/>
+        <w:jc w:val="both"/>
+        <w:rPr>
+          <w:color w:val="auto"/>
+          <w:sz w:val="24"/>
+          <w:szCs w:val="24"/>
+        </w:rPr>
+      </w:pPr>
+      <w:r>
+        <w:rPr>
+          <w:color w:val="FF0000"/>
+          <w:sz w:val="24"/>
+          <w:szCs w:val="24"/>
+        </w:rPr>
+        <w:t xml:space="preserve">(Changed: </w:t>
+      </w:r>
+      <w:r>
+        <w:rPr>
+          <w:color w:val="FF0000"/>
+          <w:sz w:val="24"/>
+          <w:szCs w:val="24"/>
+        </w:rPr>
+        <w:t>A</w:t>
+      </w:r>
+      <w:r>
+        <w:rPr>
+          <w:color w:val="FF0000"/>
+          <w:sz w:val="24"/>
+          <w:szCs w:val="24"/>
+        </w:rPr>
+        <w:t>dded risk assessment</w:t>
+      </w:r>
+      <w:r>
+        <w:rPr>
+          <w:color w:val="FF0000"/>
+          <w:sz w:val="24"/>
+          <w:szCs w:val="24"/>
+        </w:rPr>
+        <w:t xml:space="preserve"> table</w:t>
+      </w:r>
+      <w:r>
+        <w:rPr>
+          <w:color w:val="FF0000"/>
+          <w:sz w:val="24"/>
+          <w:szCs w:val="24"/>
+        </w:rPr>
+        <w:t>.)</w:t>
+      </w:r>
+    </w:p>
+    <w:p w14:noSpellErr="1">
+      <w:pPr>
+        <w:pStyle w:val="Normal"/>
+        <w:spacing w:after="0" w:line="240" w:lineRule="auto"/>
+        <w:jc w:val="both"/>
+        <w:rPr>
+          <w:color w:val="auto"/>
+          <w:sz w:val="24"/>
+          <w:szCs w:val="24"/>
+        </w:rPr>
+      </w:pPr>
+    </w:p>
+    <w:p w14:noSpellErr="1">
+      <w:pPr>
+        <w:pStyle w:val="Normal"/>
+        <w:spacing w:after="0" w:line="240" w:lineRule="auto"/>
+        <w:jc w:val="both"/>
+        <w:rPr>
+          <w:color w:val="auto"/>
+          <w:sz w:val="24"/>
+          <w:szCs w:val="24"/>
+        </w:rPr>
+      </w:pPr>
+    </w:p>
+    <w:p w14:noSpellErr="1">
+      <w:pPr>
+        <w:pStyle w:val="Normal"/>
+        <w:spacing w:after="0" w:line="240" w:lineRule="auto"/>
+        <w:jc w:val="both"/>
+        <w:rPr>
+          <w:color w:val="auto"/>
+          <w:sz w:val="24"/>
+          <w:szCs w:val="24"/>
+        </w:rPr>
+      </w:pPr>
+    </w:p>
+    <w:p w14:noSpellErr="1">
+      <w:pPr>
+        <w:pStyle w:val="Normal"/>
+        <w:spacing w:after="0" w:line="240" w:lineRule="auto"/>
+        <w:jc w:val="both"/>
+        <w:rPr>
+          <w:color w:val="auto"/>
+          <w:sz w:val="24"/>
+          <w:szCs w:val="24"/>
+        </w:rPr>
+      </w:pPr>
+      <w:r>
+        <w:rPr>
+          <w:b w:val="1"/>
+          <w:bCs w:val="1"/>
+          <w:color w:val="auto"/>
+          <w:sz w:val="24"/>
+          <w:szCs w:val="24"/>
+        </w:rPr>
+        <w:t xml:space="preserve">Data Dictionary </w:t>
+      </w:r>
+      <w:r>
+        <w:rPr>
+          <w:b w:val="1"/>
+          <w:bCs w:val="1"/>
+          <w:color w:val="FF0000"/>
+          <w:sz w:val="24"/>
+          <w:szCs w:val="24"/>
+        </w:rPr>
+        <w:t>(</w:t>
+      </w:r>
+      <w:r>
+        <w:rPr>
+          <w:b w:val="1"/>
+          <w:bCs w:val="1"/>
+          <w:color w:val="FF0000"/>
+          <w:sz w:val="24"/>
+          <w:szCs w:val="24"/>
+        </w:rPr>
+        <w:t>New S</w:t>
+      </w:r>
+      <w:r>
+        <w:rPr>
+          <w:b w:val="1"/>
+          <w:bCs w:val="1"/>
+          <w:color w:val="FF0000"/>
+          <w:sz w:val="24"/>
+          <w:szCs w:val="24"/>
+        </w:rPr>
+        <w:t>ection</w:t>
+      </w:r>
+      <w:r>
+        <w:rPr>
+          <w:b w:val="1"/>
+          <w:bCs w:val="1"/>
+          <w:color w:val="FF0000"/>
+          <w:sz w:val="24"/>
+          <w:szCs w:val="24"/>
+        </w:rPr>
+        <w:t>)</w:t>
+      </w:r>
+      <w:r>
+        <w:rPr>
+          <w:b w:val="1"/>
+          <w:bCs w:val="1"/>
+          <w:color w:val="auto"/>
+          <w:sz w:val="24"/>
+          <w:szCs w:val="24"/>
+        </w:rPr>
+        <w:t>:</w:t>
+      </w:r>
+    </w:p>
+    <w:p w14:noSpellErr="1">
+      <w:pPr>
+        <w:pStyle w:val="Normal"/>
+        <w:spacing w:after="0" w:line="240" w:lineRule="auto"/>
+        <w:jc w:val="both"/>
+        <w:rPr>
+          <w:b w:val="1"/>
+          <w:bCs w:val="1"/>
+          <w:color w:val="auto"/>
+          <w:sz w:val="24"/>
+          <w:szCs w:val="24"/>
+        </w:rPr>
+      </w:pPr>
+    </w:p>
+    <w:p w14:noSpellErr="1">
       <w:pPr>
         <w:pStyle w:val="ListParagraph"/>
         <w:numPr>
-          <w:ilvl w:val="1"/>
-          <w:numId w:val="13"/>
+          <w:ilvl w:val="0"/>
+          <w:numId w:val="18"/>
         </w:numPr>
         <w:spacing w:after="0" w:line="240" w:lineRule="auto"/>
         <w:jc w:val="both"/>
@@ -3084,98 +4235,28 @@
           <w:color w:val="auto"/>
           <w:sz w:val="24"/>
           <w:szCs w:val="24"/>
-          <w:u w:val="none"/>
-        </w:rPr>
-      </w:pPr>
-    </w:p>
-    <w:p xmlns:wp14="http://schemas.microsoft.com/office/word/2010/wordml" wp14:textId="77777777">
-      <w:pPr>
-        <w:spacing w:after="0" w:line="240" w:lineRule="auto"/>
-        <w:contextualSpacing/>
-        <w:jc w:val="both"/>
-        <w:rPr>
-          <w:color w:val="auto"/>
-          <w:sz w:val="24"/>
-          <w:szCs w:val="24"/>
-        </w:rPr>
-      </w:pPr>
-    </w:p>
-    <w:p w14:noSpellErr="1">
+        </w:rPr>
+      </w:pPr>
+      <w:r>
+        <w:rPr>
+          <w:b w:val="0"/>
+          <w:bCs w:val="0"/>
+          <w:color w:val="auto"/>
+          <w:sz w:val="24"/>
+          <w:szCs w:val="24"/>
+        </w:rPr>
+        <w:t>Table with variables and their descriptions used in this project:</w:t>
+      </w:r>
+    </w:p>
+    <w:p>
       <w:pPr>
         <w:pStyle w:val="Normal"/>
         <w:spacing w:after="0" w:line="240" w:lineRule="auto"/>
+        <w:ind w:left="360"/>
         <w:jc w:val="both"/>
         <w:rPr>
-          <w:color w:val="auto"/>
-          <w:sz w:val="24"/>
-          <w:szCs w:val="24"/>
-        </w:rPr>
-      </w:pPr>
-    </w:p>
-    <w:p w14:noSpellErr="1">
-      <w:pPr>
-        <w:pStyle w:val="Normal"/>
-        <w:spacing w:after="0" w:line="240" w:lineRule="auto"/>
-        <w:jc w:val="both"/>
-        <w:rPr>
-          <w:color w:val="auto"/>
-          <w:sz w:val="24"/>
-          <w:szCs w:val="24"/>
-        </w:rPr>
-      </w:pPr>
-      <w:r>
-        <w:rPr>
-          <w:b w:val="1"/>
-          <w:bCs w:val="1"/>
-          <w:color w:val="auto"/>
-          <w:sz w:val="24"/>
-          <w:szCs w:val="24"/>
-        </w:rPr>
-        <w:t xml:space="preserve">Data Dictionary </w:t>
-      </w:r>
-      <w:r>
-        <w:rPr>
-          <w:b w:val="1"/>
-          <w:bCs w:val="1"/>
-          <w:color w:val="FF0000"/>
-          <w:sz w:val="24"/>
-          <w:szCs w:val="24"/>
-        </w:rPr>
-        <w:t>(new)</w:t>
-      </w:r>
-      <w:r>
-        <w:rPr>
-          <w:b w:val="1"/>
-          <w:bCs w:val="1"/>
-          <w:color w:val="auto"/>
-          <w:sz w:val="24"/>
-          <w:szCs w:val="24"/>
-        </w:rPr>
-        <w:t>:</w:t>
-      </w:r>
-    </w:p>
-    <w:p w14:noSpellErr="1">
-      <w:pPr>
-        <w:pStyle w:val="Normal"/>
-        <w:spacing w:after="0" w:line="240" w:lineRule="auto"/>
-        <w:jc w:val="both"/>
-        <w:rPr>
-          <w:b w:val="1"/>
-          <w:bCs w:val="1"/>
-          <w:color w:val="auto"/>
-          <w:sz w:val="24"/>
-          <w:szCs w:val="24"/>
-        </w:rPr>
-      </w:pPr>
-    </w:p>
-    <w:p>
-      <w:pPr>
-        <w:pStyle w:val="Normal"/>
-        <w:spacing w:after="0" w:line="240" w:lineRule="auto"/>
-        <w:jc w:val="both"/>
-        <w:rPr>
-          <w:b w:val="1"/>
-          <w:bCs w:val="1"/>
+          <w:b w:val="0"/>
+          <w:bCs w:val="0"/>
           <w:color w:val="auto"/>
           <w:sz w:val="24"/>
           <w:szCs w:val="24"/>
@@ -6828,7 +7909,234 @@
         </w:rPr>
       </w:pPr>
     </w:p>
-    <w:p>
+    <w:p w14:noSpellErr="1">
+      <w:pPr>
+        <w:pStyle w:val="Normal"/>
+        <w:spacing w:after="0" w:line="240" w:lineRule="auto"/>
+        <w:ind w:left="360"/>
+        <w:jc w:val="both"/>
+        <w:rPr>
+          <w:b w:val="0"/>
+          <w:bCs w:val="0"/>
+          <w:color w:val="auto"/>
+          <w:sz w:val="24"/>
+          <w:szCs w:val="24"/>
+        </w:rPr>
+      </w:pPr>
+    </w:p>
+    <w:p w14:noSpellErr="1">
+      <w:pPr>
+        <w:pStyle w:val="ListParagraph"/>
+        <w:numPr>
+          <w:ilvl w:val="0"/>
+          <w:numId w:val="14"/>
+        </w:numPr>
+        <w:spacing w:after="0" w:line="240" w:lineRule="auto"/>
+        <w:jc w:val="both"/>
+        <w:rPr>
+          <w:rFonts w:ascii="Calibri" w:hAnsi="Calibri" w:eastAsia="Calibri" w:cs="Calibri"/>
+          <w:color w:val="auto"/>
+          <w:sz w:val="24"/>
+          <w:szCs w:val="24"/>
+        </w:rPr>
+      </w:pPr>
+      <w:r>
+        <w:rPr>
+          <w:b w:val="0"/>
+          <w:bCs w:val="0"/>
+          <w:color w:val="auto"/>
+          <w:sz w:val="24"/>
+          <w:szCs w:val="24"/>
+        </w:rPr>
+        <w:t>Home data from Zillow API stored in database table home_data in PyZillow_Data schema. Includes:</w:t>
+      </w:r>
+    </w:p>
+    <w:p w14:noSpellErr="1">
+      <w:pPr>
+        <w:pStyle w:val="ListParagraph"/>
+        <w:numPr>
+          <w:ilvl w:val="1"/>
+          <w:numId w:val="14"/>
+        </w:numPr>
+        <w:spacing w:after="0" w:line="240" w:lineRule="auto"/>
+        <w:jc w:val="both"/>
+        <w:rPr>
+          <w:rFonts w:ascii="Calibri" w:hAnsi="Calibri" w:eastAsia="Calibri" w:cs="Calibri"/>
+          <w:color w:val="auto"/>
+          <w:sz w:val="24"/>
+          <w:szCs w:val="24"/>
+        </w:rPr>
+      </w:pPr>
+      <w:r>
+        <w:rPr>
+          <w:b w:val="0"/>
+          <w:bCs w:val="0"/>
+          <w:color w:val="auto"/>
+          <w:sz w:val="24"/>
+          <w:szCs w:val="24"/>
+        </w:rPr>
+        <w:t>Home attributes, for example, address (PK), zip code (secondary index attribute), last sale date, last sale price, and number of bed/</w:t>
+      </w:r>
+      <w:r>
+        <w:rPr>
+          <w:b w:val="0"/>
+          <w:bCs w:val="0"/>
+          <w:color w:val="auto"/>
+          <w:sz w:val="24"/>
+          <w:szCs w:val="24"/>
+        </w:rPr>
+        <w:t>bath</w:t>
+      </w:r>
+      <w:r>
+        <w:rPr>
+          <w:b w:val="0"/>
+          <w:bCs w:val="0"/>
+          <w:color w:val="auto"/>
+          <w:sz w:val="24"/>
+          <w:szCs w:val="24"/>
+        </w:rPr>
+        <w:t>rooms</w:t>
+      </w:r>
+      <w:r>
+        <w:rPr>
+          <w:b w:val="0"/>
+          <w:bCs w:val="0"/>
+          <w:color w:val="auto"/>
+          <w:sz w:val="24"/>
+          <w:szCs w:val="24"/>
+        </w:rPr>
+        <w:t>.</w:t>
+      </w:r>
+    </w:p>
+    <w:p w14:noSpellErr="1">
+      <w:pPr>
+        <w:pStyle w:val="ListParagraph"/>
+        <w:numPr>
+          <w:ilvl w:val="1"/>
+          <w:numId w:val="14"/>
+        </w:numPr>
+        <w:spacing w:after="0" w:line="240" w:lineRule="auto"/>
+        <w:jc w:val="both"/>
+        <w:rPr>
+          <w:rFonts w:ascii="Calibri" w:hAnsi="Calibri" w:eastAsia="Calibri" w:cs="Calibri"/>
+          <w:color w:val="auto"/>
+          <w:sz w:val="24"/>
+          <w:szCs w:val="24"/>
+        </w:rPr>
+      </w:pPr>
+      <w:r>
+        <w:rPr>
+          <w:b w:val="0"/>
+          <w:bCs w:val="0"/>
+          <w:color w:val="auto"/>
+          <w:sz w:val="24"/>
+          <w:szCs w:val="24"/>
+        </w:rPr>
+        <w:t>Values showing additional details were available and if a house "sold" for use in sale predictions.</w:t>
+      </w:r>
+    </w:p>
+    <w:p w14:noSpellErr="1">
+      <w:pPr>
+        <w:pStyle w:val="ListParagraph"/>
+        <w:numPr>
+          <w:ilvl w:val="0"/>
+          <w:numId w:val="14"/>
+        </w:numPr>
+        <w:spacing w:after="0" w:line="240" w:lineRule="auto"/>
+        <w:jc w:val="both"/>
+        <w:rPr>
+          <w:rFonts w:ascii="Calibri" w:hAnsi="Calibri" w:eastAsia="Calibri" w:cs="Calibri"/>
+          <w:color w:val="auto"/>
+          <w:sz w:val="24"/>
+          <w:szCs w:val="24"/>
+        </w:rPr>
+      </w:pPr>
+      <w:r>
+        <w:rPr>
+          <w:b w:val="0"/>
+          <w:bCs w:val="0"/>
+          <w:color w:val="auto"/>
+          <w:sz w:val="24"/>
+          <w:szCs w:val="24"/>
+        </w:rPr>
+        <w:t xml:space="preserve">Data from </w:t>
+      </w:r>
+      <w:r>
+        <w:rPr>
+          <w:b w:val="0"/>
+          <w:bCs w:val="0"/>
+          <w:color w:val="auto"/>
+          <w:sz w:val="24"/>
+          <w:szCs w:val="24"/>
+        </w:rPr>
+        <w:t>user</w:t>
+      </w:r>
+      <w:r>
+        <w:rPr>
+          <w:b w:val="0"/>
+          <w:bCs w:val="0"/>
+          <w:color w:val="auto"/>
+          <w:sz w:val="24"/>
+          <w:szCs w:val="24"/>
+        </w:rPr>
+        <w:t xml:space="preserve"> sessions:</w:t>
+      </w:r>
+    </w:p>
+    <w:p w14:noSpellErr="1">
+      <w:pPr>
+        <w:pStyle w:val="ListParagraph"/>
+        <w:numPr>
+          <w:ilvl w:val="1"/>
+          <w:numId w:val="14"/>
+        </w:numPr>
+        <w:spacing w:after="0" w:line="240" w:lineRule="auto"/>
+        <w:jc w:val="both"/>
+        <w:rPr>
+          <w:rFonts w:ascii="Calibri" w:hAnsi="Calibri" w:eastAsia="Calibri" w:cs="Calibri"/>
+          <w:color w:val="auto"/>
+          <w:sz w:val="24"/>
+          <w:szCs w:val="24"/>
+        </w:rPr>
+      </w:pPr>
+      <w:r>
+        <w:rPr>
+          <w:b w:val="0"/>
+          <w:bCs w:val="0"/>
+          <w:color w:val="auto"/>
+          <w:sz w:val="24"/>
+          <w:szCs w:val="24"/>
+        </w:rPr>
+        <w:t>Session ID</w:t>
+      </w:r>
+    </w:p>
+    <w:p w14:noSpellErr="1">
+      <w:pPr>
+        <w:pStyle w:val="ListParagraph"/>
+        <w:numPr>
+          <w:ilvl w:val="1"/>
+          <w:numId w:val="14"/>
+        </w:numPr>
+        <w:spacing w:after="0" w:line="240" w:lineRule="auto"/>
+        <w:jc w:val="both"/>
+        <w:rPr>
+          <w:rFonts w:ascii="Calibri" w:hAnsi="Calibri" w:eastAsia="Calibri" w:cs="Calibri"/>
+          <w:color w:val="auto"/>
+          <w:sz w:val="24"/>
+          <w:szCs w:val="24"/>
+        </w:rPr>
+      </w:pPr>
+      <w:r>
+        <w:rPr>
+          <w:b w:val="0"/>
+          <w:bCs w:val="0"/>
+          <w:color w:val="auto"/>
+          <w:sz w:val="24"/>
+          <w:szCs w:val="24"/>
+        </w:rPr>
+        <w:t>Attribute filters for sale predictions and data visualizations.</w:t>
+      </w:r>
+    </w:p>
+    <w:p w14:noSpellErr="1">
       <w:pPr>
         <w:pStyle w:val="Normal"/>
         <w:spacing w:after="0" w:line="240" w:lineRule="auto"/>
@@ -6855,6 +8163,20 @@
           <w:szCs w:val="24"/>
         </w:rPr>
       </w:pPr>
+    </w:p>
+    <w:p w14:noSpellErr="1">
+      <w:pPr>
+        <w:pStyle w:val="Normal"/>
+        <w:spacing w:after="0" w:line="240" w:lineRule="auto"/>
+        <w:jc w:val="both"/>
+        <w:rPr>
+          <w:b w:val="1"/>
+          <w:bCs w:val="1"/>
+          <w:color w:val="auto"/>
+          <w:sz w:val="24"/>
+          <w:szCs w:val="24"/>
+        </w:rPr>
+      </w:pPr>
       <w:r>
         <w:rPr>
           <w:b w:val="1"/>
@@ -6873,7 +8195,37 @@
           <w:sz w:val="24"/>
           <w:szCs w:val="24"/>
         </w:rPr>
-        <w:t>(new)</w:t>
+        <w:t>(</w:t>
+      </w:r>
+      <w:r>
+        <w:rPr>
+          <w:b w:val="1"/>
+          <w:bCs w:val="1"/>
+          <w:color w:val="FF0000"/>
+          <w:sz w:val="24"/>
+          <w:szCs w:val="24"/>
+        </w:rPr>
+        <w:t>New S</w:t>
+      </w:r>
+      <w:r>
+        <w:rPr>
+          <w:b w:val="1"/>
+          <w:bCs w:val="1"/>
+          <w:color w:val="FF0000"/>
+          <w:sz w:val="24"/>
+          <w:szCs w:val="24"/>
+        </w:rPr>
+        <w:t>ection</w:t>
+      </w:r>
+      <w:r>
+        <w:rPr>
+          <w:b w:val="1"/>
+          <w:bCs w:val="1"/>
+          <w:color w:val="FF0000"/>
+          <w:sz w:val="24"/>
+          <w:szCs w:val="24"/>
+        </w:rPr>
+        <w:t>)</w:t>
       </w:r>
       <w:r>
         <w:rPr>
@@ -6924,7 +8276,27 @@
           <w:sz w:val="24"/>
           <w:szCs w:val="24"/>
         </w:rPr>
-        <w:t>Placeholder</w:t>
+        <w:t xml:space="preserve">For our tables and data structures, we will mainly be using one table (home_data). This table will be used to store all the information that we retrieved from the </w:t>
+      </w:r>
+      <w:r>
+        <w:rPr>
+          <w:b w:val="0"/>
+          <w:bCs w:val="0"/>
+          <w:color w:val="auto"/>
+          <w:sz w:val="24"/>
+          <w:szCs w:val="24"/>
+        </w:rPr>
+        <w:t>Zillow API</w:t>
+      </w:r>
+      <w:r>
+        <w:rPr>
+          <w:b w:val="0"/>
+          <w:bCs w:val="0"/>
+          <w:color w:val="auto"/>
+          <w:sz w:val="24"/>
+          <w:szCs w:val="24"/>
+        </w:rPr>
+        <w:t>. This is also the table that we will access to achieve our features. As far as data structures, we will only be using data frames for the machine learning (and perhaps the statistical analysis for analyzing results, if we get to that feature).</w:t>
       </w:r>
     </w:p>
     <w:p w14:noSpellErr="1">
@@ -6945,14 +8317,215 @@
       </w:pPr>
       <w:r>
         <w:rPr>
-          <w:b w:val="0"/>
-          <w:bCs w:val="0"/>
-          <w:color w:val="auto"/>
-          <w:sz w:val="24"/>
-          <w:szCs w:val="24"/>
-        </w:rPr>
-        <w:t>Placeholder</w:t>
-      </w:r>
+          <w:rFonts w:ascii="Calibri" w:hAnsi="Calibri" w:eastAsia="Calibri" w:cs="Calibri"/>
+          <w:color w:val="auto"/>
+          <w:sz w:val="24"/>
+          <w:szCs w:val="24"/>
+        </w:rPr>
+        <w:t>The data I/O based on the system and sub-system models have the following look:</w:t>
+      </w:r>
+    </w:p>
+    <w:p w14:noSpellErr="1">
+      <w:pPr>
+        <w:pStyle w:val="ListParagraph"/>
+        <w:numPr>
+          <w:ilvl w:val="1"/>
+          <w:numId w:val="10"/>
+        </w:numPr>
+        <w:spacing w:after="0" w:line="240" w:lineRule="auto"/>
+        <w:jc w:val="both"/>
+        <w:rPr>
+          <w:rFonts w:ascii="Calibri" w:hAnsi="Calibri" w:eastAsia="Calibri" w:cs="Calibri"/>
+          <w:color w:val="auto"/>
+          <w:sz w:val="24"/>
+          <w:szCs w:val="24"/>
+        </w:rPr>
+      </w:pPr>
+      <w:r>
+        <w:rPr>
+          <w:rFonts w:ascii="Calibri" w:hAnsi="Calibri" w:eastAsia="Calibri" w:cs="Calibri"/>
+          <w:color w:val="auto"/>
+          <w:sz w:val="24"/>
+          <w:szCs w:val="24"/>
+        </w:rPr>
+        <w:t>The overall system:</w:t>
+      </w:r>
+    </w:p>
+    <w:p>
+      <w:pPr>
+        <w:pStyle w:val="Normal"/>
+        <w:spacing w:after="0" w:line="240" w:lineRule="auto"/>
+        <w:jc w:val="both"/>
+        <w:rPr>
+          <w:rFonts w:ascii="Calibri" w:hAnsi="Calibri" w:eastAsia="Calibri" w:cs="Calibri"/>
+          <w:color w:val="auto"/>
+          <w:sz w:val="24"/>
+          <w:szCs w:val="24"/>
+        </w:rPr>
+      </w:pPr>
+    </w:p>
+    <w:p w14:noSpellErr="1">
+      <w:pPr>
+        <w:pStyle w:val="Normal"/>
+        <w:spacing w:after="0" w:line="240" w:lineRule="auto"/>
+        <w:jc w:val="both"/>
+      </w:pPr>
+      <w:r>
+        <w:drawing>
+          <wp:inline wp14:editId="2994CA58" wp14:anchorId="54BB2085">
+            <wp:extent cx="5876355" cy="4480720"/>
+            <wp:effectExtent l="0" t="0" r="0" b="0"/>
+            <wp:docPr id="1638997091" name="picture" title=""/>
+            <wp:cNvGraphicFramePr>
+              <a:graphicFrameLocks noChangeAspect="1"/>
+            </wp:cNvGraphicFramePr>
+            <a:graphic>
+              <a:graphicData uri="http://schemas.openxmlformats.org/drawingml/2006/picture">
+                <pic:pic>
+                  <pic:nvPicPr>
+                    <pic:cNvPr id="0" name="picture"/>
+                    <pic:cNvPicPr/>
+                  </pic:nvPicPr>
+                  <pic:blipFill>
+                    <a:blip r:embed="Re03019e3e77d42ef">
+                      <a:extLst>
+                        <a:ext xmlns:a="http://schemas.openxmlformats.org/drawingml/2006/main" uri="{28A0092B-C50C-407E-A947-70E740481C1C}">
+                          <a14:useLocalDpi val="0"/>
+                        </a:ext>
+                      </a:extLst>
+                    </a:blip>
+                    <a:stretch>
+                      <a:fillRect/>
+                    </a:stretch>
+                  </pic:blipFill>
+                  <pic:spPr>
+                    <a:xfrm>
+                      <a:off x="0" y="0"/>
+                      <a:ext cx="5876355" cy="4480720"/>
+                    </a:xfrm>
+                    <a:prstGeom prst="rect">
+                      <a:avLst/>
+                    </a:prstGeom>
+                  </pic:spPr>
+                </pic:pic>
+              </a:graphicData>
+            </a:graphic>
+          </wp:inline>
+        </w:drawing>
+      </w:r>
+    </w:p>
+    <w:p w14:noSpellErr="1">
+      <w:pPr>
+        <w:pStyle w:val="ListParagraph"/>
+        <w:numPr>
+          <w:ilvl w:val="1"/>
+          <w:numId w:val="15"/>
+        </w:numPr>
+        <w:spacing w:after="0" w:line="240" w:lineRule="auto"/>
+        <w:jc w:val="both"/>
+        <w:rPr>
+          <w:rFonts w:ascii="Calibri" w:hAnsi="Calibri" w:eastAsia="Calibri" w:cs="Calibri"/>
+          <w:color w:val="000000" w:themeColor="text1" w:themeTint="FF" w:themeShade="FF"/>
+          <w:sz w:val="22"/>
+          <w:szCs w:val="22"/>
+        </w:rPr>
+      </w:pPr>
+      <w:r>
+        <w:rPr/>
+        <w:t xml:space="preserve">The Random Forest machine learning </w:t>
+      </w:r>
+      <w:r>
+        <w:rPr/>
+        <w:t>sub</w:t>
+      </w:r>
+      <w:r>
+        <w:rPr/>
+        <w:t>system</w:t>
+      </w:r>
+      <w:r>
+        <w:rPr/>
+        <w:t>:</w:t>
+      </w:r>
+    </w:p>
+    <w:p w14:noSpellErr="1">
+      <w:pPr>
+        <w:pStyle w:val="Normal"/>
+        <w:spacing w:after="0" w:line="240" w:lineRule="auto"/>
+        <w:ind w:left="1080"/>
+        <w:jc w:val="both"/>
+      </w:pPr>
+    </w:p>
+    <w:p>
+      <w:pPr>
+        <w:pStyle w:val="Normal"/>
+        <w:spacing w:after="0" w:line="240" w:lineRule="auto"/>
+        <w:ind w:left="0"/>
+        <w:jc w:val="both"/>
+      </w:pPr>
+      <w:r>
+        <w:drawing>
+          <wp:inline wp14:editId="3948E4B5" wp14:anchorId="5004C250">
+            <wp:extent cx="5907786" cy="3209925"/>
+            <wp:effectExtent l="0" t="0" r="0" b="0"/>
+            <wp:docPr id="301504767" name="picture" title=""/>
+            <wp:cNvGraphicFramePr>
+              <a:graphicFrameLocks noChangeAspect="1"/>
+            </wp:cNvGraphicFramePr>
+            <a:graphic>
+              <a:graphicData uri="http://schemas.openxmlformats.org/drawingml/2006/picture">
+                <pic:pic>
+                  <pic:nvPicPr>
+                    <pic:cNvPr id="0" name="picture"/>
+                    <pic:cNvPicPr/>
+                  </pic:nvPicPr>
+                  <pic:blipFill>
+                    <a:blip r:embed="R04bdd71da8f24f0b">
+                      <a:extLst>
+                        <a:ext xmlns:a="http://schemas.openxmlformats.org/drawingml/2006/main" uri="{28A0092B-C50C-407E-A947-70E740481C1C}">
+                          <a14:useLocalDpi val="0"/>
+                        </a:ext>
+                      </a:extLst>
+                    </a:blip>
+                    <a:stretch>
+                      <a:fillRect/>
+                    </a:stretch>
+                  </pic:blipFill>
+                  <pic:spPr>
+                    <a:xfrm>
+                      <a:off x="0" y="0"/>
+                      <a:ext cx="5907786" cy="3209925"/>
+                    </a:xfrm>
+                    <a:prstGeom prst="rect">
+                      <a:avLst/>
+                    </a:prstGeom>
+                  </pic:spPr>
+                </pic:pic>
+              </a:graphicData>
+            </a:graphic>
+          </wp:inline>
+        </w:drawing>
+      </w:r>
+    </w:p>
+    <w:p>
+      <w:pPr>
+        <w:pStyle w:val="Normal"/>
+        <w:spacing w:after="0" w:line="240" w:lineRule="auto"/>
+        <w:ind w:left="1080"/>
+        <w:jc w:val="both"/>
+      </w:pPr>
+    </w:p>
+    <w:p>
+      <w:pPr>
+        <w:pStyle w:val="Normal"/>
+        <w:spacing w:after="0" w:line="240" w:lineRule="auto"/>
+        <w:jc w:val="both"/>
+        <w:rPr>
+          <w:rFonts w:ascii="Calibri" w:hAnsi="Calibri" w:eastAsia="Calibri" w:cs="Calibri"/>
+          <w:color w:val="auto"/>
+          <w:sz w:val="24"/>
+          <w:szCs w:val="24"/>
+        </w:rPr>
+      </w:pPr>
     </w:p>
     <w:p w14:noSpellErr="1">
       <w:pPr>
@@ -6978,7 +8551,80 @@
           <w:sz w:val="24"/>
           <w:szCs w:val="24"/>
         </w:rPr>
-        <w:t>Placeholder</w:t>
+        <w:t>Entity-Relationship model:</w:t>
+      </w:r>
+    </w:p>
+    <w:p>
+      <w:pPr>
+        <w:pStyle w:val="Normal"/>
+        <w:spacing w:after="0" w:line="240" w:lineRule="auto"/>
+        <w:ind w:left="360"/>
+        <w:jc w:val="both"/>
+        <w:rPr>
+          <w:b w:val="0"/>
+          <w:bCs w:val="0"/>
+          <w:color w:val="auto"/>
+          <w:sz w:val="24"/>
+          <w:szCs w:val="24"/>
+        </w:rPr>
+      </w:pPr>
+    </w:p>
+    <w:p>
+      <w:pPr>
+        <w:pStyle w:val="Normal"/>
+        <w:spacing w:after="0" w:line="240" w:lineRule="auto"/>
+        <w:ind w:left="360"/>
+        <w:jc w:val="both"/>
+        <w:rPr>
+          <w:b w:val="0"/>
+          <w:bCs w:val="0"/>
+          <w:color w:val="auto"/>
+          <w:sz w:val="24"/>
+          <w:szCs w:val="24"/>
+        </w:rPr>
+      </w:pPr>
+      <w:r>
+        <w:drawing>
+          <wp:inline wp14:editId="6E9C4DCA" wp14:anchorId="004444CF">
+            <wp:extent cx="5719948" cy="2752725"/>
+            <wp:effectExtent l="0" t="0" r="0" b="0"/>
+            <wp:docPr id="1940599632" name="picture" title=""/>
+            <wp:cNvGraphicFramePr>
+              <a:graphicFrameLocks noChangeAspect="1"/>
+            </wp:cNvGraphicFramePr>
+            <a:graphic>
+              <a:graphicData uri="http://schemas.openxmlformats.org/drawingml/2006/picture">
+                <pic:pic>
+                  <pic:nvPicPr>
+                    <pic:cNvPr id="0" name="picture"/>
+                    <pic:cNvPicPr/>
+                  </pic:nvPicPr>
+                  <pic:blipFill>
+                    <a:blip r:embed="R24e41cc138314b4f">
+                      <a:extLst>
+                        <a:ext xmlns:a="http://schemas.openxmlformats.org/drawingml/2006/main" uri="{28A0092B-C50C-407E-A947-70E740481C1C}">
+                          <a14:useLocalDpi val="0"/>
+                        </a:ext>
+                      </a:extLst>
+                    </a:blip>
+                    <a:stretch>
+                      <a:fillRect/>
+                    </a:stretch>
+                  </pic:blipFill>
+                  <pic:spPr>
+                    <a:xfrm>
+                      <a:off x="0" y="0"/>
+                      <a:ext cx="5719948" cy="2752725"/>
+                    </a:xfrm>
+                    <a:prstGeom prst="rect">
+                      <a:avLst/>
+                    </a:prstGeom>
+                  </pic:spPr>
+                </pic:pic>
+              </a:graphicData>
+            </a:graphic>
+          </wp:inline>
+        </w:drawing>
       </w:r>
     </w:p>
     <w:p>
@@ -7026,7 +8672,37 @@
           <w:sz w:val="24"/>
           <w:szCs w:val="24"/>
         </w:rPr>
-        <w:t xml:space="preserve"> (new)</w:t>
+        <w:t xml:space="preserve"> (</w:t>
+      </w:r>
+      <w:r>
+        <w:rPr>
+          <w:b w:val="1"/>
+          <w:bCs w:val="1"/>
+          <w:color w:val="FF0000"/>
+          <w:sz w:val="24"/>
+          <w:szCs w:val="24"/>
+        </w:rPr>
+        <w:t>New S</w:t>
+      </w:r>
+      <w:r>
+        <w:rPr>
+          <w:b w:val="1"/>
+          <w:bCs w:val="1"/>
+          <w:color w:val="FF0000"/>
+          <w:sz w:val="24"/>
+          <w:szCs w:val="24"/>
+        </w:rPr>
+        <w:t>ection</w:t>
+      </w:r>
+      <w:r>
+        <w:rPr>
+          <w:b w:val="1"/>
+          <w:bCs w:val="1"/>
+          <w:color w:val="FF0000"/>
+          <w:sz w:val="24"/>
+          <w:szCs w:val="24"/>
+        </w:rPr>
+        <w:t>)</w:t>
       </w:r>
       <w:r>
         <w:rPr>
@@ -7077,8 +8753,1117 @@
           <w:sz w:val="24"/>
           <w:szCs w:val="24"/>
         </w:rPr>
-        <w:t>Placeholder</w:t>
-      </w:r>
+        <w:t>Analysis of system space and time complexity (O() notation):</w:t>
+      </w:r>
+    </w:p>
+    <w:p w14:noSpellErr="1">
+      <w:pPr>
+        <w:pStyle w:val="ListParagraph"/>
+        <w:numPr>
+          <w:ilvl w:val="1"/>
+          <w:numId w:val="11"/>
+        </w:numPr>
+        <w:spacing w:after="0" w:line="240" w:lineRule="auto"/>
+        <w:jc w:val="both"/>
+        <w:rPr>
+          <w:rFonts w:ascii="Calibri" w:hAnsi="Calibri" w:eastAsia="Calibri" w:cs="Calibri"/>
+          <w:color w:val="auto"/>
+          <w:sz w:val="24"/>
+          <w:szCs w:val="24"/>
+        </w:rPr>
+      </w:pPr>
+      <w:r>
+        <w:rPr>
+          <w:b w:val="0"/>
+          <w:bCs w:val="0"/>
+          <w:color w:val="auto"/>
+          <w:sz w:val="24"/>
+          <w:szCs w:val="24"/>
+        </w:rPr>
+        <w:t>Database</w:t>
+      </w:r>
+    </w:p>
+    <w:p>
+      <w:pPr>
+        <w:pStyle w:val="ListParagraph"/>
+        <w:numPr>
+          <w:ilvl w:val="2"/>
+          <w:numId w:val="11"/>
+        </w:numPr>
+        <w:spacing w:after="0" w:line="240" w:lineRule="auto"/>
+        <w:jc w:val="both"/>
+        <w:rPr>
+          <w:rFonts w:ascii="Calibri" w:hAnsi="Calibri" w:eastAsia="Calibri" w:cs="Calibri"/>
+          <w:color w:val="auto"/>
+          <w:sz w:val="24"/>
+          <w:szCs w:val="24"/>
+        </w:rPr>
+      </w:pPr>
+      <w:r>
+        <w:rPr>
+          <w:b w:val="0"/>
+          <w:bCs w:val="0"/>
+          <w:color w:val="auto"/>
+          <w:sz w:val="24"/>
+          <w:szCs w:val="24"/>
+        </w:rPr>
+        <w:t>Uses a b+-tree index on primary key "address", log(</w:t>
+      </w:r>
+      <w:proofErr w:type="spellStart"/>
+      <w:r>
+        <w:rPr>
+          <w:b w:val="0"/>
+          <w:bCs w:val="0"/>
+          <w:color w:val="auto"/>
+          <w:sz w:val="24"/>
+          <w:szCs w:val="24"/>
+        </w:rPr>
+        <w:t>n</w:t>
+      </w:r>
+      <w:proofErr w:type="spellEnd"/>
+      <w:r>
+        <w:rPr>
+          <w:b w:val="0"/>
+          <w:bCs w:val="0"/>
+          <w:color w:val="auto"/>
+          <w:sz w:val="24"/>
+          <w:szCs w:val="24"/>
+        </w:rPr>
+        <w:t>) to search</w:t>
+      </w:r>
+      <w:r>
+        <w:rPr>
+          <w:b w:val="0"/>
+          <w:bCs w:val="0"/>
+          <w:color w:val="auto"/>
+          <w:sz w:val="24"/>
+          <w:szCs w:val="24"/>
+        </w:rPr>
+        <w:t>. [1]</w:t>
+      </w:r>
+    </w:p>
+    <w:p w14:noSpellErr="1">
+      <w:pPr>
+        <w:pStyle w:val="ListParagraph"/>
+        <w:numPr>
+          <w:ilvl w:val="2"/>
+          <w:numId w:val="11"/>
+        </w:numPr>
+        <w:spacing w:after="0" w:line="240" w:lineRule="auto"/>
+        <w:jc w:val="both"/>
+        <w:rPr>
+          <w:rFonts w:ascii="Calibri" w:hAnsi="Calibri" w:eastAsia="Calibri" w:cs="Calibri"/>
+          <w:color w:val="auto"/>
+          <w:sz w:val="24"/>
+          <w:szCs w:val="24"/>
+        </w:rPr>
+      </w:pPr>
+      <w:r>
+        <w:rPr>
+          <w:b w:val="0"/>
+          <w:bCs w:val="0"/>
+          <w:color w:val="auto"/>
+          <w:sz w:val="24"/>
+          <w:szCs w:val="24"/>
+        </w:rPr>
+        <w:t>Insertions:</w:t>
+      </w:r>
+    </w:p>
+    <w:p>
+      <w:pPr>
+        <w:pStyle w:val="ListParagraph"/>
+        <w:numPr>
+          <w:ilvl w:val="3"/>
+          <w:numId w:val="11"/>
+        </w:numPr>
+        <w:spacing w:after="0" w:line="240" w:lineRule="auto"/>
+        <w:jc w:val="both"/>
+        <w:rPr>
+          <w:rFonts w:ascii="Calibri" w:hAnsi="Calibri" w:eastAsia="Calibri" w:cs="Calibri"/>
+          <w:strike w:val="1"/>
+          <w:color w:val="auto"/>
+          <w:sz w:val="24"/>
+          <w:szCs w:val="24"/>
+        </w:rPr>
+      </w:pPr>
+      <w:r>
+        <w:rPr>
+          <w:b w:val="0"/>
+          <w:bCs w:val="0"/>
+          <w:color w:val="auto"/>
+          <w:sz w:val="24"/>
+          <w:szCs w:val="24"/>
+        </w:rPr>
+        <w:t>Time</w:t>
+      </w:r>
+      <w:r>
+        <w:rPr>
+          <w:b w:val="0"/>
+          <w:bCs w:val="0"/>
+          <w:color w:val="auto"/>
+          <w:sz w:val="24"/>
+          <w:szCs w:val="24"/>
+        </w:rPr>
+        <w:t xml:space="preserve"> </w:t>
+      </w:r>
+      <w:r>
+        <w:rPr>
+          <w:b w:val="0"/>
+          <w:bCs w:val="0"/>
+          <w:color w:val="auto"/>
+          <w:sz w:val="24"/>
+          <w:szCs w:val="24"/>
+        </w:rPr>
+        <w:t>-</w:t>
+      </w:r>
+      <w:r>
+        <w:rPr>
+          <w:b w:val="0"/>
+          <w:bCs w:val="0"/>
+          <w:color w:val="auto"/>
+          <w:sz w:val="24"/>
+          <w:szCs w:val="24"/>
+        </w:rPr>
+        <w:t xml:space="preserve"> </w:t>
+      </w:r>
+      <w:r>
+        <w:rPr>
+          <w:b w:val="0"/>
+          <w:bCs w:val="0"/>
+          <w:strike w:val="1"/>
+          <w:color w:val="auto"/>
+          <w:sz w:val="24"/>
+          <w:szCs w:val="24"/>
+        </w:rPr>
+        <w:t>Lookup</w:t>
+      </w:r>
+      <w:r>
+        <w:rPr>
+          <w:b w:val="0"/>
+          <w:bCs w:val="0"/>
+          <w:strike w:val="1"/>
+          <w:color w:val="auto"/>
+          <w:sz w:val="24"/>
+          <w:szCs w:val="24"/>
+        </w:rPr>
+        <w:t xml:space="preserve"> to avoid error from existing PK (log(n)) + API call (constant "C") + insertion into DB (log(n) + C) = 2(log(n) + C) = O(log(n)).</w:t>
+      </w:r>
+      <w:r>
+        <w:rPr>
+          <w:b w:val="0"/>
+          <w:bCs w:val="0"/>
+          <w:strike w:val="0"/>
+          <w:dstrike w:val="0"/>
+          <w:color w:val="auto"/>
+          <w:sz w:val="24"/>
+          <w:szCs w:val="24"/>
+        </w:rPr>
+        <w:t xml:space="preserve"> It takes constant time to get data from the API, so the complexity ends up being O(log(n) + </w:t>
+      </w:r>
+      <w:proofErr w:type="spellStart"/>
+      <w:r>
+        <w:rPr>
+          <w:b w:val="0"/>
+          <w:bCs w:val="0"/>
+          <w:strike w:val="0"/>
+          <w:dstrike w:val="0"/>
+          <w:color w:val="auto"/>
+          <w:sz w:val="24"/>
+          <w:szCs w:val="24"/>
+        </w:rPr>
+        <w:t>nC</w:t>
+      </w:r>
+      <w:proofErr w:type="spellEnd"/>
+      <w:r>
+        <w:rPr>
+          <w:b w:val="0"/>
+          <w:bCs w:val="0"/>
+          <w:strike w:val="0"/>
+          <w:dstrike w:val="0"/>
+          <w:color w:val="auto"/>
+          <w:sz w:val="24"/>
+          <w:szCs w:val="24"/>
+        </w:rPr>
+        <w:t>) = o(n).</w:t>
+      </w:r>
+    </w:p>
+    <w:p w14:noSpellErr="1">
+      <w:pPr>
+        <w:pStyle w:val="ListParagraph"/>
+        <w:numPr>
+          <w:ilvl w:val="3"/>
+          <w:numId w:val="11"/>
+        </w:numPr>
+        <w:spacing w:after="0" w:line="240" w:lineRule="auto"/>
+        <w:jc w:val="both"/>
+        <w:rPr>
+          <w:rFonts w:ascii="Calibri" w:hAnsi="Calibri" w:eastAsia="Calibri" w:cs="Calibri"/>
+          <w:color w:val="auto"/>
+          <w:sz w:val="24"/>
+          <w:szCs w:val="24"/>
+        </w:rPr>
+      </w:pPr>
+      <w:r>
+        <w:rPr>
+          <w:b w:val="0"/>
+          <w:bCs w:val="0"/>
+          <w:color w:val="auto"/>
+          <w:sz w:val="24"/>
+          <w:szCs w:val="24"/>
+        </w:rPr>
+        <w:t>Space</w:t>
+      </w:r>
+      <w:r>
+        <w:rPr>
+          <w:b w:val="0"/>
+          <w:bCs w:val="0"/>
+          <w:color w:val="auto"/>
+          <w:sz w:val="24"/>
+          <w:szCs w:val="24"/>
+        </w:rPr>
+        <w:t xml:space="preserve"> -</w:t>
+      </w:r>
+      <w:r>
+        <w:rPr>
+          <w:b w:val="0"/>
+          <w:bCs w:val="0"/>
+          <w:color w:val="auto"/>
+          <w:sz w:val="24"/>
+          <w:szCs w:val="24"/>
+        </w:rPr>
+        <w:t xml:space="preserve"> Only current index node keys are stored in memory (say, "m" keys per node) + record for insertion (C ) = m + C = O(m).</w:t>
+      </w:r>
+    </w:p>
+    <w:p w14:noSpellErr="1">
+      <w:pPr>
+        <w:pStyle w:val="ListParagraph"/>
+        <w:numPr>
+          <w:ilvl w:val="2"/>
+          <w:numId w:val="11"/>
+        </w:numPr>
+        <w:spacing w:after="0" w:line="240" w:lineRule="auto"/>
+        <w:jc w:val="both"/>
+        <w:rPr>
+          <w:rFonts w:ascii="Calibri" w:hAnsi="Calibri" w:eastAsia="Calibri" w:cs="Calibri"/>
+          <w:color w:val="auto"/>
+          <w:sz w:val="24"/>
+          <w:szCs w:val="24"/>
+        </w:rPr>
+      </w:pPr>
+      <w:r>
+        <w:rPr>
+          <w:b w:val="0"/>
+          <w:bCs w:val="0"/>
+          <w:color w:val="auto"/>
+          <w:sz w:val="24"/>
+          <w:szCs w:val="24"/>
+        </w:rPr>
+        <w:t>Lookups:</w:t>
+      </w:r>
+    </w:p>
+    <w:p w14:noSpellErr="1">
+      <w:pPr>
+        <w:pStyle w:val="ListParagraph"/>
+        <w:numPr>
+          <w:ilvl w:val="3"/>
+          <w:numId w:val="11"/>
+        </w:numPr>
+        <w:spacing w:after="0" w:line="240" w:lineRule="auto"/>
+        <w:jc w:val="both"/>
+        <w:rPr>
+          <w:rFonts w:ascii="Calibri" w:hAnsi="Calibri" w:eastAsia="Calibri" w:cs="Calibri"/>
+          <w:strike w:val="1"/>
+          <w:color w:val="auto"/>
+          <w:sz w:val="24"/>
+          <w:szCs w:val="24"/>
+        </w:rPr>
+      </w:pPr>
+      <w:r>
+        <w:rPr>
+          <w:b w:val="0"/>
+          <w:bCs w:val="0"/>
+          <w:color w:val="auto"/>
+          <w:sz w:val="24"/>
+          <w:szCs w:val="24"/>
+        </w:rPr>
+        <w:t>Time</w:t>
+      </w:r>
+      <w:r>
+        <w:rPr>
+          <w:b w:val="0"/>
+          <w:bCs w:val="0"/>
+          <w:color w:val="auto"/>
+          <w:sz w:val="24"/>
+          <w:szCs w:val="24"/>
+        </w:rPr>
+        <w:t xml:space="preserve"> - </w:t>
+      </w:r>
+      <w:r>
+        <w:rPr>
+          <w:b w:val="0"/>
+          <w:bCs w:val="0"/>
+          <w:strike w:val="1"/>
+          <w:color w:val="auto"/>
+          <w:sz w:val="24"/>
+          <w:szCs w:val="24"/>
+        </w:rPr>
+        <w:t>For a single record, index search (log(</w:t>
+      </w:r>
+      <w:r>
+        <w:rPr>
+          <w:b w:val="0"/>
+          <w:bCs w:val="0"/>
+          <w:strike w:val="1"/>
+          <w:color w:val="auto"/>
+          <w:sz w:val="24"/>
+          <w:szCs w:val="24"/>
+        </w:rPr>
+        <w:t>n</w:t>
+      </w:r>
+      <w:r>
+        <w:rPr>
+          <w:b w:val="0"/>
+          <w:bCs w:val="0"/>
+          <w:strike w:val="1"/>
+          <w:color w:val="auto"/>
+          <w:sz w:val="24"/>
+          <w:szCs w:val="24"/>
+        </w:rPr>
+        <w:t>)) + transfer to memory (C ) = log(n) + C = O(log(n)). For multiple records, still O(log(n)) since C*(log(n)) = O(log(n)).</w:t>
+      </w:r>
+      <w:r>
+        <w:rPr>
+          <w:b w:val="0"/>
+          <w:bCs w:val="0"/>
+          <w:strike w:val="0"/>
+          <w:dstrike w:val="0"/>
+          <w:color w:val="auto"/>
+          <w:sz w:val="24"/>
+          <w:szCs w:val="24"/>
+        </w:rPr>
+        <w:t xml:space="preserve"> Using a index search has an O(log(n)) complexity, there is no transfer to memory.</w:t>
+      </w:r>
+    </w:p>
+    <w:p w14:noSpellErr="1">
+      <w:pPr>
+        <w:pStyle w:val="ListParagraph"/>
+        <w:numPr>
+          <w:ilvl w:val="3"/>
+          <w:numId w:val="11"/>
+        </w:numPr>
+        <w:spacing w:after="0" w:line="240" w:lineRule="auto"/>
+        <w:jc w:val="both"/>
+        <w:rPr>
+          <w:rFonts w:ascii="Calibri" w:hAnsi="Calibri" w:eastAsia="Calibri" w:cs="Calibri"/>
+          <w:color w:val="auto"/>
+          <w:sz w:val="24"/>
+          <w:szCs w:val="24"/>
+        </w:rPr>
+      </w:pPr>
+      <w:r>
+        <w:rPr>
+          <w:b w:val="0"/>
+          <w:bCs w:val="0"/>
+          <w:color w:val="auto"/>
+          <w:sz w:val="24"/>
+          <w:szCs w:val="24"/>
+        </w:rPr>
+        <w:t>Space</w:t>
+      </w:r>
+      <w:r>
+        <w:rPr>
+          <w:b w:val="0"/>
+          <w:bCs w:val="0"/>
+          <w:color w:val="auto"/>
+          <w:sz w:val="24"/>
+          <w:szCs w:val="24"/>
+        </w:rPr>
+        <w:t xml:space="preserve"> - Current index keys (m) + PK of record sought (1) = m + 1 = O(m).</w:t>
+      </w:r>
+    </w:p>
+    <w:p w14:noSpellErr="1">
+      <w:pPr>
+        <w:pStyle w:val="ListParagraph"/>
+        <w:numPr>
+          <w:ilvl w:val="1"/>
+          <w:numId w:val="11"/>
+        </w:numPr>
+        <w:spacing w:after="0" w:line="240" w:lineRule="auto"/>
+        <w:jc w:val="both"/>
+        <w:rPr>
+          <w:rFonts w:ascii="Calibri" w:hAnsi="Calibri" w:eastAsia="Calibri" w:cs="Calibri"/>
+          <w:color w:val="auto"/>
+          <w:sz w:val="24"/>
+          <w:szCs w:val="24"/>
+        </w:rPr>
+      </w:pPr>
+      <w:r>
+        <w:rPr>
+          <w:b w:val="0"/>
+          <w:bCs w:val="0"/>
+          <w:color w:val="auto"/>
+          <w:sz w:val="24"/>
+          <w:szCs w:val="24"/>
+        </w:rPr>
+        <w:t>Random Forest</w:t>
+      </w:r>
+    </w:p>
+    <w:p w14:noSpellErr="1">
+      <w:pPr>
+        <w:pStyle w:val="ListParagraph"/>
+        <w:numPr>
+          <w:ilvl w:val="2"/>
+          <w:numId w:val="11"/>
+        </w:numPr>
+        <w:spacing w:after="0" w:line="240" w:lineRule="auto"/>
+        <w:jc w:val="both"/>
+        <w:rPr>
+          <w:rFonts w:ascii="Calibri" w:hAnsi="Calibri" w:eastAsia="Calibri" w:cs="Calibri"/>
+          <w:color w:val="auto"/>
+          <w:sz w:val="24"/>
+          <w:szCs w:val="24"/>
+        </w:rPr>
+      </w:pPr>
+      <w:r>
+        <w:rPr>
+          <w:b w:val="0"/>
+          <w:bCs w:val="0"/>
+          <w:color w:val="auto"/>
+          <w:sz w:val="24"/>
+          <w:szCs w:val="24"/>
+        </w:rPr>
+        <w:t xml:space="preserve"> Algorithms:</w:t>
+      </w:r>
+    </w:p>
+    <w:p w14:noSpellErr="1">
+      <w:pPr>
+        <w:pStyle w:val="ListParagraph"/>
+        <w:numPr>
+          <w:ilvl w:val="3"/>
+          <w:numId w:val="11"/>
+        </w:numPr>
+        <w:spacing w:after="0" w:line="240" w:lineRule="auto"/>
+        <w:jc w:val="both"/>
+        <w:rPr>
+          <w:rFonts w:ascii="Calibri" w:hAnsi="Calibri" w:eastAsia="Calibri" w:cs="Calibri"/>
+          <w:color w:val="auto"/>
+          <w:sz w:val="24"/>
+          <w:szCs w:val="24"/>
+        </w:rPr>
+      </w:pPr>
+      <w:r>
+        <w:rPr>
+          <w:b w:val="0"/>
+          <w:bCs w:val="0"/>
+          <w:color w:val="auto"/>
+          <w:sz w:val="24"/>
+          <w:szCs w:val="24"/>
+        </w:rPr>
+        <w:t>Supervised learning as opposed to online learning.</w:t>
+      </w:r>
+    </w:p>
+    <w:p w14:noSpellErr="1">
+      <w:pPr>
+        <w:pStyle w:val="ListParagraph"/>
+        <w:numPr>
+          <w:ilvl w:val="3"/>
+          <w:numId w:val="11"/>
+        </w:numPr>
+        <w:spacing w:after="0" w:line="240" w:lineRule="auto"/>
+        <w:jc w:val="both"/>
+        <w:rPr>
+          <w:rFonts w:ascii="Calibri" w:hAnsi="Calibri" w:eastAsia="Calibri" w:cs="Calibri"/>
+          <w:color w:val="auto"/>
+          <w:sz w:val="24"/>
+          <w:szCs w:val="24"/>
+        </w:rPr>
+      </w:pPr>
+      <w:r>
+        <w:rPr>
+          <w:b w:val="0"/>
+          <w:bCs w:val="0"/>
+          <w:color w:val="auto"/>
+          <w:sz w:val="24"/>
+          <w:szCs w:val="24"/>
+        </w:rPr>
+        <w:t>Built with a multitude of Decision Trees.</w:t>
+      </w:r>
+    </w:p>
+    <w:p w14:noSpellErr="1">
+      <w:pPr>
+        <w:pStyle w:val="ListParagraph"/>
+        <w:numPr>
+          <w:ilvl w:val="3"/>
+          <w:numId w:val="11"/>
+        </w:numPr>
+        <w:spacing w:after="0" w:line="240" w:lineRule="auto"/>
+        <w:jc w:val="both"/>
+        <w:rPr>
+          <w:rFonts w:ascii="Calibri" w:hAnsi="Calibri" w:eastAsia="Calibri" w:cs="Calibri"/>
+          <w:color w:val="auto"/>
+          <w:sz w:val="24"/>
+          <w:szCs w:val="24"/>
+        </w:rPr>
+      </w:pPr>
+      <w:r>
+        <w:rPr>
+          <w:b w:val="0"/>
+          <w:bCs w:val="0"/>
+          <w:color w:val="auto"/>
+          <w:sz w:val="24"/>
+          <w:szCs w:val="24"/>
+        </w:rPr>
+        <w:t>Bootstrap sampling.</w:t>
+      </w:r>
+    </w:p>
+    <w:p w14:noSpellErr="1">
+      <w:pPr>
+        <w:pStyle w:val="ListParagraph"/>
+        <w:numPr>
+          <w:ilvl w:val="3"/>
+          <w:numId w:val="11"/>
+        </w:numPr>
+        <w:spacing w:after="0" w:line="240" w:lineRule="auto"/>
+        <w:jc w:val="both"/>
+        <w:rPr>
+          <w:rFonts w:ascii="Calibri" w:hAnsi="Calibri" w:eastAsia="Calibri" w:cs="Calibri"/>
+          <w:color w:val="auto"/>
+          <w:sz w:val="24"/>
+          <w:szCs w:val="24"/>
+        </w:rPr>
+      </w:pPr>
+      <w:r>
+        <w:rPr>
+          <w:b w:val="0"/>
+          <w:bCs w:val="0"/>
+          <w:color w:val="auto"/>
+          <w:sz w:val="24"/>
+          <w:szCs w:val="24"/>
+        </w:rPr>
+        <w:t>Aver</w:t>
+      </w:r>
+      <w:r>
+        <w:rPr>
+          <w:b w:val="0"/>
+          <w:bCs w:val="0"/>
+          <w:color w:val="auto"/>
+          <w:sz w:val="24"/>
+          <w:szCs w:val="24"/>
+        </w:rPr>
+        <w:t>a</w:t>
+      </w:r>
+      <w:r>
+        <w:rPr>
+          <w:b w:val="0"/>
+          <w:bCs w:val="0"/>
+          <w:color w:val="auto"/>
+          <w:sz w:val="24"/>
+          <w:szCs w:val="24"/>
+        </w:rPr>
+        <w:t>ging</w:t>
+      </w:r>
+      <w:r>
+        <w:rPr>
+          <w:b w:val="0"/>
+          <w:bCs w:val="0"/>
+          <w:color w:val="auto"/>
+          <w:sz w:val="24"/>
+          <w:szCs w:val="24"/>
+        </w:rPr>
+        <w:t xml:space="preserve"> tree results to reach a predicted classification.</w:t>
+      </w:r>
+    </w:p>
+    <w:p w14:noSpellErr="1">
+      <w:pPr>
+        <w:pStyle w:val="ListParagraph"/>
+        <w:numPr>
+          <w:ilvl w:val="2"/>
+          <w:numId w:val="11"/>
+        </w:numPr>
+        <w:spacing w:after="0" w:line="240" w:lineRule="auto"/>
+        <w:jc w:val="both"/>
+        <w:rPr>
+          <w:rFonts w:ascii="Calibri" w:hAnsi="Calibri" w:eastAsia="Calibri" w:cs="Calibri"/>
+          <w:color w:val="auto"/>
+          <w:sz w:val="24"/>
+          <w:szCs w:val="24"/>
+        </w:rPr>
+      </w:pPr>
+      <w:r>
+        <w:rPr>
+          <w:b w:val="0"/>
+          <w:bCs w:val="0"/>
+          <w:color w:val="auto"/>
+          <w:sz w:val="24"/>
+          <w:szCs w:val="24"/>
+        </w:rPr>
+        <w:t>Time and Space Complexity of Algorithms:</w:t>
+      </w:r>
+    </w:p>
+    <w:p>
+      <w:pPr>
+        <w:pStyle w:val="ListParagraph"/>
+        <w:numPr>
+          <w:ilvl w:val="3"/>
+          <w:numId w:val="11"/>
+        </w:numPr>
+        <w:spacing w:after="0" w:line="240" w:lineRule="auto"/>
+        <w:jc w:val="both"/>
+        <w:rPr>
+          <w:rFonts w:ascii="Calibri" w:hAnsi="Calibri" w:eastAsia="Calibri" w:cs="Calibri"/>
+          <w:color w:val="auto"/>
+          <w:sz w:val="24"/>
+          <w:szCs w:val="24"/>
+        </w:rPr>
+      </w:pPr>
+      <w:r>
+        <w:rPr>
+          <w:b w:val="0"/>
+          <w:bCs w:val="0"/>
+          <w:color w:val="auto"/>
+          <w:sz w:val="24"/>
+          <w:szCs w:val="24"/>
+        </w:rPr>
+        <w:t>Time</w:t>
+      </w:r>
+      <w:r>
+        <w:rPr>
+          <w:b w:val="0"/>
+          <w:bCs w:val="0"/>
+          <w:color w:val="auto"/>
+          <w:sz w:val="24"/>
+          <w:szCs w:val="24"/>
+        </w:rPr>
+        <w:t xml:space="preserve"> -</w:t>
+      </w:r>
+      <w:r>
+        <w:rPr>
+          <w:b w:val="0"/>
+          <w:bCs w:val="0"/>
+          <w:color w:val="auto"/>
+          <w:sz w:val="24"/>
+          <w:szCs w:val="24"/>
+        </w:rPr>
+        <w:t xml:space="preserve"> O(M(</w:t>
+      </w:r>
+      <w:proofErr w:type="spellStart"/>
+      <w:r>
+        <w:rPr>
+          <w:b w:val="0"/>
+          <w:bCs w:val="0"/>
+          <w:color w:val="auto"/>
+          <w:sz w:val="24"/>
+          <w:szCs w:val="24"/>
+        </w:rPr>
+        <w:t>mn</w:t>
+      </w:r>
+      <w:proofErr w:type="spellEnd"/>
+      <w:r>
+        <w:rPr>
+          <w:b w:val="0"/>
+          <w:bCs w:val="0"/>
+          <w:color w:val="auto"/>
+          <w:sz w:val="24"/>
+          <w:szCs w:val="24"/>
+        </w:rPr>
+        <w:t xml:space="preserve"> log n))</w:t>
+      </w:r>
+    </w:p>
+    <w:p>
+      <w:pPr>
+        <w:pStyle w:val="ListParagraph"/>
+        <w:numPr>
+          <w:ilvl w:val="3"/>
+          <w:numId w:val="11"/>
+        </w:numPr>
+        <w:spacing w:after="0" w:line="240" w:lineRule="auto"/>
+        <w:jc w:val="both"/>
+        <w:rPr>
+          <w:rFonts w:ascii="Calibri" w:hAnsi="Calibri" w:eastAsia="Calibri" w:cs="Calibri"/>
+          <w:color w:val="auto"/>
+          <w:sz w:val="24"/>
+          <w:szCs w:val="24"/>
+        </w:rPr>
+      </w:pPr>
+      <w:r>
+        <w:rPr>
+          <w:b w:val="0"/>
+          <w:bCs w:val="0"/>
+          <w:color w:val="auto"/>
+          <w:sz w:val="24"/>
+          <w:szCs w:val="24"/>
+        </w:rPr>
+        <w:t>Space</w:t>
+      </w:r>
+      <w:r>
+        <w:rPr>
+          <w:b w:val="0"/>
+          <w:bCs w:val="0"/>
+          <w:color w:val="auto"/>
+          <w:sz w:val="24"/>
+          <w:szCs w:val="24"/>
+        </w:rPr>
+        <w:t xml:space="preserve"> -</w:t>
+      </w:r>
+      <w:r>
+        <w:rPr>
+          <w:b w:val="0"/>
+          <w:bCs w:val="0"/>
+          <w:color w:val="auto"/>
+          <w:sz w:val="24"/>
+          <w:szCs w:val="24"/>
+        </w:rPr>
+        <w:t xml:space="preserve"> </w:t>
+      </w:r>
+      <w:proofErr w:type="spellStart"/>
+      <w:r>
+        <w:rPr>
+          <w:b w:val="0"/>
+          <w:bCs w:val="0"/>
+          <w:color w:val="auto"/>
+          <w:sz w:val="24"/>
+          <w:szCs w:val="24"/>
+        </w:rPr>
+        <w:t>O(</w:t>
+      </w:r>
+      <w:r>
+        <w:rPr>
+          <w:b w:val="0"/>
+          <w:bCs w:val="0"/>
+          <w:color w:val="auto"/>
+          <w:sz w:val="24"/>
+          <w:szCs w:val="24"/>
+        </w:rPr>
+        <w:t>mn</w:t>
+      </w:r>
+      <w:proofErr w:type="spellEnd"/>
+      <w:r>
+        <w:rPr>
+          <w:b w:val="0"/>
+          <w:bCs w:val="0"/>
+          <w:color w:val="auto"/>
+          <w:sz w:val="24"/>
+          <w:szCs w:val="24"/>
+        </w:rPr>
+        <w:t xml:space="preserve"> log n)</w:t>
+      </w:r>
+    </w:p>
+    <w:p w14:noSpellErr="1">
+      <w:pPr>
+        <w:pStyle w:val="ListParagraph"/>
+        <w:numPr>
+          <w:ilvl w:val="3"/>
+          <w:numId w:val="11"/>
+        </w:numPr>
+        <w:spacing w:after="0" w:line="240" w:lineRule="auto"/>
+        <w:jc w:val="both"/>
+        <w:rPr>
+          <w:rFonts w:ascii="Calibri" w:hAnsi="Calibri" w:eastAsia="Calibri" w:cs="Calibri"/>
+          <w:color w:val="auto"/>
+          <w:sz w:val="24"/>
+          <w:szCs w:val="24"/>
+        </w:rPr>
+      </w:pPr>
+      <w:r>
+        <w:rPr>
+          <w:b w:val="0"/>
+          <w:bCs w:val="0"/>
+          <w:color w:val="auto"/>
+          <w:sz w:val="24"/>
+          <w:szCs w:val="24"/>
+        </w:rPr>
+        <w:t>Where M=number of trees, m=number of features, and n=number of elements in the dataset.</w:t>
+      </w:r>
+      <w:r>
+        <w:rPr>
+          <w:b w:val="0"/>
+          <w:bCs w:val="0"/>
+          <w:color w:val="auto"/>
+          <w:sz w:val="24"/>
+          <w:szCs w:val="24"/>
+        </w:rPr>
+        <w:t xml:space="preserve"> [2</w:t>
+      </w:r>
+      <w:r>
+        <w:rPr>
+          <w:b w:val="0"/>
+          <w:bCs w:val="0"/>
+          <w:color w:val="auto"/>
+          <w:sz w:val="24"/>
+          <w:szCs w:val="24"/>
+        </w:rPr>
+        <w:t>]</w:t>
+      </w:r>
+    </w:p>
+    <w:p w14:noSpellErr="1">
+      <w:pPr>
+        <w:pStyle w:val="ListParagraph"/>
+        <w:numPr>
+          <w:ilvl w:val="3"/>
+          <w:numId w:val="11"/>
+        </w:numPr>
+        <w:spacing w:after="0" w:line="240" w:lineRule="auto"/>
+        <w:jc w:val="both"/>
+        <w:rPr>
+          <w:rFonts w:ascii="Calibri" w:hAnsi="Calibri" w:eastAsia="Calibri" w:cs="Calibri"/>
+          <w:color w:val="auto"/>
+          <w:sz w:val="24"/>
+          <w:szCs w:val="24"/>
+        </w:rPr>
+      </w:pPr>
+      <w:r>
+        <w:rPr>
+          <w:b w:val="0"/>
+          <w:bCs w:val="0"/>
+          <w:color w:val="auto"/>
+          <w:sz w:val="24"/>
+          <w:szCs w:val="24"/>
+        </w:rPr>
+        <w:t>This is an estimate, but our algorithm will likely be faster due to processing trees in parallel.</w:t>
+      </w:r>
+    </w:p>
+    <w:p w14:noSpellErr="1">
+      <w:pPr>
+        <w:pStyle w:val="ListParagraph"/>
+        <w:numPr>
+          <w:ilvl w:val="1"/>
+          <w:numId w:val="11"/>
+        </w:numPr>
+        <w:spacing w:after="0" w:line="240" w:lineRule="auto"/>
+        <w:jc w:val="both"/>
+        <w:rPr>
+          <w:rFonts w:ascii="Calibri" w:hAnsi="Calibri" w:eastAsia="Calibri" w:cs="Calibri"/>
+          <w:color w:val="auto"/>
+          <w:sz w:val="24"/>
+          <w:szCs w:val="24"/>
+        </w:rPr>
+      </w:pPr>
+      <w:r>
+        <w:rPr>
+          <w:b w:val="0"/>
+          <w:bCs w:val="0"/>
+          <w:color w:val="auto"/>
+          <w:sz w:val="24"/>
+          <w:szCs w:val="24"/>
+        </w:rPr>
+        <w:t>Overall System</w:t>
+      </w:r>
+    </w:p>
+    <w:p w14:noSpellErr="1">
+      <w:pPr>
+        <w:pStyle w:val="ListParagraph"/>
+        <w:numPr>
+          <w:ilvl w:val="2"/>
+          <w:numId w:val="11"/>
+        </w:numPr>
+        <w:spacing w:after="0" w:line="240" w:lineRule="auto"/>
+        <w:jc w:val="both"/>
+        <w:rPr>
+          <w:rFonts w:ascii="Calibri" w:hAnsi="Calibri" w:eastAsia="Calibri" w:cs="Calibri"/>
+          <w:color w:val="auto"/>
+          <w:sz w:val="24"/>
+          <w:szCs w:val="24"/>
+        </w:rPr>
+      </w:pPr>
+      <w:r>
+        <w:rPr>
+          <w:b w:val="0"/>
+          <w:bCs w:val="0"/>
+          <w:color w:val="auto"/>
+          <w:sz w:val="24"/>
+          <w:szCs w:val="24"/>
+        </w:rPr>
+        <w:t>Time complexity of database query: O(log n)</w:t>
+      </w:r>
+    </w:p>
+    <w:p>
+      <w:pPr>
+        <w:pStyle w:val="ListParagraph"/>
+        <w:numPr>
+          <w:ilvl w:val="2"/>
+          <w:numId w:val="11"/>
+        </w:numPr>
+        <w:spacing w:after="0" w:line="240" w:lineRule="auto"/>
+        <w:jc w:val="both"/>
+        <w:rPr>
+          <w:rFonts w:ascii="Calibri" w:hAnsi="Calibri" w:eastAsia="Calibri" w:cs="Calibri"/>
+          <w:color w:val="auto"/>
+          <w:sz w:val="24"/>
+          <w:szCs w:val="24"/>
+        </w:rPr>
+      </w:pPr>
+      <w:r>
+        <w:rPr>
+          <w:b w:val="0"/>
+          <w:bCs w:val="0"/>
+          <w:color w:val="auto"/>
+          <w:sz w:val="24"/>
+          <w:szCs w:val="24"/>
+        </w:rPr>
+        <w:t>Time complexity of Random Forest: O(M(</w:t>
+      </w:r>
+      <w:proofErr w:type="spellStart"/>
+      <w:r>
+        <w:rPr>
+          <w:b w:val="0"/>
+          <w:bCs w:val="0"/>
+          <w:color w:val="auto"/>
+          <w:sz w:val="24"/>
+          <w:szCs w:val="24"/>
+        </w:rPr>
+        <w:t>mn</w:t>
+      </w:r>
+      <w:proofErr w:type="spellEnd"/>
+      <w:r>
+        <w:rPr>
+          <w:b w:val="0"/>
+          <w:bCs w:val="0"/>
+          <w:color w:val="auto"/>
+          <w:sz w:val="24"/>
+          <w:szCs w:val="24"/>
+        </w:rPr>
+        <w:t xml:space="preserve"> log(n)))</w:t>
+      </w:r>
+    </w:p>
+    <w:p>
+      <w:pPr>
+        <w:pStyle w:val="ListParagraph"/>
+        <w:numPr>
+          <w:ilvl w:val="2"/>
+          <w:numId w:val="11"/>
+        </w:numPr>
+        <w:spacing w:after="0" w:line="240" w:lineRule="auto"/>
+        <w:jc w:val="both"/>
+        <w:rPr>
+          <w:rFonts w:ascii="Calibri" w:hAnsi="Calibri" w:eastAsia="Calibri" w:cs="Calibri"/>
+          <w:color w:val="auto"/>
+          <w:sz w:val="24"/>
+          <w:szCs w:val="24"/>
+        </w:rPr>
+      </w:pPr>
+      <w:r>
+        <w:rPr>
+          <w:b w:val="0"/>
+          <w:bCs w:val="0"/>
+          <w:color w:val="auto"/>
+          <w:sz w:val="24"/>
+          <w:szCs w:val="24"/>
+        </w:rPr>
+        <w:t>O(M(</w:t>
+      </w:r>
+      <w:proofErr w:type="spellStart"/>
+      <w:r>
+        <w:rPr>
+          <w:b w:val="0"/>
+          <w:bCs w:val="0"/>
+          <w:color w:val="auto"/>
+          <w:sz w:val="24"/>
+          <w:szCs w:val="24"/>
+        </w:rPr>
+        <w:t>mn</w:t>
+      </w:r>
+      <w:proofErr w:type="spellEnd"/>
+      <w:r>
+        <w:rPr>
+          <w:b w:val="0"/>
+          <w:bCs w:val="0"/>
+          <w:color w:val="auto"/>
+          <w:sz w:val="24"/>
+          <w:szCs w:val="24"/>
+        </w:rPr>
+        <w:t xml:space="preserve"> log n)) + O(log(n))</w:t>
+      </w:r>
+    </w:p>
+    <w:p w14:noSpellErr="1">
+      <w:pPr>
+        <w:pStyle w:val="ListParagraph"/>
+        <w:numPr>
+          <w:ilvl w:val="2"/>
+          <w:numId w:val="11"/>
+        </w:numPr>
+        <w:spacing w:after="0" w:line="240" w:lineRule="auto"/>
+        <w:jc w:val="both"/>
+        <w:rPr>
+          <w:rFonts w:ascii="Calibri" w:hAnsi="Calibri" w:eastAsia="Calibri" w:cs="Calibri"/>
+          <w:color w:val="auto"/>
+          <w:sz w:val="24"/>
+          <w:szCs w:val="24"/>
+        </w:rPr>
+      </w:pPr>
+      <w:r>
+        <w:rPr>
+          <w:b w:val="0"/>
+          <w:bCs w:val="0"/>
+          <w:color w:val="auto"/>
+          <w:sz w:val="24"/>
+          <w:szCs w:val="24"/>
+        </w:rPr>
+        <w:t>Random Forest dominates</w:t>
+      </w:r>
+    </w:p>
+    <w:p>
+      <w:pPr>
+        <w:pStyle w:val="ListParagraph"/>
+        <w:numPr>
+          <w:ilvl w:val="2"/>
+          <w:numId w:val="11"/>
+        </w:numPr>
+        <w:spacing w:after="0" w:line="240" w:lineRule="auto"/>
+        <w:jc w:val="both"/>
+        <w:rPr>
+          <w:rFonts w:ascii="Calibri" w:hAnsi="Calibri" w:eastAsia="Calibri" w:cs="Calibri"/>
+          <w:color w:val="auto"/>
+          <w:sz w:val="24"/>
+          <w:szCs w:val="24"/>
+        </w:rPr>
+      </w:pPr>
+      <w:r>
+        <w:rPr>
+          <w:b w:val="0"/>
+          <w:bCs w:val="0"/>
+          <w:color w:val="auto"/>
+          <w:sz w:val="24"/>
+          <w:szCs w:val="24"/>
+        </w:rPr>
+        <w:t>Time complexity of system: O(M(</w:t>
+      </w:r>
+      <w:proofErr w:type="spellStart"/>
+      <w:r>
+        <w:rPr>
+          <w:b w:val="0"/>
+          <w:bCs w:val="0"/>
+          <w:color w:val="auto"/>
+          <w:sz w:val="24"/>
+          <w:szCs w:val="24"/>
+        </w:rPr>
+        <w:t>mn</w:t>
+      </w:r>
+      <w:proofErr w:type="spellEnd"/>
+      <w:r>
+        <w:rPr>
+          <w:b w:val="0"/>
+          <w:bCs w:val="0"/>
+          <w:color w:val="auto"/>
+          <w:sz w:val="24"/>
+          <w:szCs w:val="24"/>
+        </w:rPr>
+        <w:t xml:space="preserve"> log(n)))</w:t>
+      </w:r>
+    </w:p>
+    <w:p w14:noSpellErr="1">
+      <w:pPr>
+        <w:pStyle w:val="Normal"/>
+        <w:spacing w:after="0" w:line="240" w:lineRule="auto"/>
+        <w:ind w:left="720"/>
+        <w:jc w:val="both"/>
+        <w:rPr>
+          <w:b w:val="0"/>
+          <w:bCs w:val="0"/>
+          <w:color w:val="auto"/>
+          <w:sz w:val="24"/>
+          <w:szCs w:val="24"/>
+        </w:rPr>
+      </w:pPr>
     </w:p>
     <w:p w14:noSpellErr="1">
       <w:pPr>
@@ -7116,7 +9901,29 @@
           <w:szCs w:val="24"/>
           <w:u w:val="none"/>
         </w:rPr>
-        <w:t xml:space="preserve"> Primary key on street address. We might also add a secondary index on zip code.</w:t>
+        <w:t xml:space="preserve"> Primary key on street address. </w:t>
+      </w:r>
+      <w:r>
+        <w:rPr>
+          <w:b w:val="0"/>
+          <w:bCs w:val="0"/>
+          <w:color w:val="auto"/>
+          <w:sz w:val="24"/>
+          <w:szCs w:val="24"/>
+          <w:u w:val="none"/>
+        </w:rPr>
+        <w:t>There is also</w:t>
+      </w:r>
+      <w:r>
+        <w:rPr>
+          <w:b w:val="0"/>
+          <w:bCs w:val="0"/>
+          <w:color w:val="auto"/>
+          <w:sz w:val="24"/>
+          <w:szCs w:val="24"/>
+          <w:u w:val="none"/>
+        </w:rPr>
+        <w:t xml:space="preserve"> a secondary index on zip code.</w:t>
       </w:r>
     </w:p>
     <w:p w14:noSpellErr="1">
@@ -7137,6 +9944,18 @@
         <w:spacing w:after="0" w:line="240" w:lineRule="auto"/>
         <w:jc w:val="both"/>
         <w:rPr>
+          <w:color w:val="auto"/>
+          <w:sz w:val="24"/>
+          <w:szCs w:val="24"/>
+        </w:rPr>
+      </w:pPr>
+    </w:p>
+    <w:p w14:noSpellErr="1">
+      <w:pPr>
+        <w:pStyle w:val="Normal"/>
+        <w:spacing w:after="0" w:line="240" w:lineRule="auto"/>
+        <w:jc w:val="both"/>
+        <w:rPr>
           <w:b w:val="1"/>
           <w:bCs w:val="1"/>
           <w:color w:val="auto"/>
@@ -7162,7 +9981,37 @@
           <w:sz w:val="24"/>
           <w:szCs w:val="24"/>
         </w:rPr>
-        <w:t xml:space="preserve"> (new)</w:t>
+        <w:t xml:space="preserve"> (</w:t>
+      </w:r>
+      <w:r>
+        <w:rPr>
+          <w:b w:val="1"/>
+          <w:bCs w:val="1"/>
+          <w:color w:val="FF0000"/>
+          <w:sz w:val="24"/>
+          <w:szCs w:val="24"/>
+        </w:rPr>
+        <w:t>New S</w:t>
+      </w:r>
+      <w:r>
+        <w:rPr>
+          <w:b w:val="1"/>
+          <w:bCs w:val="1"/>
+          <w:color w:val="FF0000"/>
+          <w:sz w:val="24"/>
+          <w:szCs w:val="24"/>
+        </w:rPr>
+        <w:t>ection</w:t>
+      </w:r>
+      <w:r>
+        <w:rPr>
+          <w:b w:val="1"/>
+          <w:bCs w:val="1"/>
+          <w:color w:val="FF0000"/>
+          <w:sz w:val="24"/>
+          <w:szCs w:val="24"/>
+        </w:rPr>
+        <w:t>)</w:t>
       </w:r>
       <w:r>
         <w:rPr>
@@ -7188,6 +10037,8 @@
           <w:szCs w:val="24"/>
         </w:rPr>
       </w:pPr>
+      <w:proofErr w:type="spellStart"/>
+      <w:proofErr w:type="spellEnd"/>
     </w:p>
     <w:p w14:noSpellErr="1">
       <w:pPr>
@@ -7205,6 +10056,120 @@
           <w:szCs w:val="24"/>
         </w:rPr>
       </w:pPr>
+      <w:r>
+        <w:rPr>
+          <w:rFonts w:ascii="Calibri" w:hAnsi="Calibri" w:eastAsia="Calibri" w:cs="Calibri"/>
+          <w:color w:val="auto"/>
+          <w:sz w:val="24"/>
+          <w:szCs w:val="24"/>
+        </w:rPr>
+        <w:t xml:space="preserve">Silberschatz, Abraham, et al. </w:t>
+      </w:r>
+      <w:r>
+        <w:rPr>
+          <w:rFonts w:ascii="Calibri" w:hAnsi="Calibri" w:eastAsia="Calibri" w:cs="Calibri"/>
+          <w:i w:val="1"/>
+          <w:iCs w:val="1"/>
+          <w:color w:val="auto"/>
+          <w:sz w:val="24"/>
+          <w:szCs w:val="24"/>
+        </w:rPr>
+        <w:t>Database Systems Concepts</w:t>
+      </w:r>
+      <w:r>
+        <w:rPr>
+          <w:rFonts w:ascii="Calibri" w:hAnsi="Calibri" w:eastAsia="Calibri" w:cs="Calibri"/>
+          <w:color w:val="auto"/>
+          <w:sz w:val="24"/>
+          <w:szCs w:val="24"/>
+        </w:rPr>
+        <w:t>, 6</w:t>
+      </w:r>
+      <w:r>
+        <w:rPr>
+          <w:rFonts w:ascii="Calibri" w:hAnsi="Calibri" w:eastAsia="Calibri" w:cs="Calibri"/>
+          <w:color w:val="auto"/>
+          <w:sz w:val="24"/>
+          <w:szCs w:val="24"/>
+          <w:vertAlign w:val="superscript"/>
+        </w:rPr>
+        <w:t>th</w:t>
+      </w:r>
+      <w:r>
+        <w:rPr>
+          <w:rFonts w:ascii="Calibri" w:hAnsi="Calibri" w:eastAsia="Calibri" w:cs="Calibri"/>
+          <w:color w:val="auto"/>
+          <w:sz w:val="24"/>
+          <w:szCs w:val="24"/>
+        </w:rPr>
+        <w:t xml:space="preserve"> Ed. P.490.</w:t>
+      </w:r>
+    </w:p>
+    <w:p>
+      <w:pPr>
+        <w:pStyle w:val="ListParagraph"/>
+        <w:numPr>
+          <w:ilvl w:val="0"/>
+          <w:numId w:val="12"/>
+        </w:numPr>
+        <w:spacing w:after="0" w:line="240" w:lineRule="auto"/>
+        <w:jc w:val="both"/>
+        <w:rPr>
+          <w:rFonts w:ascii="Calibri" w:hAnsi="Calibri" w:eastAsia="Calibri" w:cs="Calibri"/>
+          <w:color w:val="auto"/>
+          <w:sz w:val="24"/>
+          <w:szCs w:val="24"/>
+        </w:rPr>
+      </w:pPr>
+      <w:proofErr w:type="spellStart"/>
+      <w:r>
+        <w:rPr>
+          <w:rFonts w:ascii="Calibri" w:hAnsi="Calibri" w:eastAsia="Calibri" w:cs="Calibri"/>
+          <w:color w:val="auto"/>
+          <w:sz w:val="24"/>
+          <w:szCs w:val="24"/>
+        </w:rPr>
+        <w:t>Vens</w:t>
+      </w:r>
+      <w:proofErr w:type="spellEnd"/>
+      <w:r>
+        <w:rPr>
+          <w:rFonts w:ascii="Calibri" w:hAnsi="Calibri" w:eastAsia="Calibri" w:cs="Calibri"/>
+          <w:color w:val="auto"/>
+          <w:sz w:val="24"/>
+          <w:szCs w:val="24"/>
+        </w:rPr>
+        <w:t xml:space="preserve">, Costa, </w:t>
+      </w:r>
+      <w:r>
+        <w:rPr>
+          <w:rFonts w:ascii="Calibri" w:hAnsi="Calibri" w:eastAsia="Calibri" w:cs="Calibri"/>
+          <w:i w:val="1"/>
+          <w:iCs w:val="1"/>
+          <w:color w:val="auto"/>
+          <w:sz w:val="24"/>
+          <w:szCs w:val="24"/>
+        </w:rPr>
+        <w:t>Random Forest Based Feature Induction, Data Minin</w:t>
+      </w:r>
+      <w:r>
+        <w:rPr>
+          <w:rFonts w:ascii="Calibri" w:hAnsi="Calibri" w:eastAsia="Calibri" w:cs="Calibri"/>
+          <w:color w:val="auto"/>
+          <w:sz w:val="24"/>
+          <w:szCs w:val="24"/>
+        </w:rPr>
+        <w:t>g, 2011</w:t>
+      </w:r>
+      <w:r>
+        <w:rPr>
+          <w:rFonts w:ascii="Calibri" w:hAnsi="Calibri" w:eastAsia="Calibri" w:cs="Calibri"/>
+          <w:color w:val="auto"/>
+          <w:sz w:val="24"/>
+          <w:szCs w:val="24"/>
+        </w:rPr>
+        <w:t>.</w:t>
+      </w:r>
     </w:p>
     <w:sectPr>
       <w:headerReference w:type="default" r:id="rId11"/>
@@ -7325,6 +10290,557 @@
 
 <file path=word/numbering.xml><?xml version="1.0" encoding="utf-8"?>
 <w:numbering xmlns:wpc="http://schemas.microsoft.com/office/word/2010/wordprocessingCanvas" xmlns:cx="http://schemas.microsoft.com/office/drawing/2014/chartex" xmlns:cx1="http://schemas.microsoft.com/office/drawing/2015/9/8/chartex" xmlns:cx2="http://schemas.microsoft.com/office/drawing/2015/10/21/chartex" xmlns:cx3="http://schemas.microsoft.com/office/drawing/2016/5/9/chartex" xmlns:cx4="http://schemas.microsoft.com/office/drawing/2016/5/10/chartex" xmlns:cx5="http://schemas.microsoft.com/office/drawing/2016/5/11/chartex" xmlns:mc="http://schemas.openxmlformats.org/markup-compatibility/2006" xmlns:o="urn:schemas-microsoft-com:office:office" xmlns:r="http://schemas.openxmlformats.org/officeDocument/2006/relationships" xmlns:m="http://schemas.openxmlformats.org/officeDocument/2006/math" xmlns:v="urn:schemas-microsoft-com:vml" xmlns:wp14="http://schemas.microsoft.com/office/word/2010/wordprocessingDrawing" xmlns:wp="http://schemas.openxmlformats.org/drawingml/2006/wordprocessingDrawing" xmlns:w10="urn:schemas-microsoft-com:office:word" xmlns:w="http://schemas.openxmlformats.org/wordprocessingml/2006/main" xmlns:w14="http://schemas.microsoft.com/office/word/2010/wordml" xmlns:w15="http://schemas.microsoft.com/office/word/2012/wordml" xmlns:w16se="http://schemas.microsoft.com/office/word/2015/wordml/symex" xmlns:wpg="http://schemas.microsoft.com/office/word/2010/wordprocessingGroup" xmlns:wpi="http://schemas.microsoft.com/office/word/2010/wordprocessingInk" xmlns:wne="http://schemas.microsoft.com/office/word/2006/wordml" xmlns:wps="http://schemas.microsoft.com/office/word/2010/wordprocessingShape" mc:Ignorable="w14 w15 w16se wp14">
+  <w:abstractNum xmlns:w="http://schemas.openxmlformats.org/wordprocessingml/2006/main" w:abstractNumId="17">
+    <w:multiLevelType xmlns:w="http://schemas.openxmlformats.org/wordprocessingml/2006/main" w:val="hybridMultilevel"/>
+    <w:lvl xmlns:w="http://schemas.openxmlformats.org/wordprocessingml/2006/main" w:ilvl="0">
+      <w:start w:val="1"/>
+      <w:numFmt w:val="bullet"/>
+      <w:lvlText w:val=""/>
+      <w:lvlJc w:val="left"/>
+      <w:pPr>
+        <w:ind w:left="720" w:hanging="360"/>
+      </w:pPr>
+      <w:rPr>
+        <w:rFonts w:hint="default" w:ascii="Symbol" w:hAnsi="Symbol"/>
+      </w:rPr>
+    </w:lvl>
+    <w:lvl xmlns:w="http://schemas.openxmlformats.org/wordprocessingml/2006/main" w:ilvl="1">
+      <w:start w:val="1"/>
+      <w:numFmt w:val="bullet"/>
+      <w:lvlText w:val="o"/>
+      <w:lvlJc w:val="left"/>
+      <w:pPr>
+        <w:ind w:left="1440" w:hanging="360"/>
+      </w:pPr>
+      <w:rPr>
+        <w:rFonts w:hint="default" w:ascii="Courier New" w:hAnsi="Courier New"/>
+      </w:rPr>
+    </w:lvl>
+    <w:lvl xmlns:w="http://schemas.openxmlformats.org/wordprocessingml/2006/main" w:ilvl="2">
+      <w:start w:val="1"/>
+      <w:numFmt w:val="bullet"/>
+      <w:lvlText w:val=""/>
+      <w:lvlJc w:val="left"/>
+      <w:pPr>
+        <w:ind w:left="2160" w:hanging="360"/>
+      </w:pPr>
+      <w:rPr>
+        <w:rFonts w:hint="default" w:ascii="Wingdings" w:hAnsi="Wingdings"/>
+      </w:rPr>
+    </w:lvl>
+    <w:lvl xmlns:w="http://schemas.openxmlformats.org/wordprocessingml/2006/main" w:ilvl="3">
+      <w:start w:val="1"/>
+      <w:numFmt w:val="bullet"/>
+      <w:lvlText w:val=""/>
+      <w:lvlJc w:val="left"/>
+      <w:pPr>
+        <w:ind w:left="2880" w:hanging="360"/>
+      </w:pPr>
+      <w:rPr>
+        <w:rFonts w:hint="default" w:ascii="Symbol" w:hAnsi="Symbol"/>
+      </w:rPr>
+    </w:lvl>
+    <w:lvl xmlns:w="http://schemas.openxmlformats.org/wordprocessingml/2006/main" w:ilvl="4">
+      <w:start w:val="1"/>
+      <w:numFmt w:val="bullet"/>
+      <w:lvlText w:val="o"/>
+      <w:lvlJc w:val="left"/>
+      <w:pPr>
+        <w:ind w:left="3600" w:hanging="360"/>
+      </w:pPr>
+      <w:rPr>
+        <w:rFonts w:hint="default" w:ascii="Courier New" w:hAnsi="Courier New"/>
+      </w:rPr>
+    </w:lvl>
+    <w:lvl xmlns:w="http://schemas.openxmlformats.org/wordprocessingml/2006/main" w:ilvl="5">
+      <w:start w:val="1"/>
+      <w:numFmt w:val="bullet"/>
+      <w:lvlText w:val=""/>
+      <w:lvlJc w:val="left"/>
+      <w:pPr>
+        <w:ind w:left="4320" w:hanging="360"/>
+      </w:pPr>
+      <w:rPr>
+        <w:rFonts w:hint="default" w:ascii="Wingdings" w:hAnsi="Wingdings"/>
+      </w:rPr>
+    </w:lvl>
+    <w:lvl xmlns:w="http://schemas.openxmlformats.org/wordprocessingml/2006/main" w:ilvl="6">
+      <w:start w:val="1"/>
+      <w:numFmt w:val="bullet"/>
+      <w:lvlText w:val=""/>
+      <w:lvlJc w:val="left"/>
+      <w:pPr>
+        <w:ind w:left="5040" w:hanging="360"/>
+      </w:pPr>
+      <w:rPr>
+        <w:rFonts w:hint="default" w:ascii="Symbol" w:hAnsi="Symbol"/>
+      </w:rPr>
+    </w:lvl>
+    <w:lvl xmlns:w="http://schemas.openxmlformats.org/wordprocessingml/2006/main" w:ilvl="7">
+      <w:start w:val="1"/>
+      <w:numFmt w:val="bullet"/>
+      <w:lvlText w:val="o"/>
+      <w:lvlJc w:val="left"/>
+      <w:pPr>
+        <w:ind w:left="5760" w:hanging="360"/>
+      </w:pPr>
+      <w:rPr>
+        <w:rFonts w:hint="default" w:ascii="Courier New" w:hAnsi="Courier New"/>
+      </w:rPr>
+    </w:lvl>
+    <w:lvl xmlns:w="http://schemas.openxmlformats.org/wordprocessingml/2006/main" w:ilvl="8">
+      <w:start w:val="1"/>
+      <w:numFmt w:val="bullet"/>
+      <w:lvlText w:val=""/>
+      <w:lvlJc w:val="left"/>
+      <w:pPr>
+        <w:ind w:left="6480" w:hanging="360"/>
+      </w:pPr>
+      <w:rPr>
+        <w:rFonts w:hint="default" w:ascii="Wingdings" w:hAnsi="Wingdings"/>
+      </w:rPr>
+    </w:lvl>
+  </w:abstractNum>
+  <w:abstractNum xmlns:w="http://schemas.openxmlformats.org/wordprocessingml/2006/main" w:abstractNumId="16">
+    <w:multiLevelType xmlns:w="http://schemas.openxmlformats.org/wordprocessingml/2006/main" w:val="hybridMultilevel"/>
+    <w:lvl xmlns:w="http://schemas.openxmlformats.org/wordprocessingml/2006/main" w:ilvl="0">
+      <w:start w:val="1"/>
+      <w:numFmt w:val="bullet"/>
+      <w:lvlText w:val=""/>
+      <w:lvlJc w:val="left"/>
+      <w:pPr>
+        <w:ind w:left="720" w:hanging="360"/>
+      </w:pPr>
+      <w:rPr>
+        <w:rFonts w:hint="default" w:ascii="Symbol" w:hAnsi="Symbol"/>
+      </w:rPr>
+    </w:lvl>
+    <w:lvl xmlns:w="http://schemas.openxmlformats.org/wordprocessingml/2006/main" w:ilvl="1">
+      <w:start w:val="1"/>
+      <w:numFmt w:val="bullet"/>
+      <w:lvlText w:val="o"/>
+      <w:lvlJc w:val="left"/>
+      <w:pPr>
+        <w:ind w:left="1440" w:hanging="360"/>
+      </w:pPr>
+      <w:rPr>
+        <w:rFonts w:hint="default" w:ascii="Courier New" w:hAnsi="Courier New"/>
+      </w:rPr>
+    </w:lvl>
+    <w:lvl xmlns:w="http://schemas.openxmlformats.org/wordprocessingml/2006/main" w:ilvl="2">
+      <w:start w:val="1"/>
+      <w:numFmt w:val="lowerRoman"/>
+      <w:lvlText w:val="%3."/>
+      <w:lvlJc w:val="left"/>
+      <w:pPr>
+        <w:ind w:left="2160" w:hanging="360"/>
+      </w:pPr>
+      <w:rPr/>
+    </w:lvl>
+    <w:lvl xmlns:w="http://schemas.openxmlformats.org/wordprocessingml/2006/main" w:ilvl="3">
+      <w:start w:val="1"/>
+      <w:numFmt w:val="bullet"/>
+      <w:lvlText w:val=""/>
+      <w:lvlJc w:val="left"/>
+      <w:pPr>
+        <w:ind w:left="2880" w:hanging="360"/>
+      </w:pPr>
+      <w:rPr>
+        <w:rFonts w:hint="default" w:ascii="Symbol" w:hAnsi="Symbol"/>
+      </w:rPr>
+    </w:lvl>
+    <w:lvl xmlns:w="http://schemas.openxmlformats.org/wordprocessingml/2006/main" w:ilvl="4">
+      <w:start w:val="1"/>
+      <w:numFmt w:val="bullet"/>
+      <w:lvlText w:val="o"/>
+      <w:lvlJc w:val="left"/>
+      <w:pPr>
+        <w:ind w:left="3600" w:hanging="360"/>
+      </w:pPr>
+      <w:rPr>
+        <w:rFonts w:hint="default" w:ascii="Courier New" w:hAnsi="Courier New"/>
+      </w:rPr>
+    </w:lvl>
+    <w:lvl xmlns:w="http://schemas.openxmlformats.org/wordprocessingml/2006/main" w:ilvl="5">
+      <w:start w:val="1"/>
+      <w:numFmt w:val="bullet"/>
+      <w:lvlText w:val=""/>
+      <w:lvlJc w:val="left"/>
+      <w:pPr>
+        <w:ind w:left="4320" w:hanging="360"/>
+      </w:pPr>
+      <w:rPr>
+        <w:rFonts w:hint="default" w:ascii="Wingdings" w:hAnsi="Wingdings"/>
+      </w:rPr>
+    </w:lvl>
+    <w:lvl xmlns:w="http://schemas.openxmlformats.org/wordprocessingml/2006/main" w:ilvl="6">
+      <w:start w:val="1"/>
+      <w:numFmt w:val="bullet"/>
+      <w:lvlText w:val=""/>
+      <w:lvlJc w:val="left"/>
+      <w:pPr>
+        <w:ind w:left="5040" w:hanging="360"/>
+      </w:pPr>
+      <w:rPr>
+        <w:rFonts w:hint="default" w:ascii="Symbol" w:hAnsi="Symbol"/>
+      </w:rPr>
+    </w:lvl>
+    <w:lvl xmlns:w="http://schemas.openxmlformats.org/wordprocessingml/2006/main" w:ilvl="7">
+      <w:start w:val="1"/>
+      <w:numFmt w:val="bullet"/>
+      <w:lvlText w:val="o"/>
+      <w:lvlJc w:val="left"/>
+      <w:pPr>
+        <w:ind w:left="5760" w:hanging="360"/>
+      </w:pPr>
+      <w:rPr>
+        <w:rFonts w:hint="default" w:ascii="Courier New" w:hAnsi="Courier New"/>
+      </w:rPr>
+    </w:lvl>
+    <w:lvl xmlns:w="http://schemas.openxmlformats.org/wordprocessingml/2006/main" w:ilvl="8">
+      <w:start w:val="1"/>
+      <w:numFmt w:val="bullet"/>
+      <w:lvlText w:val=""/>
+      <w:lvlJc w:val="left"/>
+      <w:pPr>
+        <w:ind w:left="6480" w:hanging="360"/>
+      </w:pPr>
+      <w:rPr>
+        <w:rFonts w:hint="default" w:ascii="Wingdings" w:hAnsi="Wingdings"/>
+      </w:rPr>
+    </w:lvl>
+  </w:abstractNum>
+  <w:abstractNum xmlns:w="http://schemas.openxmlformats.org/wordprocessingml/2006/main" w:abstractNumId="15">
+    <w:multiLevelType xmlns:w="http://schemas.openxmlformats.org/wordprocessingml/2006/main" w:val="hybridMultilevel"/>
+    <w:lvl xmlns:w="http://schemas.openxmlformats.org/wordprocessingml/2006/main" w:ilvl="0">
+      <w:start w:val="1"/>
+      <w:numFmt w:val="bullet"/>
+      <w:lvlText w:val=""/>
+      <w:lvlJc w:val="left"/>
+      <w:pPr>
+        <w:ind w:left="720" w:hanging="360"/>
+      </w:pPr>
+      <w:rPr>
+        <w:rFonts w:hint="default" w:ascii="Symbol" w:hAnsi="Symbol"/>
+      </w:rPr>
+    </w:lvl>
+    <w:lvl xmlns:w="http://schemas.openxmlformats.org/wordprocessingml/2006/main" w:ilvl="1">
+      <w:start w:val="1"/>
+      <w:numFmt w:val="bullet"/>
+      <w:lvlText w:val="o"/>
+      <w:lvlJc w:val="left"/>
+      <w:pPr>
+        <w:ind w:left="1440" w:hanging="360"/>
+      </w:pPr>
+      <w:rPr>
+        <w:rFonts w:hint="default" w:ascii="Courier New" w:hAnsi="Courier New"/>
+      </w:rPr>
+    </w:lvl>
+    <w:lvl xmlns:w="http://schemas.openxmlformats.org/wordprocessingml/2006/main" w:ilvl="2">
+      <w:start w:val="1"/>
+      <w:numFmt w:val="lowerRoman"/>
+      <w:lvlText w:val="%3."/>
+      <w:lvlJc w:val="left"/>
+      <w:pPr>
+        <w:ind w:left="2160" w:hanging="360"/>
+      </w:pPr>
+      <w:rPr/>
+    </w:lvl>
+    <w:lvl xmlns:w="http://schemas.openxmlformats.org/wordprocessingml/2006/main" w:ilvl="3">
+      <w:start w:val="1"/>
+      <w:numFmt w:val="bullet"/>
+      <w:lvlText w:val=""/>
+      <w:lvlJc w:val="left"/>
+      <w:pPr>
+        <w:ind w:left="2880" w:hanging="360"/>
+      </w:pPr>
+      <w:rPr>
+        <w:rFonts w:hint="default" w:ascii="Symbol" w:hAnsi="Symbol"/>
+      </w:rPr>
+    </w:lvl>
+    <w:lvl xmlns:w="http://schemas.openxmlformats.org/wordprocessingml/2006/main" w:ilvl="4">
+      <w:start w:val="1"/>
+      <w:numFmt w:val="bullet"/>
+      <w:lvlText w:val="o"/>
+      <w:lvlJc w:val="left"/>
+      <w:pPr>
+        <w:ind w:left="3600" w:hanging="360"/>
+      </w:pPr>
+      <w:rPr>
+        <w:rFonts w:hint="default" w:ascii="Courier New" w:hAnsi="Courier New"/>
+      </w:rPr>
+    </w:lvl>
+    <w:lvl xmlns:w="http://schemas.openxmlformats.org/wordprocessingml/2006/main" w:ilvl="5">
+      <w:start w:val="1"/>
+      <w:numFmt w:val="bullet"/>
+      <w:lvlText w:val=""/>
+      <w:lvlJc w:val="left"/>
+      <w:pPr>
+        <w:ind w:left="4320" w:hanging="360"/>
+      </w:pPr>
+      <w:rPr>
+        <w:rFonts w:hint="default" w:ascii="Wingdings" w:hAnsi="Wingdings"/>
+      </w:rPr>
+    </w:lvl>
+    <w:lvl xmlns:w="http://schemas.openxmlformats.org/wordprocessingml/2006/main" w:ilvl="6">
+      <w:start w:val="1"/>
+      <w:numFmt w:val="bullet"/>
+      <w:lvlText w:val=""/>
+      <w:lvlJc w:val="left"/>
+      <w:pPr>
+        <w:ind w:left="5040" w:hanging="360"/>
+      </w:pPr>
+      <w:rPr>
+        <w:rFonts w:hint="default" w:ascii="Symbol" w:hAnsi="Symbol"/>
+      </w:rPr>
+    </w:lvl>
+    <w:lvl xmlns:w="http://schemas.openxmlformats.org/wordprocessingml/2006/main" w:ilvl="7">
+      <w:start w:val="1"/>
+      <w:numFmt w:val="bullet"/>
+      <w:lvlText w:val="o"/>
+      <w:lvlJc w:val="left"/>
+      <w:pPr>
+        <w:ind w:left="5760" w:hanging="360"/>
+      </w:pPr>
+      <w:rPr>
+        <w:rFonts w:hint="default" w:ascii="Courier New" w:hAnsi="Courier New"/>
+      </w:rPr>
+    </w:lvl>
+    <w:lvl xmlns:w="http://schemas.openxmlformats.org/wordprocessingml/2006/main" w:ilvl="8">
+      <w:start w:val="1"/>
+      <w:numFmt w:val="bullet"/>
+      <w:lvlText w:val=""/>
+      <w:lvlJc w:val="left"/>
+      <w:pPr>
+        <w:ind w:left="6480" w:hanging="360"/>
+      </w:pPr>
+      <w:rPr>
+        <w:rFonts w:hint="default" w:ascii="Wingdings" w:hAnsi="Wingdings"/>
+      </w:rPr>
+    </w:lvl>
+  </w:abstractNum>
+  <w:abstractNum xmlns:w="http://schemas.openxmlformats.org/wordprocessingml/2006/main" w:abstractNumId="14">
+    <w:multiLevelType xmlns:w="http://schemas.openxmlformats.org/wordprocessingml/2006/main" w:val="hybridMultilevel"/>
+    <w:lvl xmlns:w="http://schemas.openxmlformats.org/wordprocessingml/2006/main" w:ilvl="0">
+      <w:start w:val="1"/>
+      <w:numFmt w:val="bullet"/>
+      <w:lvlText w:val=""/>
+      <w:lvlJc w:val="left"/>
+      <w:pPr>
+        <w:ind w:left="720" w:hanging="360"/>
+      </w:pPr>
+      <w:rPr>
+        <w:rFonts w:hint="default" w:ascii="Symbol" w:hAnsi="Symbol"/>
+      </w:rPr>
+    </w:lvl>
+    <w:lvl xmlns:w="http://schemas.openxmlformats.org/wordprocessingml/2006/main" w:ilvl="1">
+      <w:start w:val="1"/>
+      <w:numFmt w:val="bullet"/>
+      <w:lvlText w:val=""/>
+      <w:lvlJc w:val="left"/>
+      <w:pPr>
+        <w:ind w:left="1440" w:hanging="360"/>
+      </w:pPr>
+      <w:rPr>
+        <w:rFonts w:hint="default" w:ascii="Symbol" w:hAnsi="Symbol"/>
+      </w:rPr>
+    </w:lvl>
+    <w:lvl xmlns:w="http://schemas.openxmlformats.org/wordprocessingml/2006/main" w:ilvl="2">
+      <w:start w:val="1"/>
+      <w:numFmt w:val="bullet"/>
+      <w:lvlText w:val=""/>
+      <w:lvlJc w:val="left"/>
+      <w:pPr>
+        <w:ind w:left="2160" w:hanging="360"/>
+      </w:pPr>
+      <w:rPr>
+        <w:rFonts w:hint="default" w:ascii="Wingdings" w:hAnsi="Wingdings"/>
+      </w:rPr>
+    </w:lvl>
+    <w:lvl xmlns:w="http://schemas.openxmlformats.org/wordprocessingml/2006/main" w:ilvl="3">
+      <w:start w:val="1"/>
+      <w:numFmt w:val="bullet"/>
+      <w:lvlText w:val=""/>
+      <w:lvlJc w:val="left"/>
+      <w:pPr>
+        <w:ind w:left="2880" w:hanging="360"/>
+      </w:pPr>
+      <w:rPr>
+        <w:rFonts w:hint="default" w:ascii="Symbol" w:hAnsi="Symbol"/>
+      </w:rPr>
+    </w:lvl>
+    <w:lvl xmlns:w="http://schemas.openxmlformats.org/wordprocessingml/2006/main" w:ilvl="4">
+      <w:start w:val="1"/>
+      <w:numFmt w:val="bullet"/>
+      <w:lvlText w:val="o"/>
+      <w:lvlJc w:val="left"/>
+      <w:pPr>
+        <w:ind w:left="3600" w:hanging="360"/>
+      </w:pPr>
+      <w:rPr>
+        <w:rFonts w:hint="default" w:ascii="Courier New" w:hAnsi="Courier New"/>
+      </w:rPr>
+    </w:lvl>
+    <w:lvl xmlns:w="http://schemas.openxmlformats.org/wordprocessingml/2006/main" w:ilvl="5">
+      <w:start w:val="1"/>
+      <w:numFmt w:val="bullet"/>
+      <w:lvlText w:val=""/>
+      <w:lvlJc w:val="left"/>
+      <w:pPr>
+        <w:ind w:left="4320" w:hanging="360"/>
+      </w:pPr>
+      <w:rPr>
+        <w:rFonts w:hint="default" w:ascii="Wingdings" w:hAnsi="Wingdings"/>
+      </w:rPr>
+    </w:lvl>
+    <w:lvl xmlns:w="http://schemas.openxmlformats.org/wordprocessingml/2006/main" w:ilvl="6">
+      <w:start w:val="1"/>
+      <w:numFmt w:val="bullet"/>
+      <w:lvlText w:val=""/>
+      <w:lvlJc w:val="left"/>
+      <w:pPr>
+        <w:ind w:left="5040" w:hanging="360"/>
+      </w:pPr>
+      <w:rPr>
+        <w:rFonts w:hint="default" w:ascii="Symbol" w:hAnsi="Symbol"/>
+      </w:rPr>
+    </w:lvl>
+    <w:lvl xmlns:w="http://schemas.openxmlformats.org/wordprocessingml/2006/main" w:ilvl="7">
+      <w:start w:val="1"/>
+      <w:numFmt w:val="bullet"/>
+      <w:lvlText w:val="o"/>
+      <w:lvlJc w:val="left"/>
+      <w:pPr>
+        <w:ind w:left="5760" w:hanging="360"/>
+      </w:pPr>
+      <w:rPr>
+        <w:rFonts w:hint="default" w:ascii="Courier New" w:hAnsi="Courier New"/>
+      </w:rPr>
+    </w:lvl>
+    <w:lvl xmlns:w="http://schemas.openxmlformats.org/wordprocessingml/2006/main" w:ilvl="8">
+      <w:start w:val="1"/>
+      <w:numFmt w:val="bullet"/>
+      <w:lvlText w:val=""/>
+      <w:lvlJc w:val="left"/>
+      <w:pPr>
+        <w:ind w:left="6480" w:hanging="360"/>
+      </w:pPr>
+      <w:rPr>
+        <w:rFonts w:hint="default" w:ascii="Wingdings" w:hAnsi="Wingdings"/>
+      </w:rPr>
+    </w:lvl>
+  </w:abstractNum>
+  <w:abstractNum xmlns:w="http://schemas.openxmlformats.org/wordprocessingml/2006/main" w:abstractNumId="13">
+    <w:multiLevelType xmlns:w="http://schemas.openxmlformats.org/wordprocessingml/2006/main" w:val="hybridMultilevel"/>
+    <w:lvl xmlns:w="http://schemas.openxmlformats.org/wordprocessingml/2006/main" w:ilvl="0">
+      <w:start w:val="1"/>
+      <w:numFmt w:val="bullet"/>
+      <w:lvlText w:val=""/>
+      <w:lvlJc w:val="left"/>
+      <w:pPr>
+        <w:ind w:left="720" w:hanging="360"/>
+      </w:pPr>
+      <w:rPr>
+        <w:rFonts w:hint="default" w:ascii="Symbol" w:hAnsi="Symbol"/>
+      </w:rPr>
+    </w:lvl>
+    <w:lvl xmlns:w="http://schemas.openxmlformats.org/wordprocessingml/2006/main" w:ilvl="1">
+      <w:start w:val="1"/>
+      <w:numFmt w:val="bullet"/>
+      <w:lvlText w:val="o"/>
+      <w:lvlJc w:val="left"/>
+      <w:pPr>
+        <w:ind w:left="1440" w:hanging="360"/>
+      </w:pPr>
+      <w:rPr>
+        <w:rFonts w:hint="default" w:ascii="Courier New" w:hAnsi="Courier New"/>
+      </w:rPr>
+    </w:lvl>
+    <w:lvl xmlns:w="http://schemas.openxmlformats.org/wordprocessingml/2006/main" w:ilvl="2">
+      <w:start w:val="1"/>
+      <w:numFmt w:val="bullet"/>
+      <w:lvlText w:val=""/>
+      <w:lvlJc w:val="left"/>
+      <w:pPr>
+        <w:ind w:left="2160" w:hanging="360"/>
+      </w:pPr>
+      <w:rPr>
+        <w:rFonts w:hint="default" w:ascii="Wingdings" w:hAnsi="Wingdings"/>
+      </w:rPr>
+    </w:lvl>
+    <w:lvl xmlns:w="http://schemas.openxmlformats.org/wordprocessingml/2006/main" w:ilvl="3">
+      <w:start w:val="1"/>
+      <w:numFmt w:val="bullet"/>
+      <w:lvlText w:val=""/>
+      <w:lvlJc w:val="left"/>
+      <w:pPr>
+        <w:ind w:left="2880" w:hanging="360"/>
+      </w:pPr>
+      <w:rPr>
+        <w:rFonts w:hint="default" w:ascii="Symbol" w:hAnsi="Symbol"/>
+      </w:rPr>
+    </w:lvl>
+    <w:lvl xmlns:w="http://schemas.openxmlformats.org/wordprocessingml/2006/main" w:ilvl="4">
+      <w:start w:val="1"/>
+      <w:numFmt w:val="bullet"/>
+      <w:lvlText w:val="o"/>
+      <w:lvlJc w:val="left"/>
+      <w:pPr>
+        <w:ind w:left="3600" w:hanging="360"/>
+      </w:pPr>
+      <w:rPr>
+        <w:rFonts w:hint="default" w:ascii="Courier New" w:hAnsi="Courier New"/>
+      </w:rPr>
+    </w:lvl>
+    <w:lvl xmlns:w="http://schemas.openxmlformats.org/wordprocessingml/2006/main" w:ilvl="5">
+      <w:start w:val="1"/>
+      <w:numFmt w:val="bullet"/>
+      <w:lvlText w:val=""/>
+      <w:lvlJc w:val="left"/>
+      <w:pPr>
+        <w:ind w:left="4320" w:hanging="360"/>
+      </w:pPr>
+      <w:rPr>
+        <w:rFonts w:hint="default" w:ascii="Wingdings" w:hAnsi="Wingdings"/>
+      </w:rPr>
+    </w:lvl>
+    <w:lvl xmlns:w="http://schemas.openxmlformats.org/wordprocessingml/2006/main" w:ilvl="6">
+      <w:start w:val="1"/>
+      <w:numFmt w:val="bullet"/>
+      <w:lvlText w:val=""/>
+      <w:lvlJc w:val="left"/>
+      <w:pPr>
+        <w:ind w:left="5040" w:hanging="360"/>
+      </w:pPr>
+      <w:rPr>
+        <w:rFonts w:hint="default" w:ascii="Symbol" w:hAnsi="Symbol"/>
+      </w:rPr>
+    </w:lvl>
+    <w:lvl xmlns:w="http://schemas.openxmlformats.org/wordprocessingml/2006/main" w:ilvl="7">
+      <w:start w:val="1"/>
+      <w:numFmt w:val="bullet"/>
+      <w:lvlText w:val="o"/>
+      <w:lvlJc w:val="left"/>
+      <w:pPr>
+        <w:ind w:left="5760" w:hanging="360"/>
+      </w:pPr>
+      <w:rPr>
+        <w:rFonts w:hint="default" w:ascii="Courier New" w:hAnsi="Courier New"/>
+      </w:rPr>
+    </w:lvl>
+    <w:lvl xmlns:w="http://schemas.openxmlformats.org/wordprocessingml/2006/main" w:ilvl="8">
+      <w:start w:val="1"/>
+      <w:numFmt w:val="bullet"/>
+      <w:lvlText w:val=""/>
+      <w:lvlJc w:val="left"/>
+      <w:pPr>
+        <w:ind w:left="6480" w:hanging="360"/>
+      </w:pPr>
+      <w:rPr>
+        <w:rFonts w:hint="default" w:ascii="Wingdings" w:hAnsi="Wingdings"/>
+      </w:rPr>
+    </w:lvl>
+  </w:abstractNum>
   <w:abstractNum xmlns:w="http://schemas.openxmlformats.org/wordprocessingml/2006/main" w:abstractNumId="12">
     <w:multiLevelType xmlns:w="http://schemas.openxmlformats.org/wordprocessingml/2006/main" w:val="hybridMultilevel"/>
     <w:lvl xmlns:w="http://schemas.openxmlformats.org/wordprocessingml/2006/main" w:ilvl="0">
@@ -7440,15 +10956,13 @@
     <w:multiLevelType xmlns:w="http://schemas.openxmlformats.org/wordprocessingml/2006/main" w:val="hybridMultilevel"/>
     <w:lvl xmlns:w="http://schemas.openxmlformats.org/wordprocessingml/2006/main" w:ilvl="0">
       <w:start w:val="1"/>
-      <w:numFmt w:val="bullet"/>
-      <w:lvlText w:val=""/>
+      <w:numFmt w:val="decimal"/>
+      <w:lvlText w:val="%1."/>
       <w:lvlJc w:val="left"/>
       <w:pPr>
         <w:ind w:left="720" w:hanging="360"/>
       </w:pPr>
-      <w:rPr>
-        <w:rFonts w:hint="default" w:ascii="Symbol" w:hAnsi="Symbol"/>
-      </w:rPr>
+      <w:rPr/>
     </w:lvl>
     <w:lvl xmlns:w="http://schemas.openxmlformats.org/wordprocessingml/2006/main" w:ilvl="1">
       <w:start w:val="1"/>
@@ -7560,7 +11074,7 @@
     </w:lvl>
     <w:lvl xmlns:w="http://schemas.openxmlformats.org/wordprocessingml/2006/main" w:ilvl="1">
       <w:start w:val="1"/>
-      <w:numFmt w:val="lowerLetter"/>
+      <w:numFmt w:val="lowerRoman"/>
       <w:lvlText w:val="%2."/>
       <w:lvlJc w:val="left"/>
       <w:pPr>
@@ -7578,7 +11092,7 @@
     </w:lvl>
     <w:lvl xmlns:w="http://schemas.openxmlformats.org/wordprocessingml/2006/main" w:ilvl="3">
       <w:start w:val="1"/>
-      <w:numFmt w:val="decimal"/>
+      <w:numFmt w:val="lowerLetter"/>
       <w:lvlText w:val="%4."/>
       <w:lvlJc w:val="left"/>
       <w:pPr>
@@ -7644,12 +11158,15 @@
     </w:lvl>
     <w:lvl xmlns:w="http://schemas.openxmlformats.org/wordprocessingml/2006/main" w:ilvl="1">
       <w:start w:val="1"/>
-      <w:numFmt w:val="lowerLetter"/>
-      <w:lvlText w:val="%2."/>
+      <w:numFmt w:val="bullet"/>
+      <w:lvlText w:val=""/>
       <w:lvlJc w:val="left"/>
       <w:pPr>
         <w:ind w:left="1440" w:hanging="360"/>
       </w:pPr>
+      <w:rPr>
+        <w:rFonts w:hint="default" w:ascii="Symbol" w:hAnsi="Symbol"/>
+      </w:rPr>
     </w:lvl>
     <w:lvl xmlns:w="http://schemas.openxmlformats.org/wordprocessingml/2006/main" w:ilvl="2">
       <w:start w:val="1"/>
@@ -8873,6 +12390,21 @@
       </w:rPr>
     </w:lvl>
   </w:abstractNum>
+  <w:num w:numId="18">
+    <w:abstractNumId w:val="17"/>
+  </w:num>
+  <w:num w:numId="17">
+    <w:abstractNumId w:val="16"/>
+  </w:num>
+  <w:num w:numId="16">
+    <w:abstractNumId w:val="15"/>
+  </w:num>
+  <w:num w:numId="15">
+    <w:abstractNumId w:val="14"/>
+  </w:num>
+  <w:num w:numId="14">
+    <w:abstractNumId w:val="13"/>
+  </w:num>
   <w:num w:numId="13">
     <w:abstractNumId w:val="12"/>
   </w:num>

</xml_diff>

<commit_message>
Final progress report 3 version
</commit_message>
<xml_diff>
--- a/docs/Progress Reports/490_progress_rep_3.docx
+++ b/docs/Progress Reports/490_progress_rep_3.docx
@@ -2694,10 +2694,10 @@
       </w:pPr>
       <w:r>
         <w:drawing>
-          <wp:inline xmlns:wp14="http://schemas.microsoft.com/office/word/2010/wordprocessingDrawing" wp14:editId="44EB94D4" wp14:anchorId="760D1746">
+          <wp:inline xmlns:wp14="http://schemas.microsoft.com/office/word/2010/wordprocessingDrawing" wp14:editId="535A024A" wp14:anchorId="760D1746">
             <wp:extent cx="5819775" cy="4572000"/>
             <wp:effectExtent l="0" t="0" r="0" b="0"/>
-            <wp:docPr id="1951954535" name="picture" title=""/>
+            <wp:docPr id="714382036" name="picture" title=""/>
             <wp:cNvGraphicFramePr>
               <a:graphicFrameLocks noChangeAspect="1"/>
             </wp:cNvGraphicFramePr>
@@ -2709,7 +2709,7 @@
                     <pic:cNvPicPr/>
                   </pic:nvPicPr>
                   <pic:blipFill>
-                    <a:blip r:embed="R3a7ed68ecc824447">
+                    <a:blip r:embed="R3ce80288e3f747d3">
                       <a:extLst>
                         <a:ext xmlns:a="http://schemas.openxmlformats.org/drawingml/2006/main" uri="{28A0092B-C50C-407E-A947-70E740481C1C}">
                           <a14:useLocalDpi val="0"/>
@@ -8372,10 +8372,10 @@
       </w:pPr>
       <w:r>
         <w:drawing>
-          <wp:inline wp14:editId="2994CA58" wp14:anchorId="54BB2085">
+          <wp:inline wp14:editId="463A9E36" wp14:anchorId="54BB2085">
             <wp:extent cx="5876355" cy="4480720"/>
             <wp:effectExtent l="0" t="0" r="0" b="0"/>
-            <wp:docPr id="1638997091" name="picture" title=""/>
+            <wp:docPr id="1941822831" name="picture" title=""/>
             <wp:cNvGraphicFramePr>
               <a:graphicFrameLocks noChangeAspect="1"/>
             </wp:cNvGraphicFramePr>
@@ -8387,7 +8387,7 @@
                     <pic:cNvPicPr/>
                   </pic:nvPicPr>
                   <pic:blipFill>
-                    <a:blip r:embed="Re03019e3e77d42ef">
+                    <a:blip r:embed="R2a7aa91b77a44314">
                       <a:extLst>
                         <a:ext xmlns:a="http://schemas.openxmlformats.org/drawingml/2006/main" uri="{28A0092B-C50C-407E-A947-70E740481C1C}">
                           <a14:useLocalDpi val="0"/>
@@ -8569,7 +8569,7 @@
         </w:rPr>
       </w:pPr>
     </w:p>
-    <w:p>
+    <w:p w14:noSpellErr="1">
       <w:pPr>
         <w:pStyle w:val="Normal"/>
         <w:spacing w:after="0" w:line="240" w:lineRule="auto"/>
@@ -8585,10 +8585,10 @@
       </w:pPr>
       <w:r>
         <w:drawing>
-          <wp:inline wp14:editId="6E9C4DCA" wp14:anchorId="004444CF">
-            <wp:extent cx="5719948" cy="2752725"/>
+          <wp:inline wp14:editId="1512FACE" wp14:anchorId="19554F74">
+            <wp:extent cx="5667375" cy="3459460"/>
             <wp:effectExtent l="0" t="0" r="0" b="0"/>
-            <wp:docPr id="1940599632" name="picture" title=""/>
+            <wp:docPr id="612316574" name="picture" title=""/>
             <wp:cNvGraphicFramePr>
               <a:graphicFrameLocks noChangeAspect="1"/>
             </wp:cNvGraphicFramePr>
@@ -8600,7 +8600,7 @@
                     <pic:cNvPicPr/>
                   </pic:nvPicPr>
                   <pic:blipFill>
-                    <a:blip r:embed="R24e41cc138314b4f">
+                    <a:blip r:embed="R37f13bd9849b4854">
                       <a:extLst>
                         <a:ext xmlns:a="http://schemas.openxmlformats.org/drawingml/2006/main" uri="{28A0092B-C50C-407E-A947-70E740481C1C}">
                           <a14:useLocalDpi val="0"/>
@@ -8614,7 +8614,7 @@
                   <pic:spPr>
                     <a:xfrm>
                       <a:off x="0" y="0"/>
-                      <a:ext cx="5719948" cy="2752725"/>
+                      <a:ext cx="5667375" cy="3459460"/>
                     </a:xfrm>
                     <a:prstGeom prst="rect">
                       <a:avLst/>
@@ -8880,74 +8880,13 @@
         <w:jc w:val="both"/>
         <w:rPr>
           <w:rFonts w:ascii="Calibri" w:hAnsi="Calibri" w:eastAsia="Calibri" w:cs="Calibri"/>
-          <w:strike w:val="1"/>
-          <w:color w:val="auto"/>
-          <w:sz w:val="24"/>
-          <w:szCs w:val="24"/>
-        </w:rPr>
-      </w:pPr>
-      <w:r>
-        <w:rPr>
-          <w:b w:val="0"/>
-          <w:bCs w:val="0"/>
-          <w:color w:val="auto"/>
-          <w:sz w:val="24"/>
-          <w:szCs w:val="24"/>
-        </w:rPr>
-        <w:t>Time</w:t>
-      </w:r>
-      <w:r>
-        <w:rPr>
-          <w:b w:val="0"/>
-          <w:bCs w:val="0"/>
-          <w:color w:val="auto"/>
-          <w:sz w:val="24"/>
-          <w:szCs w:val="24"/>
-        </w:rPr>
-        <w:t xml:space="preserve"> </w:t>
-      </w:r>
-      <w:r>
-        <w:rPr>
-          <w:b w:val="0"/>
-          <w:bCs w:val="0"/>
-          <w:color w:val="auto"/>
-          <w:sz w:val="24"/>
-          <w:szCs w:val="24"/>
-        </w:rPr>
-        <w:t>-</w:t>
-      </w:r>
-      <w:r>
-        <w:rPr>
-          <w:b w:val="0"/>
-          <w:bCs w:val="0"/>
-          <w:color w:val="auto"/>
-          <w:sz w:val="24"/>
-          <w:szCs w:val="24"/>
-        </w:rPr>
-        <w:t xml:space="preserve"> </w:t>
-      </w:r>
-      <w:r>
-        <w:rPr>
-          <w:b w:val="0"/>
-          <w:bCs w:val="0"/>
-          <w:strike w:val="1"/>
-          <w:color w:val="auto"/>
-          <w:sz w:val="24"/>
-          <w:szCs w:val="24"/>
-        </w:rPr>
-        <w:t>Lookup</w:t>
-      </w:r>
-      <w:r>
-        <w:rPr>
-          <w:b w:val="0"/>
-          <w:bCs w:val="0"/>
-          <w:strike w:val="1"/>
-          <w:color w:val="auto"/>
-          <w:sz w:val="24"/>
-          <w:szCs w:val="24"/>
-        </w:rPr>
-        <w:t xml:space="preserve"> to avoid error from existing PK (log(n)) + API call (constant "C") + insertion into DB (log(n) + C) = 2(log(n) + C) = O(log(n)).</w:t>
-      </w:r>
+          <w:strike w:val="0"/>
+          <w:dstrike w:val="0"/>
+          <w:color w:val="auto"/>
+          <w:sz w:val="24"/>
+          <w:szCs w:val="24"/>
+        </w:rPr>
+      </w:pPr>
       <w:r>
         <w:rPr>
           <w:b w:val="0"/>
@@ -8958,7 +8897,55 @@
           <w:sz w:val="24"/>
           <w:szCs w:val="24"/>
         </w:rPr>
-        <w:t xml:space="preserve"> It takes constant time to get data from the API, so the complexity ends up being O(log(n) + </w:t>
+        <w:t>Time</w:t>
+      </w:r>
+      <w:r>
+        <w:rPr>
+          <w:b w:val="0"/>
+          <w:bCs w:val="0"/>
+          <w:strike w:val="0"/>
+          <w:dstrike w:val="0"/>
+          <w:color w:val="auto"/>
+          <w:sz w:val="24"/>
+          <w:szCs w:val="24"/>
+        </w:rPr>
+        <w:t xml:space="preserve"> </w:t>
+      </w:r>
+      <w:r>
+        <w:rPr>
+          <w:b w:val="0"/>
+          <w:bCs w:val="0"/>
+          <w:strike w:val="0"/>
+          <w:dstrike w:val="0"/>
+          <w:color w:val="auto"/>
+          <w:sz w:val="24"/>
+          <w:szCs w:val="24"/>
+        </w:rPr>
+        <w:t>-</w:t>
+      </w:r>
+      <w:r>
+        <w:rPr>
+          <w:b w:val="0"/>
+          <w:bCs w:val="0"/>
+          <w:strike w:val="0"/>
+          <w:dstrike w:val="0"/>
+          <w:color w:val="auto"/>
+          <w:sz w:val="24"/>
+          <w:szCs w:val="24"/>
+        </w:rPr>
+        <w:t xml:space="preserve"> </w:t>
+      </w:r>
+      <w:r>
+        <w:rPr>
+          <w:b w:val="0"/>
+          <w:bCs w:val="0"/>
+          <w:strike w:val="0"/>
+          <w:dstrike w:val="0"/>
+          <w:color w:val="auto"/>
+          <w:sz w:val="24"/>
+          <w:szCs w:val="24"/>
+        </w:rPr>
+        <w:t xml:space="preserve">It takes constant time to get data from the API, so the complexity ends up being O(log(n) + </w:t>
       </w:r>
       <w:proofErr w:type="spellStart"/>
       <w:r>
@@ -9072,65 +9059,13 @@
         <w:jc w:val="both"/>
         <w:rPr>
           <w:rFonts w:ascii="Calibri" w:hAnsi="Calibri" w:eastAsia="Calibri" w:cs="Calibri"/>
-          <w:strike w:val="1"/>
-          <w:color w:val="auto"/>
-          <w:sz w:val="24"/>
-          <w:szCs w:val="24"/>
-        </w:rPr>
-      </w:pPr>
-      <w:r>
-        <w:rPr>
-          <w:b w:val="0"/>
-          <w:bCs w:val="0"/>
-          <w:color w:val="auto"/>
-          <w:sz w:val="24"/>
-          <w:szCs w:val="24"/>
-        </w:rPr>
-        <w:t>Time</w:t>
-      </w:r>
-      <w:r>
-        <w:rPr>
-          <w:b w:val="0"/>
-          <w:bCs w:val="0"/>
-          <w:color w:val="auto"/>
-          <w:sz w:val="24"/>
-          <w:szCs w:val="24"/>
-        </w:rPr>
-        <w:t xml:space="preserve"> - </w:t>
-      </w:r>
-      <w:r>
-        <w:rPr>
-          <w:b w:val="0"/>
-          <w:bCs w:val="0"/>
-          <w:strike w:val="1"/>
-          <w:color w:val="auto"/>
-          <w:sz w:val="24"/>
-          <w:szCs w:val="24"/>
-        </w:rPr>
-        <w:t>For a single record, index search (log(</w:t>
-      </w:r>
-      <w:r>
-        <w:rPr>
-          <w:b w:val="0"/>
-          <w:bCs w:val="0"/>
-          <w:strike w:val="1"/>
-          <w:color w:val="auto"/>
-          <w:sz w:val="24"/>
-          <w:szCs w:val="24"/>
-        </w:rPr>
-        <w:t>n</w:t>
-      </w:r>
-      <w:r>
-        <w:rPr>
-          <w:b w:val="0"/>
-          <w:bCs w:val="0"/>
-          <w:strike w:val="1"/>
-          <w:color w:val="auto"/>
-          <w:sz w:val="24"/>
-          <w:szCs w:val="24"/>
-        </w:rPr>
-        <w:t>)) + transfer to memory (C ) = log(n) + C = O(log(n)). For multiple records, still O(log(n)) since C*(log(n)) = O(log(n)).</w:t>
-      </w:r>
+          <w:strike w:val="0"/>
+          <w:dstrike w:val="0"/>
+          <w:color w:val="auto"/>
+          <w:sz w:val="24"/>
+          <w:szCs w:val="24"/>
+        </w:rPr>
+      </w:pPr>
       <w:r>
         <w:rPr>
           <w:b w:val="0"/>
@@ -9141,7 +9076,43 @@
           <w:sz w:val="24"/>
           <w:szCs w:val="24"/>
         </w:rPr>
-        <w:t xml:space="preserve"> Using a index search has an O(log(n)) complexity, there is no transfer to memory.</w:t>
+        <w:t>Time</w:t>
+      </w:r>
+      <w:r>
+        <w:rPr>
+          <w:b w:val="0"/>
+          <w:bCs w:val="0"/>
+          <w:strike w:val="0"/>
+          <w:dstrike w:val="0"/>
+          <w:color w:val="auto"/>
+          <w:sz w:val="24"/>
+          <w:szCs w:val="24"/>
+        </w:rPr>
+        <w:t xml:space="preserve"> - </w:t>
+      </w:r>
+      <w:r>
+        <w:rPr>
+          <w:b w:val="0"/>
+          <w:bCs w:val="0"/>
+          <w:strike w:val="0"/>
+          <w:dstrike w:val="0"/>
+          <w:color w:val="auto"/>
+          <w:sz w:val="24"/>
+          <w:szCs w:val="24"/>
+        </w:rPr>
+        <w:t>Using a index search has an O(log(n)) complexity</w:t>
+      </w:r>
+      <w:r>
+        <w:rPr>
+          <w:b w:val="0"/>
+          <w:bCs w:val="0"/>
+          <w:strike w:val="0"/>
+          <w:dstrike w:val="0"/>
+          <w:color w:val="auto"/>
+          <w:sz w:val="24"/>
+          <w:szCs w:val="24"/>
+        </w:rPr>
+        <w:t>.</w:t>
       </w:r>
     </w:p>
     <w:p w14:noSpellErr="1">
@@ -10105,7 +10076,7 @@
         <w:t xml:space="preserve"> Ed. P.490.</w:t>
       </w:r>
     </w:p>
-    <w:p>
+    <w:p w14:noSpellErr="1">
       <w:pPr>
         <w:pStyle w:val="ListParagraph"/>
         <w:numPr>
@@ -10121,7 +10092,6 @@
           <w:szCs w:val="24"/>
         </w:rPr>
       </w:pPr>
-      <w:proofErr w:type="spellStart"/>
       <w:r>
         <w:rPr>
           <w:rFonts w:ascii="Calibri" w:hAnsi="Calibri" w:eastAsia="Calibri" w:cs="Calibri"/>
@@ -10129,46 +10099,26 @@
           <w:sz w:val="24"/>
           <w:szCs w:val="24"/>
         </w:rPr>
-        <w:t>Vens</w:t>
-      </w:r>
-      <w:proofErr w:type="spellEnd"/>
+        <w:t>Celine Vens, Fabrizio Costa. "Random forest based feature induction." Data Mining (ICDM), 2011 IEEE 11</w:t>
+      </w:r>
       <w:r>
         <w:rPr>
           <w:rFonts w:ascii="Calibri" w:hAnsi="Calibri" w:eastAsia="Calibri" w:cs="Calibri"/>
           <w:color w:val="auto"/>
           <w:sz w:val="24"/>
           <w:szCs w:val="24"/>
-        </w:rPr>
-        <w:t xml:space="preserve">, Costa, </w:t>
+          <w:vertAlign w:val="superscript"/>
+        </w:rPr>
+        <w:t>th</w:t>
       </w:r>
       <w:r>
         <w:rPr>
           <w:rFonts w:ascii="Calibri" w:hAnsi="Calibri" w:eastAsia="Calibri" w:cs="Calibri"/>
-          <w:i w:val="1"/>
-          <w:iCs w:val="1"/>
-          <w:color w:val="auto"/>
-          <w:sz w:val="24"/>
-          <w:szCs w:val="24"/>
-        </w:rPr>
-        <w:t>Random Forest Based Feature Induction, Data Minin</w:t>
-      </w:r>
-      <w:r>
-        <w:rPr>
-          <w:rFonts w:ascii="Calibri" w:hAnsi="Calibri" w:eastAsia="Calibri" w:cs="Calibri"/>
-          <w:color w:val="auto"/>
-          <w:sz w:val="24"/>
-          <w:szCs w:val="24"/>
-        </w:rPr>
-        <w:t>g, 2011</w:t>
-      </w:r>
-      <w:r>
-        <w:rPr>
-          <w:rFonts w:ascii="Calibri" w:hAnsi="Calibri" w:eastAsia="Calibri" w:cs="Calibri"/>
-          <w:color w:val="auto"/>
-          <w:sz w:val="24"/>
-          <w:szCs w:val="24"/>
-        </w:rPr>
-        <w:t>.</w:t>
+          <w:color w:val="auto"/>
+          <w:sz w:val="24"/>
+          <w:szCs w:val="24"/>
+        </w:rPr>
+        <w:t xml:space="preserve"> International Conference on. IEEE, 2011.</w:t>
       </w:r>
     </w:p>
     <w:sectPr>

</xml_diff>